<commit_message>
arreglando bug der y DL v0.3.1
</commit_message>
<xml_diff>
--- a/Documentacion/IEEE830.docx
+++ b/Documentacion/IEEE830.docx
@@ -203,39 +203,58 @@
               </wp:inline>
             </w:drawing>
           </mc:Choice>
-          <mc:Fallback xmlns:dgm="http://schemas.openxmlformats.org/drawingml/2006/diagram" xmlns:lc="http://schemas.openxmlformats.org/drawingml/2006/lockedCanvas" xmlns:c="http://schemas.openxmlformats.org/drawingml/2006/chart" xmlns:pic="http://schemas.openxmlformats.org/drawingml/2006/picture" xmlns:a="http://schemas.openxmlformats.org/drawingml/2006/main" xmlns:sl="http://schemas.openxmlformats.org/schemaLibrary/2006/main">
-            <w:drawing>
-              <wp:inline distB="0" distT="0" distL="0" distR="0">
-                <wp:extent cx="3657600" cy="12700"/>
-                <wp:effectExtent b="0" l="0" r="0" t="0"/>
-                <wp:docPr id="10400" name="image3.png"/>
-                <a:graphic>
-                  <a:graphicData uri="http://schemas.openxmlformats.org/drawingml/2006/picture">
-                    <pic:pic>
-                      <pic:nvPicPr>
-                        <pic:cNvPr id="0" name="image3.png"/>
-                        <pic:cNvPicPr preferRelativeResize="0"/>
-                      </pic:nvPicPr>
-                      <pic:blipFill>
-                        <a:blip r:embed="rId7"/>
-                        <a:srcRect/>
-                        <a:stretch>
-                          <a:fillRect/>
-                        </a:stretch>
-                      </pic:blipFill>
-                      <pic:spPr>
-                        <a:xfrm>
-                          <a:off x="0" y="0"/>
-                          <a:ext cx="3657600" cy="12700"/>
-                        </a:xfrm>
-                        <a:prstGeom prst="rect"/>
-                        <a:ln/>
-                      </pic:spPr>
-                    </pic:pic>
-                  </a:graphicData>
-                </a:graphic>
-              </wp:inline>
-            </w:drawing>
+          <mc:Fallback>
+            <w:pict>
+              <v:group w14:anchorId="73981DFD" id="Grupo 10400" o:spid="_x0000_s1026" style="width:4in;height:1pt;mso-position-horizontal-relative:char;mso-position-vertical-relative:line" coordorigin="35172,37727" coordsize="36576,136" o:gfxdata="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">
+                <v:group id="Grupo 1" o:spid="_x0000_s1027" style="position:absolute;left:35172;top:37736;width:36576;height:127" coordorigin="35172,37715" coordsize="36576,148" o:gfxdata="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">
+                  <v:rect id="Rectángulo 2" o:spid="_x0000_s1028" style="position:absolute;left:35172;top:37715;width:36576;height:148;visibility:visible;mso-wrap-style:square;v-text-anchor:middle" o:gfxdata="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" filled="f" stroked="f">
+                    <v:textbox inset="2.53958mm,2.53958mm,2.53958mm,2.53958mm">
+                      <w:txbxContent>
+                        <w:p>
+                          <w:pPr>
+                            <w:spacing w:after="0" w:line="240" w:lineRule="auto"/>
+                            <w:textDirection w:val="btLr"/>
+                          </w:pPr>
+                        </w:p>
+                      </w:txbxContent>
+                    </v:textbox>
+                  </v:rect>
+                  <v:group id="Grupo 3" o:spid="_x0000_s1029" style="position:absolute;left:35172;top:37736;width:36576;height:127" coordorigin="35172,37672" coordsize="36576,190" o:gfxdata="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">
+                    <v:rect id="Rectángulo 4" o:spid="_x0000_s1030" style="position:absolute;left:35172;top:37672;width:36576;height:191;visibility:visible;mso-wrap-style:square;v-text-anchor:middle" o:gfxdata="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" filled="f" stroked="f">
+                      <v:textbox inset="2.53958mm,2.53958mm,2.53958mm,2.53958mm">
+                        <w:txbxContent>
+                          <w:p>
+                            <w:pPr>
+                              <w:spacing w:after="0" w:line="240" w:lineRule="auto"/>
+                              <w:textDirection w:val="btLr"/>
+                            </w:pPr>
+                          </w:p>
+                        </w:txbxContent>
+                      </v:textbox>
+                    </v:rect>
+                    <v:group id="Grupo 5" o:spid="_x0000_s1031" style="position:absolute;left:35172;top:37736;width:36576;height:127" coordsize="36576,127" o:gfxdata="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">
+                      <v:rect id="Rectángulo 6" o:spid="_x0000_s1032" style="position:absolute;width:36576;height:127;visibility:visible;mso-wrap-style:square;v-text-anchor:middle" o:gfxdata="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" filled="f" stroked="f">
+                        <v:textbox inset="2.53958mm,2.53958mm,2.53958mm,2.53958mm">
+                          <w:txbxContent>
+                            <w:p>
+                              <w:pPr>
+                                <w:spacing w:after="0" w:line="240" w:lineRule="auto"/>
+                                <w:textDirection w:val="btLr"/>
+                              </w:pPr>
+                            </w:p>
+                          </w:txbxContent>
+                        </v:textbox>
+                      </v:rect>
+                      <v:shape id="Forma libre: forma 7" o:spid="_x0000_s1033" style="position:absolute;width:36576;height:0;visibility:visible;mso-wrap-style:square;v-text-anchor:middle" coordsize="3657600,120000" o:gfxdata="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" path="m,l3657600,e" filled="f" strokecolor="#292929" strokeweight="1pt">
+                        <v:stroke startarrowwidth="narrow" startarrowlength="short" endarrowwidth="narrow" endarrowlength="short" miterlimit="83231f" joinstyle="miter"/>
+                        <v:path arrowok="t" o:extrusionok="f"/>
+                      </v:shape>
+                    </v:group>
+                  </v:group>
+                </v:group>
+                <w10:anchorlock/>
+              </v:group>
+            </w:pict>
           </mc:Fallback>
         </mc:AlternateContent>
       </w:r>
@@ -277,7 +296,6 @@
         <w:ind w:left="2362"/>
         <w:jc w:val="center"/>
       </w:pPr>
-      <w:proofErr w:type="spellStart"/>
       <w:r>
         <w:rPr>
           <w:rFonts w:ascii="Arial" w:eastAsia="Arial" w:hAnsi="Arial" w:cs="Arial"/>
@@ -286,25 +304,22 @@
         </w:rPr>
         <w:t>Salus</w:t>
       </w:r>
-      <w:proofErr w:type="spellEnd"/>
       <w:r>
         <w:rPr>
           <w:rFonts w:ascii="Arial" w:eastAsia="Arial" w:hAnsi="Arial" w:cs="Arial"/>
           <w:sz w:val="32"/>
           <w:szCs w:val="32"/>
         </w:rPr>
-        <w:t xml:space="preserve"> </w:t>
-      </w:r>
-      <w:proofErr w:type="spellStart"/>
+        <w:t xml:space="preserve"> Ecommerce</w:t>
+      </w:r>
       <w:r>
         <w:rPr>
           <w:rFonts w:ascii="Arial" w:eastAsia="Arial" w:hAnsi="Arial" w:cs="Arial"/>
           <w:sz w:val="32"/>
           <w:szCs w:val="32"/>
         </w:rPr>
-        <w:t>Ecommerce</w:t>
-      </w:r>
-      <w:proofErr w:type="spellEnd"/>
+        <w:t xml:space="preserve"> online</w:t>
+      </w:r>
     </w:p>
     <w:p>
       <w:pPr>
@@ -507,39 +522,58 @@
               </wp:inline>
             </w:drawing>
           </mc:Choice>
-          <mc:Fallback xmlns:dgm="http://schemas.openxmlformats.org/drawingml/2006/diagram" xmlns:lc="http://schemas.openxmlformats.org/drawingml/2006/lockedCanvas" xmlns:c="http://schemas.openxmlformats.org/drawingml/2006/chart" xmlns:pic="http://schemas.openxmlformats.org/drawingml/2006/picture" xmlns:a="http://schemas.openxmlformats.org/drawingml/2006/main" xmlns:sl="http://schemas.openxmlformats.org/schemaLibrary/2006/main">
-            <w:drawing>
-              <wp:inline distB="0" distT="0" distL="0" distR="0">
-                <wp:extent cx="3784600" cy="12700"/>
-                <wp:effectExtent b="0" l="0" r="0" t="0"/>
-                <wp:docPr id="10399" name="image2.png"/>
-                <a:graphic>
-                  <a:graphicData uri="http://schemas.openxmlformats.org/drawingml/2006/picture">
-                    <pic:pic>
-                      <pic:nvPicPr>
-                        <pic:cNvPr id="0" name="image2.png"/>
-                        <pic:cNvPicPr preferRelativeResize="0"/>
-                      </pic:nvPicPr>
-                      <pic:blipFill>
-                        <a:blip r:embed="rId8"/>
-                        <a:srcRect/>
-                        <a:stretch>
-                          <a:fillRect/>
-                        </a:stretch>
-                      </pic:blipFill>
-                      <pic:spPr>
-                        <a:xfrm>
-                          <a:off x="0" y="0"/>
-                          <a:ext cx="3784600" cy="12700"/>
-                        </a:xfrm>
-                        <a:prstGeom prst="rect"/>
-                        <a:ln/>
-                      </pic:spPr>
-                    </pic:pic>
-                  </a:graphicData>
-                </a:graphic>
-              </wp:inline>
-            </w:drawing>
+          <mc:Fallback>
+            <w:pict>
+              <v:group w14:anchorId="3B4F91DF" id="Grupo 10399" o:spid="_x0000_s1034" style="width:298pt;height:1pt;mso-position-horizontal-relative:char;mso-position-vertical-relative:line" coordorigin="34537,37727" coordsize="37846,136" o:gfxdata="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">
+                <v:group id="Grupo 8" o:spid="_x0000_s1035" style="position:absolute;left:34537;top:37736;width:37846;height:127" coordorigin="34537,37715" coordsize="37846,148" o:gfxdata="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">
+                  <v:rect id="Rectángulo 9" o:spid="_x0000_s1036" style="position:absolute;left:34537;top:37715;width:37846;height:148;visibility:visible;mso-wrap-style:square;v-text-anchor:middle" o:gfxdata="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" filled="f" stroked="f">
+                    <v:textbox inset="2.53958mm,2.53958mm,2.53958mm,2.53958mm">
+                      <w:txbxContent>
+                        <w:p>
+                          <w:pPr>
+                            <w:spacing w:after="0" w:line="240" w:lineRule="auto"/>
+                            <w:textDirection w:val="btLr"/>
+                          </w:pPr>
+                        </w:p>
+                      </w:txbxContent>
+                    </v:textbox>
+                  </v:rect>
+                  <v:group id="Grupo 10" o:spid="_x0000_s1037" style="position:absolute;left:34537;top:37736;width:37846;height:127" coordorigin="34537,37672" coordsize="37846,190" o:gfxdata="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">
+                    <v:rect id="Rectángulo 11" o:spid="_x0000_s1038" style="position:absolute;left:34537;top:37672;width:37846;height:191;visibility:visible;mso-wrap-style:square;v-text-anchor:middle" o:gfxdata="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" filled="f" stroked="f">
+                      <v:textbox inset="2.53958mm,2.53958mm,2.53958mm,2.53958mm">
+                        <w:txbxContent>
+                          <w:p>
+                            <w:pPr>
+                              <w:spacing w:after="0" w:line="240" w:lineRule="auto"/>
+                              <w:textDirection w:val="btLr"/>
+                            </w:pPr>
+                          </w:p>
+                        </w:txbxContent>
+                      </v:textbox>
+                    </v:rect>
+                    <v:group id="Grupo 12" o:spid="_x0000_s1039" style="position:absolute;left:34537;top:37736;width:37846;height:127" coordsize="37846,127" o:gfxdata="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">
+                      <v:rect id="Rectángulo 13" o:spid="_x0000_s1040" style="position:absolute;width:37846;height:127;visibility:visible;mso-wrap-style:square;v-text-anchor:middle" o:gfxdata="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" filled="f" stroked="f">
+                        <v:textbox inset="2.53958mm,2.53958mm,2.53958mm,2.53958mm">
+                          <w:txbxContent>
+                            <w:p>
+                              <w:pPr>
+                                <w:spacing w:after="0" w:line="240" w:lineRule="auto"/>
+                                <w:textDirection w:val="btLr"/>
+                              </w:pPr>
+                            </w:p>
+                          </w:txbxContent>
+                        </v:textbox>
+                      </v:rect>
+                      <v:shape id="Forma libre: forma 14" o:spid="_x0000_s1041" style="position:absolute;width:37846;height:0;visibility:visible;mso-wrap-style:square;v-text-anchor:middle" coordsize="3784600,120000" o:gfxdata="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" path="m,l3784600,e" filled="f" strokecolor="#292929" strokeweight="1pt">
+                        <v:stroke startarrowwidth="narrow" startarrowlength="short" endarrowwidth="narrow" endarrowlength="short" miterlimit="83231f" joinstyle="miter"/>
+                        <v:path arrowok="t" o:extrusionok="f"/>
+                      </v:shape>
+                    </v:group>
+                  </v:group>
+                </v:group>
+                <w10:anchorlock/>
+              </v:group>
+            </w:pict>
           </mc:Fallback>
         </mc:AlternateContent>
       </w:r>
@@ -714,27 +748,7 @@
                 <w:sz w:val="20"/>
                 <w:szCs w:val="20"/>
               </w:rPr>
-              <w:t xml:space="preserve">Verificado </w:t>
-            </w:r>
-            <w:proofErr w:type="spellStart"/>
-            <w:r>
-              <w:rPr>
-                <w:rFonts w:ascii="Arial" w:eastAsia="Arial" w:hAnsi="Arial" w:cs="Arial"/>
-                <w:b/>
-                <w:sz w:val="20"/>
-                <w:szCs w:val="20"/>
-              </w:rPr>
-              <w:t>dep</w:t>
-            </w:r>
-            <w:proofErr w:type="spellEnd"/>
-            <w:r>
-              <w:rPr>
-                <w:rFonts w:ascii="Arial" w:eastAsia="Arial" w:hAnsi="Arial" w:cs="Arial"/>
-                <w:b/>
-                <w:sz w:val="20"/>
-                <w:szCs w:val="20"/>
-              </w:rPr>
-              <w:t>. Calidad.</w:t>
+              <w:t>Verificado dep. Calidad.</w:t>
             </w:r>
           </w:p>
         </w:tc>
@@ -1200,13 +1214,8 @@
       <w:bookmarkEnd w:id="0"/>
       <w:r>
         <w:lastRenderedPageBreak/>
-        <w:t xml:space="preserve">1 </w:t>
-      </w:r>
-      <w:proofErr w:type="spellStart"/>
-      <w:r>
-        <w:t>Introduccion</w:t>
-      </w:r>
-      <w:proofErr w:type="spellEnd"/>
+        <w:t>1 Introduccion</w:t>
+      </w:r>
     </w:p>
     <w:p>
       <w:pPr>
@@ -1241,25 +1250,14 @@
           <w:szCs w:val="20"/>
         </w:rPr>
       </w:pPr>
-      <w:proofErr w:type="spellStart"/>
-      <w:r>
-        <w:rPr>
-          <w:rFonts w:ascii="Arial" w:eastAsia="Arial" w:hAnsi="Arial" w:cs="Arial"/>
-          <w:color w:val="000001"/>
-          <w:sz w:val="20"/>
-          <w:szCs w:val="20"/>
-        </w:rPr>
-        <w:t>Salus</w:t>
-      </w:r>
-      <w:proofErr w:type="spellEnd"/>
-      <w:r>
-        <w:rPr>
-          <w:rFonts w:ascii="Arial" w:eastAsia="Arial" w:hAnsi="Arial" w:cs="Arial"/>
-          <w:color w:val="000001"/>
-          <w:sz w:val="20"/>
-          <w:szCs w:val="20"/>
-        </w:rPr>
-        <w:t xml:space="preserve"> es un producto diseñado para trabajar sobre entornos web y para trabajar sobre entornos móviles.</w:t>
+      <w:r>
+        <w:rPr>
+          <w:rFonts w:ascii="Arial" w:eastAsia="Arial" w:hAnsi="Arial" w:cs="Arial"/>
+          <w:color w:val="000001"/>
+          <w:sz w:val="20"/>
+          <w:szCs w:val="20"/>
+        </w:rPr>
+        <w:t>Salus es un producto diseñado para trabajar sobre entornos web y para trabajar sobre entornos móviles.</w:t>
       </w:r>
     </w:p>
     <w:p>
@@ -1303,87 +1301,7 @@
           <w:sz w:val="20"/>
           <w:szCs w:val="20"/>
         </w:rPr>
-        <w:t>Se le incorpora en esta etapa (2023) un módulo de e-</w:t>
-      </w:r>
-      <w:proofErr w:type="spellStart"/>
-      <w:r>
-        <w:rPr>
-          <w:rFonts w:ascii="Arial" w:eastAsia="Arial" w:hAnsi="Arial" w:cs="Arial"/>
-          <w:color w:val="000001"/>
-          <w:sz w:val="20"/>
-          <w:szCs w:val="20"/>
-        </w:rPr>
-        <w:t>commerce</w:t>
-      </w:r>
-      <w:proofErr w:type="spellEnd"/>
-      <w:r>
-        <w:rPr>
-          <w:rFonts w:ascii="Arial" w:eastAsia="Arial" w:hAnsi="Arial" w:cs="Arial"/>
-          <w:color w:val="000001"/>
-          <w:sz w:val="20"/>
-          <w:szCs w:val="20"/>
-        </w:rPr>
-        <w:t xml:space="preserve"> relacionado al servicio </w:t>
-      </w:r>
-      <w:proofErr w:type="spellStart"/>
-      <w:r>
-        <w:rPr>
-          <w:rFonts w:ascii="Arial" w:eastAsia="Arial" w:hAnsi="Arial" w:cs="Arial"/>
-          <w:color w:val="000001"/>
-          <w:sz w:val="20"/>
-          <w:szCs w:val="20"/>
-        </w:rPr>
-        <w:t>odontologico</w:t>
-      </w:r>
-      <w:proofErr w:type="spellEnd"/>
-      <w:r>
-        <w:rPr>
-          <w:rFonts w:ascii="Arial" w:eastAsia="Arial" w:hAnsi="Arial" w:cs="Arial"/>
-          <w:color w:val="000001"/>
-          <w:sz w:val="20"/>
-          <w:szCs w:val="20"/>
-        </w:rPr>
-        <w:t xml:space="preserve"> </w:t>
-      </w:r>
-      <w:proofErr w:type="spellStart"/>
-      <w:r>
-        <w:rPr>
-          <w:rFonts w:ascii="Arial" w:eastAsia="Arial" w:hAnsi="Arial" w:cs="Arial"/>
-          <w:color w:val="000001"/>
-          <w:sz w:val="20"/>
-          <w:szCs w:val="20"/>
-        </w:rPr>
-        <w:t>Basico</w:t>
-      </w:r>
-      <w:proofErr w:type="spellEnd"/>
-      <w:r>
-        <w:rPr>
-          <w:rFonts w:ascii="Arial" w:eastAsia="Arial" w:hAnsi="Arial" w:cs="Arial"/>
-          <w:color w:val="000001"/>
-          <w:sz w:val="20"/>
-          <w:szCs w:val="20"/>
-        </w:rPr>
-        <w:t xml:space="preserve">, </w:t>
-      </w:r>
-      <w:proofErr w:type="spellStart"/>
-      <w:r>
-        <w:rPr>
-          <w:rFonts w:ascii="Arial" w:eastAsia="Arial" w:hAnsi="Arial" w:cs="Arial"/>
-          <w:color w:val="000001"/>
-          <w:sz w:val="20"/>
-          <w:szCs w:val="20"/>
-        </w:rPr>
-        <w:t>Estandar</w:t>
-      </w:r>
-      <w:proofErr w:type="spellEnd"/>
-      <w:r>
-        <w:rPr>
-          <w:rFonts w:ascii="Arial" w:eastAsia="Arial" w:hAnsi="Arial" w:cs="Arial"/>
-          <w:color w:val="000001"/>
-          <w:sz w:val="20"/>
-          <w:szCs w:val="20"/>
-        </w:rPr>
-        <w:t xml:space="preserve"> y Premium.</w:t>
+        <w:t>Se le incorpora en esta etapa (2023) un módulo de e-commerce relacionado al servicio odontologico Basico, Estandar y Premium.</w:t>
       </w:r>
     </w:p>
     <w:p>
@@ -1442,47 +1360,7 @@
           <w:sz w:val="20"/>
           <w:szCs w:val="20"/>
         </w:rPr>
-        <w:t xml:space="preserve">Con el fin </w:t>
-      </w:r>
-      <w:proofErr w:type="gramStart"/>
-      <w:r>
-        <w:rPr>
-          <w:rFonts w:ascii="Arial" w:eastAsia="Arial" w:hAnsi="Arial" w:cs="Arial"/>
-          <w:color w:val="000001"/>
-          <w:sz w:val="20"/>
-          <w:szCs w:val="20"/>
-        </w:rPr>
-        <w:t>de  sumar</w:t>
-      </w:r>
-      <w:proofErr w:type="gramEnd"/>
-      <w:r>
-        <w:rPr>
-          <w:rFonts w:ascii="Arial" w:eastAsia="Arial" w:hAnsi="Arial" w:cs="Arial"/>
-          <w:color w:val="000001"/>
-          <w:sz w:val="20"/>
-          <w:szCs w:val="20"/>
-        </w:rPr>
-        <w:t xml:space="preserve"> un servicio se le anexara un módulo </w:t>
-      </w:r>
-      <w:proofErr w:type="spellStart"/>
-      <w:r>
-        <w:rPr>
-          <w:rFonts w:ascii="Arial" w:eastAsia="Arial" w:hAnsi="Arial" w:cs="Arial"/>
-          <w:color w:val="000001"/>
-          <w:sz w:val="20"/>
-          <w:szCs w:val="20"/>
-        </w:rPr>
-        <w:t>ecommerce</w:t>
-      </w:r>
-      <w:proofErr w:type="spellEnd"/>
-      <w:r>
-        <w:rPr>
-          <w:rFonts w:ascii="Arial" w:eastAsia="Arial" w:hAnsi="Arial" w:cs="Arial"/>
-          <w:color w:val="000001"/>
-          <w:sz w:val="20"/>
-          <w:szCs w:val="20"/>
-        </w:rPr>
-        <w:t>:</w:t>
+        <w:t>Con el fin de  sumar un servicio se le anexara un módulo ecommerce:</w:t>
       </w:r>
     </w:p>
     <w:p>
@@ -1496,25 +1374,14 @@
           <w:szCs w:val="20"/>
         </w:rPr>
       </w:pPr>
-      <w:proofErr w:type="spellStart"/>
-      <w:r>
-        <w:rPr>
-          <w:rFonts w:ascii="Arial" w:eastAsia="Arial" w:hAnsi="Arial" w:cs="Arial"/>
-          <w:color w:val="000001"/>
-          <w:sz w:val="20"/>
-          <w:szCs w:val="20"/>
-        </w:rPr>
-        <w:t>Basico</w:t>
-      </w:r>
-      <w:proofErr w:type="spellEnd"/>
-      <w:r>
-        <w:rPr>
-          <w:rFonts w:ascii="Arial" w:eastAsia="Arial" w:hAnsi="Arial" w:cs="Arial"/>
-          <w:color w:val="000001"/>
-          <w:sz w:val="20"/>
-          <w:szCs w:val="20"/>
-        </w:rPr>
-        <w:t>:</w:t>
+      <w:r>
+        <w:rPr>
+          <w:rFonts w:ascii="Arial" w:eastAsia="Arial" w:hAnsi="Arial" w:cs="Arial"/>
+          <w:color w:val="000001"/>
+          <w:sz w:val="20"/>
+          <w:szCs w:val="20"/>
+        </w:rPr>
+        <w:t>Basico:</w:t>
       </w:r>
     </w:p>
     <w:p>
@@ -1528,25 +1395,14 @@
           <w:szCs w:val="20"/>
         </w:rPr>
       </w:pPr>
-      <w:proofErr w:type="spellStart"/>
-      <w:r>
-        <w:rPr>
-          <w:rFonts w:ascii="Arial" w:eastAsia="Arial" w:hAnsi="Arial" w:cs="Arial"/>
-          <w:color w:val="000001"/>
-          <w:sz w:val="20"/>
-          <w:szCs w:val="20"/>
-        </w:rPr>
-        <w:t>Estandar</w:t>
-      </w:r>
-      <w:proofErr w:type="spellEnd"/>
-      <w:r>
-        <w:rPr>
-          <w:rFonts w:ascii="Arial" w:eastAsia="Arial" w:hAnsi="Arial" w:cs="Arial"/>
-          <w:color w:val="000001"/>
-          <w:sz w:val="20"/>
-          <w:szCs w:val="20"/>
-        </w:rPr>
-        <w:t>:</w:t>
+      <w:r>
+        <w:rPr>
+          <w:rFonts w:ascii="Arial" w:eastAsia="Arial" w:hAnsi="Arial" w:cs="Arial"/>
+          <w:color w:val="000001"/>
+          <w:sz w:val="20"/>
+          <w:szCs w:val="20"/>
+        </w:rPr>
+        <w:t>Estandar:</w:t>
       </w:r>
     </w:p>
     <w:p>
@@ -1961,7 +1817,7 @@
             <w:pPr>
               <w:ind w:left="3"/>
             </w:pPr>
-            <w:hyperlink r:id="rId9">
+            <w:hyperlink r:id="rId5">
               <w:r>
                 <w:rPr>
                   <w:rFonts w:ascii="Arial" w:eastAsia="Arial" w:hAnsi="Arial" w:cs="Arial"/>
@@ -2458,7 +2314,7 @@
             <w:pPr>
               <w:ind w:left="3"/>
             </w:pPr>
-            <w:hyperlink r:id="rId10">
+            <w:hyperlink r:id="rId6">
               <w:r>
                 <w:rPr>
                   <w:rFonts w:ascii="Arial" w:eastAsia="Arial" w:hAnsi="Arial" w:cs="Arial"/>
@@ -2730,7 +2586,7 @@
               </w:rPr>
               <w:t xml:space="preserve">mail: </w:t>
             </w:r>
-            <w:hyperlink r:id="rId11">
+            <w:hyperlink r:id="rId7">
               <w:r>
                 <w:rPr>
                   <w:rFonts w:ascii="Arial" w:eastAsia="Arial" w:hAnsi="Arial" w:cs="Arial"/>
@@ -2844,25 +2700,7 @@
                 <w:sz w:val="20"/>
                 <w:szCs w:val="20"/>
               </w:rPr>
-              <w:t xml:space="preserve">desarrollador </w:t>
-            </w:r>
-            <w:proofErr w:type="spellStart"/>
-            <w:r>
-              <w:rPr>
-                <w:rFonts w:ascii="Arial" w:eastAsia="Arial" w:hAnsi="Arial" w:cs="Arial"/>
-                <w:sz w:val="20"/>
-                <w:szCs w:val="20"/>
-              </w:rPr>
-              <w:t>team</w:t>
-            </w:r>
-            <w:proofErr w:type="spellEnd"/>
-            <w:r>
-              <w:rPr>
-                <w:rFonts w:ascii="Arial" w:eastAsia="Arial" w:hAnsi="Arial" w:cs="Arial"/>
-                <w:sz w:val="20"/>
-                <w:szCs w:val="20"/>
-              </w:rPr>
-              <w:t xml:space="preserve"> scrum</w:t>
+              <w:t>desarrollador team scrum</w:t>
             </w:r>
           </w:p>
         </w:tc>
@@ -3048,7 +2886,7 @@
               </w:rPr>
               <w:t xml:space="preserve">mail: </w:t>
             </w:r>
-            <w:hyperlink r:id="rId12">
+            <w:hyperlink r:id="rId8">
               <w:r>
                 <w:rPr>
                   <w:rFonts w:ascii="Arial" w:eastAsia="Arial" w:hAnsi="Arial" w:cs="Arial"/>
@@ -3110,18 +2948,8 @@
                 <w:sz w:val="20"/>
                 <w:szCs w:val="20"/>
               </w:rPr>
-              <w:t xml:space="preserve">Melani E. Quiroga </w:t>
-            </w:r>
-            <w:proofErr w:type="spellStart"/>
-            <w:r>
-              <w:rPr>
-                <w:rFonts w:ascii="Arial" w:eastAsia="Arial" w:hAnsi="Arial" w:cs="Arial"/>
-                <w:sz w:val="20"/>
-                <w:szCs w:val="20"/>
-              </w:rPr>
-              <w:t>Lopez</w:t>
-            </w:r>
-            <w:proofErr w:type="spellEnd"/>
+              <w:t>Melani E. Quiroga Lopez</w:t>
+            </w:r>
           </w:p>
         </w:tc>
       </w:tr>
@@ -3330,7 +3158,7 @@
               </w:rPr>
               <w:t xml:space="preserve">mail: </w:t>
             </w:r>
-            <w:hyperlink r:id="rId13">
+            <w:hyperlink r:id="rId9">
               <w:r>
                 <w:rPr>
                   <w:rFonts w:ascii="Arial" w:eastAsia="Arial" w:hAnsi="Arial" w:cs="Arial"/>
@@ -3621,7 +3449,7 @@
               </w:rPr>
               <w:t xml:space="preserve">mail: </w:t>
             </w:r>
-            <w:hyperlink r:id="rId14">
+            <w:hyperlink r:id="rId10">
               <w:r>
                 <w:rPr>
                   <w:rFonts w:ascii="Arial" w:eastAsia="Arial" w:hAnsi="Arial" w:cs="Arial"/>
@@ -3717,34 +3545,14 @@
             <w:pPr>
               <w:ind w:left="3"/>
             </w:pPr>
-            <w:proofErr w:type="spellStart"/>
-            <w:r>
-              <w:rPr>
-                <w:rFonts w:ascii="Arial" w:eastAsia="Arial" w:hAnsi="Arial" w:cs="Arial"/>
-                <w:sz w:val="20"/>
-                <w:szCs w:val="20"/>
-              </w:rPr>
-              <w:t>Gaston</w:t>
-            </w:r>
-            <w:proofErr w:type="spellEnd"/>
-            <w:r>
-              <w:rPr>
-                <w:rFonts w:ascii="Arial" w:eastAsia="Arial" w:hAnsi="Arial" w:cs="Arial"/>
-                <w:sz w:val="20"/>
-                <w:szCs w:val="20"/>
-              </w:rPr>
-              <w:t xml:space="preserve"> </w:t>
-            </w:r>
-            <w:proofErr w:type="spellStart"/>
-            <w:r>
-              <w:rPr>
-                <w:rFonts w:ascii="Arial" w:eastAsia="Arial" w:hAnsi="Arial" w:cs="Arial"/>
-                <w:sz w:val="20"/>
-                <w:szCs w:val="20"/>
-              </w:rPr>
-              <w:t>Scattarella</w:t>
-            </w:r>
-            <w:proofErr w:type="spellEnd"/>
+            <w:r>
+              <w:rPr>
+                <w:rFonts w:ascii="Arial" w:eastAsia="Arial" w:hAnsi="Arial" w:cs="Arial"/>
+                <w:sz w:val="20"/>
+                <w:szCs w:val="20"/>
+              </w:rPr>
+              <w:t>Gaston Scattarella</w:t>
+            </w:r>
           </w:p>
         </w:tc>
       </w:tr>
@@ -3966,7 +3774,7 @@
               </w:rPr>
               <w:t xml:space="preserve">mail: </w:t>
             </w:r>
-            <w:hyperlink r:id="rId15">
+            <w:hyperlink r:id="rId11">
               <w:r>
                 <w:rPr>
                   <w:rFonts w:ascii="Arial" w:eastAsia="Arial" w:hAnsi="Arial" w:cs="Arial"/>
@@ -4052,23 +3860,13 @@
             <w:pPr>
               <w:ind w:left="3"/>
             </w:pPr>
-            <w:proofErr w:type="spellStart"/>
-            <w:r>
-              <w:rPr>
-                <w:rFonts w:ascii="Arial" w:eastAsia="Arial" w:hAnsi="Arial" w:cs="Arial"/>
-                <w:sz w:val="20"/>
-                <w:szCs w:val="20"/>
-              </w:rPr>
-              <w:t>Alvarez</w:t>
-            </w:r>
-            <w:proofErr w:type="spellEnd"/>
-            <w:r>
-              <w:rPr>
-                <w:rFonts w:ascii="Arial" w:eastAsia="Arial" w:hAnsi="Arial" w:cs="Arial"/>
-                <w:sz w:val="20"/>
-                <w:szCs w:val="20"/>
-              </w:rPr>
-              <w:t xml:space="preserve"> Jesica Silvina Soledad</w:t>
+            <w:r>
+              <w:rPr>
+                <w:rFonts w:ascii="Arial" w:eastAsia="Arial" w:hAnsi="Arial" w:cs="Arial"/>
+                <w:sz w:val="20"/>
+                <w:szCs w:val="20"/>
+              </w:rPr>
+              <w:t>Alvarez Jesica Silvina Soledad</w:t>
             </w:r>
           </w:p>
         </w:tc>
@@ -4291,7 +4089,7 @@
               </w:rPr>
               <w:t xml:space="preserve">mail: </w:t>
             </w:r>
-            <w:hyperlink r:id="rId16">
+            <w:hyperlink r:id="rId12">
               <w:r>
                 <w:rPr>
                   <w:rFonts w:ascii="Arial" w:eastAsia="Arial" w:hAnsi="Arial" w:cs="Arial"/>
@@ -4380,43 +4178,7 @@
                 <w:sz w:val="20"/>
                 <w:szCs w:val="20"/>
               </w:rPr>
-              <w:t xml:space="preserve">Luis </w:t>
-            </w:r>
-            <w:proofErr w:type="spellStart"/>
-            <w:r>
-              <w:rPr>
-                <w:rFonts w:ascii="Arial" w:eastAsia="Arial" w:hAnsi="Arial" w:cs="Arial"/>
-                <w:sz w:val="20"/>
-                <w:szCs w:val="20"/>
-              </w:rPr>
-              <w:t>Anibal</w:t>
-            </w:r>
-            <w:proofErr w:type="spellEnd"/>
-            <w:r>
-              <w:rPr>
-                <w:rFonts w:ascii="Arial" w:eastAsia="Arial" w:hAnsi="Arial" w:cs="Arial"/>
-                <w:sz w:val="20"/>
-                <w:szCs w:val="20"/>
-              </w:rPr>
-              <w:t xml:space="preserve"> </w:t>
-            </w:r>
-            <w:proofErr w:type="spellStart"/>
-            <w:r>
-              <w:rPr>
-                <w:rFonts w:ascii="Arial" w:eastAsia="Arial" w:hAnsi="Arial" w:cs="Arial"/>
-                <w:sz w:val="20"/>
-                <w:szCs w:val="20"/>
-              </w:rPr>
-              <w:t>Hernandez</w:t>
-            </w:r>
-            <w:proofErr w:type="spellEnd"/>
-            <w:r>
-              <w:rPr>
-                <w:rFonts w:ascii="Arial" w:eastAsia="Arial" w:hAnsi="Arial" w:cs="Arial"/>
-                <w:sz w:val="20"/>
-                <w:szCs w:val="20"/>
-              </w:rPr>
-              <w:t xml:space="preserve"> Altuve</w:t>
+              <w:t>Luis Anibal Hernandez Altuve</w:t>
             </w:r>
           </w:p>
         </w:tc>
@@ -4628,7 +4390,7 @@
             </w:tcBorders>
           </w:tcPr>
           <w:p>
-            <w:hyperlink r:id="rId17">
+            <w:hyperlink r:id="rId13">
               <w:r>
                 <w:rPr>
                   <w:rFonts w:ascii="Arial" w:eastAsia="Arial" w:hAnsi="Arial" w:cs="Arial"/>
@@ -5190,27 +4952,7 @@
           <w:sz w:val="20"/>
           <w:szCs w:val="20"/>
         </w:rPr>
-        <w:t xml:space="preserve">Se realiza una introducción del proyecto “SALUS”, brindando una visión general de la especificación de recursos </w:t>
-      </w:r>
-      <w:proofErr w:type="gramStart"/>
-      <w:r>
-        <w:rPr>
-          <w:rFonts w:ascii="Arial" w:eastAsia="Arial" w:hAnsi="Arial" w:cs="Arial"/>
-          <w:color w:val="000001"/>
-          <w:sz w:val="20"/>
-          <w:szCs w:val="20"/>
-        </w:rPr>
-        <w:t>del mismo</w:t>
-      </w:r>
-      <w:proofErr w:type="gramEnd"/>
-      <w:r>
-        <w:rPr>
-          <w:rFonts w:ascii="Arial" w:eastAsia="Arial" w:hAnsi="Arial" w:cs="Arial"/>
-          <w:color w:val="000001"/>
-          <w:sz w:val="20"/>
-          <w:szCs w:val="20"/>
-        </w:rPr>
-        <w:t>.</w:t>
+        <w:t>Se realiza una introducción del proyecto “SALUS”, brindando una visión general de la especificación de recursos del mismo.</w:t>
       </w:r>
     </w:p>
     <w:p>
@@ -5263,15 +5005,7 @@
       <w:bookmarkStart w:id="7" w:name="_heading=h.1t3h5sf" w:colFirst="0" w:colLast="0"/>
       <w:bookmarkEnd w:id="7"/>
       <w:r>
-        <w:t xml:space="preserve">2 </w:t>
-      </w:r>
-      <w:proofErr w:type="gramStart"/>
-      <w:r>
-        <w:t>Descripción</w:t>
-      </w:r>
-      <w:proofErr w:type="gramEnd"/>
-      <w:r>
-        <w:t xml:space="preserve"> general</w:t>
+        <w:t>2 Descripción general</w:t>
       </w:r>
     </w:p>
     <w:p>
@@ -5296,25 +5030,14 @@
           <w:szCs w:val="20"/>
         </w:rPr>
       </w:pPr>
-      <w:proofErr w:type="spellStart"/>
-      <w:r>
-        <w:rPr>
-          <w:rFonts w:ascii="Arial" w:eastAsia="Arial" w:hAnsi="Arial" w:cs="Arial"/>
-          <w:color w:val="000001"/>
-          <w:sz w:val="20"/>
-          <w:szCs w:val="20"/>
-        </w:rPr>
-        <w:t>Salus</w:t>
-      </w:r>
-      <w:proofErr w:type="spellEnd"/>
-      <w:r>
-        <w:rPr>
-          <w:rFonts w:ascii="Arial" w:eastAsia="Arial" w:hAnsi="Arial" w:cs="Arial"/>
-          <w:color w:val="000001"/>
-          <w:sz w:val="20"/>
-          <w:szCs w:val="20"/>
-        </w:rPr>
-        <w:t xml:space="preserve"> será un producto diseñado para trabajar sobre entornos web y para trabajar sobre entornos móviles.</w:t>
+      <w:r>
+        <w:rPr>
+          <w:rFonts w:ascii="Arial" w:eastAsia="Arial" w:hAnsi="Arial" w:cs="Arial"/>
+          <w:color w:val="000001"/>
+          <w:sz w:val="20"/>
+          <w:szCs w:val="20"/>
+        </w:rPr>
+        <w:t>Salus será un producto diseñado para trabajar sobre entornos web y para trabajar sobre entornos móviles.</w:t>
       </w:r>
     </w:p>
     <w:p>
@@ -5335,27 +5058,7 @@
           <w:sz w:val="20"/>
           <w:szCs w:val="20"/>
         </w:rPr>
-        <w:t xml:space="preserve">Nuestro compromiso es con la accesibilidad, la agilidad y la conectividad entre usuarios e instituciones y facilitar el trabajo del sistema de salud y sus pacientes por medio de </w:t>
-      </w:r>
-      <w:proofErr w:type="gramStart"/>
-      <w:r>
-        <w:rPr>
-          <w:rFonts w:ascii="Arial" w:eastAsia="Arial" w:hAnsi="Arial" w:cs="Arial"/>
-          <w:color w:val="000001"/>
-          <w:sz w:val="20"/>
-          <w:szCs w:val="20"/>
-        </w:rPr>
-        <w:t>las mismas</w:t>
-      </w:r>
-      <w:proofErr w:type="gramEnd"/>
-      <w:r>
-        <w:rPr>
-          <w:rFonts w:ascii="Arial" w:eastAsia="Arial" w:hAnsi="Arial" w:cs="Arial"/>
-          <w:color w:val="000001"/>
-          <w:sz w:val="20"/>
-          <w:szCs w:val="20"/>
-        </w:rPr>
-        <w:t>.</w:t>
+        <w:t>Nuestro compromiso es con la accesibilidad, la agilidad y la conectividad entre usuarios e instituciones y facilitar el trabajo del sistema de salud y sus pacientes por medio de las mismas.</w:t>
       </w:r>
     </w:p>
     <w:p>
@@ -5588,18 +5291,8 @@
                 <w:sz w:val="20"/>
                 <w:szCs w:val="20"/>
               </w:rPr>
-              <w:t>US-P (</w:t>
-            </w:r>
-            <w:proofErr w:type="gramStart"/>
-            <w:r>
-              <w:rPr>
-                <w:rFonts w:ascii="Arial" w:eastAsia="Arial" w:hAnsi="Arial" w:cs="Arial"/>
-                <w:sz w:val="20"/>
-                <w:szCs w:val="20"/>
-              </w:rPr>
-              <w:t>Usuario Paciencia?</w:t>
-            </w:r>
-            <w:proofErr w:type="gramEnd"/>
+              <w:t>US-P (Usuario Paciencia?</w:t>
+            </w:r>
           </w:p>
         </w:tc>
       </w:tr>
@@ -5696,25 +5389,7 @@
                 <w:sz w:val="20"/>
                 <w:szCs w:val="20"/>
               </w:rPr>
-              <w:t xml:space="preserve">Carga sus estudios, consultas, diagnósticos, </w:t>
-            </w:r>
-            <w:proofErr w:type="spellStart"/>
-            <w:r>
-              <w:rPr>
-                <w:rFonts w:ascii="Arial" w:eastAsia="Arial" w:hAnsi="Arial" w:cs="Arial"/>
-                <w:sz w:val="20"/>
-                <w:szCs w:val="20"/>
-              </w:rPr>
-              <w:t>etc</w:t>
-            </w:r>
-            <w:proofErr w:type="spellEnd"/>
-            <w:r>
-              <w:rPr>
-                <w:rFonts w:ascii="Arial" w:eastAsia="Arial" w:hAnsi="Arial" w:cs="Arial"/>
-                <w:sz w:val="20"/>
-                <w:szCs w:val="20"/>
-              </w:rPr>
-              <w:t xml:space="preserve"> y comparte está información con US-M</w:t>
+              <w:t>Carga sus estudios, consultas, diagnósticos, etc y comparte está información con US-M</w:t>
             </w:r>
           </w:p>
         </w:tc>
@@ -5780,27 +5455,7 @@
           <w:sz w:val="20"/>
           <w:szCs w:val="20"/>
         </w:rPr>
-        <w:t xml:space="preserve">US-M consultara la información de US-P por medio de </w:t>
-      </w:r>
-      <w:proofErr w:type="spellStart"/>
-      <w:r>
-        <w:rPr>
-          <w:rFonts w:ascii="Arial" w:eastAsia="Arial" w:hAnsi="Arial" w:cs="Arial"/>
-          <w:color w:val="000001"/>
-          <w:sz w:val="20"/>
-          <w:szCs w:val="20"/>
-        </w:rPr>
-        <w:t>Salus</w:t>
-      </w:r>
-      <w:proofErr w:type="spellEnd"/>
-      <w:r>
-        <w:rPr>
-          <w:rFonts w:ascii="Arial" w:eastAsia="Arial" w:hAnsi="Arial" w:cs="Arial"/>
-          <w:color w:val="000001"/>
-          <w:sz w:val="20"/>
-          <w:szCs w:val="20"/>
-        </w:rPr>
-        <w:t>, con un previo consentimiento de US-P.</w:t>
+        <w:t>US-M consultara la información de US-P por medio de Salus, con un previo consentimiento de US-P.</w:t>
       </w:r>
     </w:p>
     <w:p>
@@ -5856,27 +5511,7 @@
           <w:sz w:val="20"/>
           <w:szCs w:val="20"/>
         </w:rPr>
-        <w:t xml:space="preserve">La documentación </w:t>
-      </w:r>
-      <w:proofErr w:type="spellStart"/>
-      <w:r>
-        <w:rPr>
-          <w:rFonts w:ascii="Arial" w:eastAsia="Arial" w:hAnsi="Arial" w:cs="Arial"/>
-          <w:color w:val="000001"/>
-          <w:sz w:val="20"/>
-          <w:szCs w:val="20"/>
-        </w:rPr>
-        <w:t>sera</w:t>
-      </w:r>
-      <w:proofErr w:type="spellEnd"/>
-      <w:r>
-        <w:rPr>
-          <w:rFonts w:ascii="Arial" w:eastAsia="Arial" w:hAnsi="Arial" w:cs="Arial"/>
-          <w:color w:val="000001"/>
-          <w:sz w:val="20"/>
-          <w:szCs w:val="20"/>
-        </w:rPr>
-        <w:t xml:space="preserve"> recolectada en la wiki del repositorio GitHub del proyecto</w:t>
+        <w:t>La documentación sera recolectada en la wiki del repositorio GitHub del proyecto</w:t>
       </w:r>
     </w:p>
     <w:p>
@@ -5897,27 +5532,7 @@
           <w:sz w:val="20"/>
           <w:szCs w:val="20"/>
         </w:rPr>
-        <w:t xml:space="preserve">Lenguaje de programación usado en </w:t>
-      </w:r>
-      <w:proofErr w:type="spellStart"/>
-      <w:r>
-        <w:rPr>
-          <w:rFonts w:ascii="Arial" w:eastAsia="Arial" w:hAnsi="Arial" w:cs="Arial"/>
-          <w:color w:val="000001"/>
-          <w:sz w:val="20"/>
-          <w:szCs w:val="20"/>
-        </w:rPr>
-        <w:t>FronEnd</w:t>
-      </w:r>
-      <w:proofErr w:type="spellEnd"/>
-      <w:r>
-        <w:rPr>
-          <w:rFonts w:ascii="Arial" w:eastAsia="Arial" w:hAnsi="Arial" w:cs="Arial"/>
-          <w:color w:val="000001"/>
-          <w:sz w:val="20"/>
-          <w:szCs w:val="20"/>
-        </w:rPr>
-        <w:t xml:space="preserve"> HTML5 CSS3 Y JavaScript</w:t>
+        <w:t>Lenguaje de programación usado en FronEnd HTML5 CSS3 Y JavaScript</w:t>
       </w:r>
     </w:p>
     <w:p>
@@ -5938,27 +5553,7 @@
           <w:sz w:val="20"/>
           <w:szCs w:val="20"/>
         </w:rPr>
-        <w:t xml:space="preserve">Lenguaje de programación usado en </w:t>
-      </w:r>
-      <w:proofErr w:type="spellStart"/>
-      <w:r>
-        <w:rPr>
-          <w:rFonts w:ascii="Arial" w:eastAsia="Arial" w:hAnsi="Arial" w:cs="Arial"/>
-          <w:color w:val="000001"/>
-          <w:sz w:val="20"/>
-          <w:szCs w:val="20"/>
-        </w:rPr>
-        <w:t>BackEnd</w:t>
-      </w:r>
-      <w:proofErr w:type="spellEnd"/>
-      <w:r>
-        <w:rPr>
-          <w:rFonts w:ascii="Arial" w:eastAsia="Arial" w:hAnsi="Arial" w:cs="Arial"/>
-          <w:color w:val="000001"/>
-          <w:sz w:val="20"/>
-          <w:szCs w:val="20"/>
-        </w:rPr>
-        <w:t xml:space="preserve"> Python 3</w:t>
+        <w:t>Lenguaje de programación usado en BackEnd Python 3</w:t>
       </w:r>
     </w:p>
     <w:p>
@@ -5979,107 +5574,7 @@
           <w:sz w:val="20"/>
           <w:szCs w:val="20"/>
         </w:rPr>
-        <w:t xml:space="preserve">Lenguaje de programación usado para bases de datos SQL Servidores en la empresa al inicio no serán accesibles debido a esto será alojada la base de datos y la página web en un servidor virtual como Hostinger. El software debe ser </w:t>
-      </w:r>
-      <w:proofErr w:type="spellStart"/>
-      <w:r>
-        <w:rPr>
-          <w:rFonts w:ascii="Arial" w:eastAsia="Arial" w:hAnsi="Arial" w:cs="Arial"/>
-          <w:color w:val="000001"/>
-          <w:sz w:val="20"/>
-          <w:szCs w:val="20"/>
-        </w:rPr>
-        <w:t>cross-platform</w:t>
-      </w:r>
-      <w:proofErr w:type="spellEnd"/>
-      <w:r>
-        <w:rPr>
-          <w:rFonts w:ascii="Arial" w:eastAsia="Arial" w:hAnsi="Arial" w:cs="Arial"/>
-          <w:color w:val="000001"/>
-          <w:sz w:val="20"/>
-          <w:szCs w:val="20"/>
-        </w:rPr>
-        <w:t xml:space="preserve"> (todas las plataformas más comunes, </w:t>
-      </w:r>
-      <w:proofErr w:type="spellStart"/>
-      <w:r>
-        <w:rPr>
-          <w:rFonts w:ascii="Arial" w:eastAsia="Arial" w:hAnsi="Arial" w:cs="Arial"/>
-          <w:color w:val="000001"/>
-          <w:sz w:val="20"/>
-          <w:szCs w:val="20"/>
-        </w:rPr>
-        <w:t>Win</w:t>
-      </w:r>
-      <w:proofErr w:type="spellEnd"/>
-      <w:r>
-        <w:rPr>
-          <w:rFonts w:ascii="Arial" w:eastAsia="Arial" w:hAnsi="Arial" w:cs="Arial"/>
-          <w:color w:val="000001"/>
-          <w:sz w:val="20"/>
-          <w:szCs w:val="20"/>
-        </w:rPr>
-        <w:t xml:space="preserve">, Mac, Linux, </w:t>
-      </w:r>
-      <w:proofErr w:type="spellStart"/>
-      <w:r>
-        <w:rPr>
-          <w:rFonts w:ascii="Arial" w:eastAsia="Arial" w:hAnsi="Arial" w:cs="Arial"/>
-          <w:color w:val="000001"/>
-          <w:sz w:val="20"/>
-          <w:szCs w:val="20"/>
-        </w:rPr>
-        <w:t>IOs</w:t>
-      </w:r>
-      <w:proofErr w:type="spellEnd"/>
-      <w:r>
-        <w:rPr>
-          <w:rFonts w:ascii="Arial" w:eastAsia="Arial" w:hAnsi="Arial" w:cs="Arial"/>
-          <w:color w:val="000001"/>
-          <w:sz w:val="20"/>
-          <w:szCs w:val="20"/>
-        </w:rPr>
-        <w:t xml:space="preserve">, </w:t>
-      </w:r>
-      <w:proofErr w:type="spellStart"/>
-      <w:r>
-        <w:rPr>
-          <w:rFonts w:ascii="Arial" w:eastAsia="Arial" w:hAnsi="Arial" w:cs="Arial"/>
-          <w:color w:val="000001"/>
-          <w:sz w:val="20"/>
-          <w:szCs w:val="20"/>
-        </w:rPr>
-        <w:t>android</w:t>
-      </w:r>
-      <w:proofErr w:type="spellEnd"/>
-      <w:r>
-        <w:rPr>
-          <w:rFonts w:ascii="Arial" w:eastAsia="Arial" w:hAnsi="Arial" w:cs="Arial"/>
-          <w:color w:val="000001"/>
-          <w:sz w:val="20"/>
-          <w:szCs w:val="20"/>
-        </w:rPr>
-        <w:t xml:space="preserve">, </w:t>
-      </w:r>
-      <w:proofErr w:type="spellStart"/>
-      <w:r>
-        <w:rPr>
-          <w:rFonts w:ascii="Arial" w:eastAsia="Arial" w:hAnsi="Arial" w:cs="Arial"/>
-          <w:color w:val="000001"/>
-          <w:sz w:val="20"/>
-          <w:szCs w:val="20"/>
-        </w:rPr>
-        <w:t>etc</w:t>
-      </w:r>
-      <w:proofErr w:type="spellEnd"/>
-      <w:r>
-        <w:rPr>
-          <w:rFonts w:ascii="Arial" w:eastAsia="Arial" w:hAnsi="Arial" w:cs="Arial"/>
-          <w:color w:val="000001"/>
-          <w:sz w:val="20"/>
-          <w:szCs w:val="20"/>
-        </w:rPr>
-        <w:t>).</w:t>
+        <w:t>Lenguaje de programación usado para bases de datos SQL Servidores en la empresa al inicio no serán accesibles debido a esto será alojada la base de datos y la página web en un servidor virtual como Hostinger. El software debe ser cross-platform (todas las plataformas más comunes, Win, Mac, Linux, IOs, android, etc).</w:t>
       </w:r>
     </w:p>
     <w:p>
@@ -6097,15 +5592,7 @@
       <w:bookmarkStart w:id="11" w:name="_heading=h.3rdcrjn" w:colFirst="0" w:colLast="0"/>
       <w:bookmarkEnd w:id="11"/>
       <w:r>
-        <w:t xml:space="preserve">3 </w:t>
-      </w:r>
-      <w:proofErr w:type="gramStart"/>
-      <w:r>
-        <w:t>Requisitos</w:t>
-      </w:r>
-      <w:proofErr w:type="gramEnd"/>
-      <w:r>
-        <w:t xml:space="preserve"> específicos</w:t>
+        <w:t>3 Requisitos específicos</w:t>
       </w:r>
     </w:p>
     <w:p>
@@ -6141,15 +5628,7 @@
       <w:bookmarkEnd w:id="12"/>
       <w:r>
         <w:lastRenderedPageBreak/>
-        <w:t xml:space="preserve">3.2 </w:t>
-      </w:r>
-      <w:proofErr w:type="spellStart"/>
-      <w:r>
-        <w:t>Product</w:t>
-      </w:r>
-      <w:proofErr w:type="spellEnd"/>
-      <w:r>
-        <w:t xml:space="preserve"> Backlog</w:t>
+        <w:t>3.2 Product Backlog</w:t>
       </w:r>
     </w:p>
     <w:p>
@@ -6197,7 +5676,7 @@
                     <pic:cNvPicPr preferRelativeResize="0"/>
                   </pic:nvPicPr>
                   <pic:blipFill>
-                    <a:blip r:embed="rId18"/>
+                    <a:blip r:embed="rId14"/>
                     <a:srcRect/>
                     <a:stretch>
                       <a:fillRect/>
@@ -7032,17 +6511,8 @@
                                         <w:rFonts w:ascii="Arial" w:eastAsia="Arial" w:hAnsi="Arial" w:cs="Arial"/>
                                         <w:sz w:val="20"/>
                                       </w:rPr>
-                                      <w:t xml:space="preserve"> en cualquier otro </w:t>
+                                      <w:t xml:space="preserve"> en cualquier otro dispositiv</w:t>
                                     </w:r>
-                                    <w:proofErr w:type="spellStart"/>
-                                    <w:r>
-                                      <w:rPr>
-                                        <w:rFonts w:ascii="Arial" w:eastAsia="Arial" w:hAnsi="Arial" w:cs="Arial"/>
-                                        <w:sz w:val="20"/>
-                                      </w:rPr>
-                                      <w:t>dispositiv</w:t>
-                                    </w:r>
-                                    <w:proofErr w:type="spellEnd"/>
                                   </w:p>
                                 </w:txbxContent>
                               </wps:txbx>
@@ -7115,17 +6585,8 @@
                                         <w:rFonts w:ascii="Arial" w:eastAsia="Arial" w:hAnsi="Arial" w:cs="Arial"/>
                                         <w:sz w:val="20"/>
                                       </w:rPr>
-                                      <w:t xml:space="preserve">#US002 Quiero poder registrarme como paciente o como </w:t>
+                                      <w:t>#US002 Quiero poder registrarme como paciente o como medic</w:t>
                                     </w:r>
-                                    <w:proofErr w:type="spellStart"/>
-                                    <w:r>
-                                      <w:rPr>
-                                        <w:rFonts w:ascii="Arial" w:eastAsia="Arial" w:hAnsi="Arial" w:cs="Arial"/>
-                                        <w:sz w:val="20"/>
-                                      </w:rPr>
-                                      <w:t>medic</w:t>
-                                    </w:r>
-                                    <w:proofErr w:type="spellEnd"/>
                                   </w:p>
                                 </w:txbxContent>
                               </wps:txbx>
@@ -7304,7 +6765,6 @@
                                       <w:spacing w:line="258" w:lineRule="auto"/>
                                       <w:textDirection w:val="btLr"/>
                                     </w:pPr>
-                                    <w:proofErr w:type="spellStart"/>
                                     <w:r>
                                       <w:rPr>
                                         <w:rFonts w:ascii="Arial" w:eastAsia="Arial" w:hAnsi="Arial" w:cs="Arial"/>
@@ -7312,7 +6772,6 @@
                                       </w:rPr>
                                       <w:t>págin</w:t>
                                     </w:r>
-                                    <w:proofErr w:type="spellEnd"/>
                                   </w:p>
                                 </w:txbxContent>
                               </wps:txbx>
@@ -7348,17 +6807,8 @@
                                         <w:rFonts w:ascii="Arial" w:eastAsia="Arial" w:hAnsi="Arial" w:cs="Arial"/>
                                         <w:sz w:val="20"/>
                                       </w:rPr>
-                                      <w:t xml:space="preserve">#TK003 Crear etiquetas de </w:t>
+                                      <w:t>#TK003 Crear etiquetas de sem</w:t>
                                     </w:r>
-                                    <w:proofErr w:type="spellStart"/>
-                                    <w:r>
-                                      <w:rPr>
-                                        <w:rFonts w:ascii="Arial" w:eastAsia="Arial" w:hAnsi="Arial" w:cs="Arial"/>
-                                        <w:sz w:val="20"/>
-                                      </w:rPr>
-                                      <w:t>sem</w:t>
-                                    </w:r>
-                                    <w:proofErr w:type="spellEnd"/>
                                   </w:p>
                                 </w:txbxContent>
                               </wps:txbx>
@@ -7389,7 +6839,6 @@
                                       <w:spacing w:line="258" w:lineRule="auto"/>
                                       <w:textDirection w:val="btLr"/>
                                     </w:pPr>
-                                    <w:proofErr w:type="spellStart"/>
                                     <w:r>
                                       <w:rPr>
                                         <w:rFonts w:ascii="Arial" w:eastAsia="Arial" w:hAnsi="Arial" w:cs="Arial"/>
@@ -7397,7 +6846,6 @@
                                       </w:rPr>
                                       <w:t>ántic</w:t>
                                     </w:r>
-                                    <w:proofErr w:type="spellEnd"/>
                                   </w:p>
                                 </w:txbxContent>
                               </wps:txbx>
@@ -7539,7 +6987,6 @@
                                       <w:spacing w:line="258" w:lineRule="auto"/>
                                       <w:textDirection w:val="btLr"/>
                                     </w:pPr>
-                                    <w:proofErr w:type="spellStart"/>
                                     <w:r>
                                       <w:rPr>
                                         <w:rFonts w:ascii="Arial" w:eastAsia="Arial" w:hAnsi="Arial" w:cs="Arial"/>
@@ -7547,7 +6994,6 @@
                                       </w:rPr>
                                       <w:t>s.cs</w:t>
                                     </w:r>
-                                    <w:proofErr w:type="spellEnd"/>
                                   </w:p>
                                 </w:txbxContent>
                               </wps:txbx>
@@ -7620,17 +7066,8 @@
                                         <w:rFonts w:ascii="Arial" w:eastAsia="Arial" w:hAnsi="Arial" w:cs="Arial"/>
                                         <w:sz w:val="20"/>
                                       </w:rPr>
-                                      <w:t xml:space="preserve">#TK005 Estructurar el código </w:t>
+                                      <w:t>#TK005 Estructurar el código cs</w:t>
                                     </w:r>
-                                    <w:proofErr w:type="spellStart"/>
-                                    <w:r>
-                                      <w:rPr>
-                                        <w:rFonts w:ascii="Arial" w:eastAsia="Arial" w:hAnsi="Arial" w:cs="Arial"/>
-                                        <w:sz w:val="20"/>
-                                      </w:rPr>
-                                      <w:t>cs</w:t>
-                                    </w:r>
-                                    <w:proofErr w:type="spellEnd"/>
                                   </w:p>
                                 </w:txbxContent>
                               </wps:txbx>
@@ -7703,23 +7140,7 @@
                                         <w:rFonts w:ascii="Arial" w:eastAsia="Arial" w:hAnsi="Arial" w:cs="Arial"/>
                                         <w:sz w:val="20"/>
                                       </w:rPr>
-                                      <w:t xml:space="preserve">#TK006 crear formulario para </w:t>
-                                    </w:r>
-                                    <w:proofErr w:type="spellStart"/>
-                                    <w:r>
-                                      <w:rPr>
-                                        <w:rFonts w:ascii="Arial" w:eastAsia="Arial" w:hAnsi="Arial" w:cs="Arial"/>
-                                        <w:sz w:val="20"/>
-                                      </w:rPr>
-                                      <w:t>login</w:t>
-                                    </w:r>
-                                    <w:proofErr w:type="spellEnd"/>
-                                    <w:r>
-                                      <w:rPr>
-                                        <w:rFonts w:ascii="Arial" w:eastAsia="Arial" w:hAnsi="Arial" w:cs="Arial"/>
-                                        <w:sz w:val="20"/>
-                                      </w:rPr>
-                                      <w:t xml:space="preserve"> usuario paciente</w:t>
+                                      <w:t>#TK006 crear formulario para login usuario paciente</w:t>
                                     </w:r>
                                   </w:p>
                                 </w:txbxContent>
@@ -7867,23 +7288,7 @@
                                         <w:rFonts w:ascii="Arial" w:eastAsia="Arial" w:hAnsi="Arial" w:cs="Arial"/>
                                         <w:sz w:val="20"/>
                                       </w:rPr>
-                                      <w:t xml:space="preserve">para </w:t>
-                                    </w:r>
-                                    <w:proofErr w:type="spellStart"/>
-                                    <w:r>
-                                      <w:rPr>
-                                        <w:rFonts w:ascii="Arial" w:eastAsia="Arial" w:hAnsi="Arial" w:cs="Arial"/>
-                                        <w:sz w:val="20"/>
-                                      </w:rPr>
-                                      <w:t>login</w:t>
-                                    </w:r>
-                                    <w:proofErr w:type="spellEnd"/>
-                                    <w:r>
-                                      <w:rPr>
-                                        <w:rFonts w:ascii="Arial" w:eastAsia="Arial" w:hAnsi="Arial" w:cs="Arial"/>
-                                        <w:sz w:val="20"/>
-                                      </w:rPr>
-                                      <w:t xml:space="preserve"> usuario medico</w:t>
+                                      <w:t>para login usuario medico</w:t>
                                     </w:r>
                                   </w:p>
                                 </w:txbxContent>
@@ -8031,23 +7436,7 @@
                                         <w:rFonts w:ascii="Arial" w:eastAsia="Arial" w:hAnsi="Arial" w:cs="Arial"/>
                                         <w:sz w:val="20"/>
                                       </w:rPr>
-                                      <w:t xml:space="preserve">#TK010 Escribir el código </w:t>
-                                    </w:r>
-                                    <w:proofErr w:type="spellStart"/>
-                                    <w:r>
-                                      <w:rPr>
-                                        <w:rFonts w:ascii="Arial" w:eastAsia="Arial" w:hAnsi="Arial" w:cs="Arial"/>
-                                        <w:sz w:val="20"/>
-                                      </w:rPr>
-                                      <w:t>javascript</w:t>
-                                    </w:r>
-                                    <w:proofErr w:type="spellEnd"/>
-                                    <w:r>
-                                      <w:rPr>
-                                        <w:rFonts w:ascii="Arial" w:eastAsia="Arial" w:hAnsi="Arial" w:cs="Arial"/>
-                                        <w:sz w:val="20"/>
-                                      </w:rPr>
-                                      <w:t xml:space="preserve"> nativo</w:t>
+                                      <w:t>#TK010 Escribir el código javascript nativo</w:t>
                                     </w:r>
                                   </w:p>
                                 </w:txbxContent>
@@ -8101,7 +7490,7 @@
                             <pic:cNvPicPr preferRelativeResize="0"/>
                           </pic:nvPicPr>
                           <pic:blipFill rotWithShape="1">
-                            <a:blip r:embed="rId19">
+                            <a:blip r:embed="rId15">
                               <a:alphaModFix/>
                             </a:blip>
                             <a:srcRect/>
@@ -8128,39 +7517,647 @@
               </wp:inline>
             </w:drawing>
           </mc:Choice>
-          <mc:Fallback xmlns:dgm="http://schemas.openxmlformats.org/drawingml/2006/diagram" xmlns:lc="http://schemas.openxmlformats.org/drawingml/2006/lockedCanvas" xmlns:c="http://schemas.openxmlformats.org/drawingml/2006/chart" xmlns:pic="http://schemas.openxmlformats.org/drawingml/2006/picture" xmlns:a="http://schemas.openxmlformats.org/drawingml/2006/main" xmlns:sl="http://schemas.openxmlformats.org/schemaLibrary/2006/main">
-            <w:drawing>
-              <wp:inline distB="0" distT="0" distL="0" distR="0">
-                <wp:extent cx="5419725" cy="4714300"/>
-                <wp:effectExtent b="0" l="0" r="0" t="0"/>
-                <wp:docPr id="10401" name="image4.png"/>
-                <a:graphic>
-                  <a:graphicData uri="http://schemas.openxmlformats.org/drawingml/2006/picture">
-                    <pic:pic>
-                      <pic:nvPicPr>
-                        <pic:cNvPr id="0" name="image4.png"/>
-                        <pic:cNvPicPr preferRelativeResize="0"/>
-                      </pic:nvPicPr>
-                      <pic:blipFill>
-                        <a:blip r:embed="rId20"/>
-                        <a:srcRect/>
-                        <a:stretch>
-                          <a:fillRect/>
-                        </a:stretch>
-                      </pic:blipFill>
-                      <pic:spPr>
-                        <a:xfrm>
-                          <a:off x="0" y="0"/>
-                          <a:ext cx="5419725" cy="4714300"/>
-                        </a:xfrm>
-                        <a:prstGeom prst="rect"/>
-                        <a:ln/>
-                      </pic:spPr>
-                    </pic:pic>
-                  </a:graphicData>
-                </a:graphic>
-              </wp:inline>
-            </w:drawing>
+          <mc:Fallback>
+            <w:pict>
+              <v:group w14:anchorId="2086ADAC" id="Grupo 10401" o:spid="_x0000_s1042" style="width:426.75pt;height:371.2pt;mso-position-horizontal-relative:char;mso-position-vertical-relative:line" coordorigin="26361,14228" coordsize="54197,47143" o:gfxdata="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">
+                <v:group id="Grupo 15" o:spid="_x0000_s1043" style="position:absolute;left:26361;top:14228;width:54197;height:47143" coordorigin="22758,10537" coordsize="59817,52039" o:gfxdata="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">
+                  <v:rect id="Rectángulo 16" o:spid="_x0000_s1044" style="position:absolute;left:22758;top:10537;width:59817;height:52039;visibility:visible;mso-wrap-style:square;v-text-anchor:middle" o:gfxdata="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" filled="f" stroked="f">
+                    <v:textbox inset="2.53958mm,2.53958mm,2.53958mm,2.53958mm">
+                      <w:txbxContent>
+                        <w:p>
+                          <w:pPr>
+                            <w:spacing w:after="0" w:line="240" w:lineRule="auto"/>
+                            <w:textDirection w:val="btLr"/>
+                          </w:pPr>
+                        </w:p>
+                      </w:txbxContent>
+                    </v:textbox>
+                  </v:rect>
+                  <v:group id="Grupo 17" o:spid="_x0000_s1045" style="position:absolute;left:26361;top:13023;width:54197;height:49553" coordorigin="26361,13023" coordsize="57087,49553" o:gfxdata="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">
+                    <v:rect id="Rectángulo 18" o:spid="_x0000_s1046" style="position:absolute;left:26361;top:13023;width:57087;height:49553;visibility:visible;mso-wrap-style:square;v-text-anchor:middle" o:gfxdata="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" filled="f" stroked="f">
+                      <v:textbox inset="2.53958mm,2.53958mm,2.53958mm,2.53958mm">
+                        <w:txbxContent>
+                          <w:p>
+                            <w:pPr>
+                              <w:spacing w:after="0" w:line="240" w:lineRule="auto"/>
+                              <w:textDirection w:val="btLr"/>
+                            </w:pPr>
+                          </w:p>
+                        </w:txbxContent>
+                      </v:textbox>
+                    </v:rect>
+                    <v:group id="Grupo 19" o:spid="_x0000_s1047" style="position:absolute;left:26361;top:13023;width:57087;height:49553" coordsize="57086,49552" o:gfxdata="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">
+                      <v:rect id="Rectángulo 20" o:spid="_x0000_s1048" style="position:absolute;width:54197;height:49552;visibility:visible;mso-wrap-style:square;v-text-anchor:middle" o:gfxdata="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" filled="f" stroked="f">
+                        <v:textbox inset="2.53958mm,2.53958mm,2.53958mm,2.53958mm">
+                          <w:txbxContent>
+                            <w:p>
+                              <w:pPr>
+                                <w:spacing w:after="0" w:line="240" w:lineRule="auto"/>
+                                <w:textDirection w:val="btLr"/>
+                              </w:pPr>
+                            </w:p>
+                          </w:txbxContent>
+                        </v:textbox>
+                      </v:rect>
+                      <v:shape id="Forma libre: forma 21" o:spid="_x0000_s1049" style="position:absolute;top:30494;width:52716;height:1461;visibility:visible;mso-wrap-style:square;v-text-anchor:middle" coordsize="5271608,146038" o:gfxdata="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" path="m,l5271608,r,146038l,146038,,e" fillcolor="#f6f8fa" stroked="f">
+                        <v:path arrowok="t" o:extrusionok="f"/>
+                      </v:shape>
+                      <v:shape id="Forma libre: forma 22" o:spid="_x0000_s1050" style="position:absolute;top:31955;width:36692;height:1460;visibility:visible;mso-wrap-style:square;v-text-anchor:middle" coordsize="3669292,146038" o:gfxdata="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" path="m,l3669292,r,146038l,146038,,e" fillcolor="#f6f8fa" stroked="f">
+                        <v:path arrowok="t" o:extrusionok="f"/>
+                      </v:shape>
+                      <v:shape id="Forma libre: forma 23" o:spid="_x0000_s1051" style="position:absolute;top:33415;width:18557;height:1534;visibility:visible;mso-wrap-style:square;v-text-anchor:middle" coordsize="1855721,153339" o:gfxdata="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" path="m,l1855721,r,153339l,153339,,e" fillcolor="#f6f8fa" stroked="f">
+                        <v:path arrowok="t" o:extrusionok="f"/>
+                      </v:shape>
+                      <v:shape id="Forma libre: forma 24" o:spid="_x0000_s1052" style="position:absolute;top:34949;width:22018;height:1460;visibility:visible;mso-wrap-style:square;v-text-anchor:middle" coordsize="2201860,146038" o:gfxdata="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" path="m,l2201860,r,146038l,146038,,e" fillcolor="#f6f8fa" stroked="f">
+                        <v:path arrowok="t" o:extrusionok="f"/>
+                      </v:shape>
+                      <v:shape id="Forma libre: forma 25" o:spid="_x0000_s1053" style="position:absolute;top:36409;width:25546;height:1460;visibility:visible;mso-wrap-style:square;v-text-anchor:middle" coordsize="2554694,146038" o:gfxdata="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" path="m,l2554694,r,146038l,146038,,e" fillcolor="#f6f8fa" stroked="f">
+                        <v:path arrowok="t" o:extrusionok="f"/>
+                      </v:shape>
+                      <v:shape id="Forma libre: forma 26" o:spid="_x0000_s1054" style="position:absolute;top:37869;width:21356;height:1461;visibility:visible;mso-wrap-style:square;v-text-anchor:middle" coordsize="2135656,146038" o:gfxdata="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" path="m,l2135656,r,146038l,146038,,e" fillcolor="#f6f8fa" stroked="f">
+                        <v:path arrowok="t" o:extrusionok="f"/>
+                      </v:shape>
+                      <v:shape id="Forma libre: forma 27" o:spid="_x0000_s1055" style="position:absolute;top:39330;width:18698;height:1460;visibility:visible;mso-wrap-style:square;v-text-anchor:middle" coordsize="1869854,146038" o:gfxdata="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" path="m,l1869854,r,146038l,146038,,e" fillcolor="#f6f8fa" stroked="f">
+                        <v:path arrowok="t" o:extrusionok="f"/>
+                      </v:shape>
+                      <v:shape id="Forma libre: forma 28" o:spid="_x0000_s1056" style="position:absolute;top:40790;width:29638;height:1461;visibility:visible;mso-wrap-style:square;v-text-anchor:middle" coordsize="2963811,146038" o:gfxdata="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" path="m,l2963811,r,146038l,146038,,e" fillcolor="#f6f8fa" stroked="f">
+                        <v:path arrowok="t" o:extrusionok="f"/>
+                      </v:shape>
+                      <v:shape id="Forma libre: forma 29" o:spid="_x0000_s1057" style="position:absolute;top:42251;width:13901;height:1460;visibility:visible;mso-wrap-style:square;v-text-anchor:middle" coordsize="1390133,146038" o:gfxdata="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" path="m,l1390133,r,146038l,146038,,e" fillcolor="#f6f8fa" stroked="f">
+                        <v:path arrowok="t" o:extrusionok="f"/>
+                      </v:shape>
+                      <v:shape id="Forma libre: forma 30" o:spid="_x0000_s1058" style="position:absolute;top:43711;width:28930;height:1460;visibility:visible;mso-wrap-style:square;v-text-anchor:middle" coordsize="2893083,146038" o:gfxdata="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" path="m,l2893083,r,146038l,146038,,e" fillcolor="#f6f8fa" stroked="f">
+                        <v:path arrowok="t" o:extrusionok="f"/>
+                      </v:shape>
+                      <v:shape id="Forma libre: forma 31" o:spid="_x0000_s1059" style="position:absolute;top:45171;width:14254;height:1461;visibility:visible;mso-wrap-style:square;v-text-anchor:middle" coordsize="1425404,146038" o:gfxdata="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" path="m,l1425404,r,146038l,146038,,e" fillcolor="#f6f8fa" stroked="f">
+                        <v:path arrowok="t" o:extrusionok="f"/>
+                      </v:shape>
+                      <v:shape id="Forma libre: forma 32" o:spid="_x0000_s1060" style="position:absolute;top:46632;width:24273;height:1460;visibility:visible;mso-wrap-style:square;v-text-anchor:middle" coordsize="2427309,146038" o:gfxdata="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" path="m,l2427309,r,146038l,146038,,e" fillcolor="#f6f8fa" stroked="f">
+                        <v:path arrowok="t" o:extrusionok="f"/>
+                      </v:shape>
+                      <v:shape id="Forma libre: forma 33" o:spid="_x0000_s1061" style="position:absolute;top:48092;width:34839;height:1460;visibility:visible;mso-wrap-style:square;v-text-anchor:middle" coordsize="3483945,146038" o:gfxdata="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" path="m,l3483945,r,146038l,146038,,e" fillcolor="#f6f8fa" stroked="f">
+                        <v:path arrowok="t" o:extrusionok="f"/>
+                      </v:shape>
+                      <v:rect id="Rectángulo 34" o:spid="_x0000_s1062" style="position:absolute;top:30761;width:48713;height:1588;visibility:visible;mso-wrap-style:square;v-text-anchor:top" o:gfxdata="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" filled="f" stroked="f">
+                        <v:textbox inset="0,0,0,0">
+                          <w:txbxContent>
+                            <w:p>
+                              <w:pPr>
+                                <w:spacing w:line="258" w:lineRule="auto"/>
+                                <w:textDirection w:val="btLr"/>
+                              </w:pPr>
+                              <w:r>
+                                <w:rPr>
+                                  <w:rFonts w:ascii="Arial" w:eastAsia="Arial" w:hAnsi="Arial" w:cs="Arial"/>
+                                  <w:sz w:val="20"/>
+                                </w:rPr>
+                                <w:t>#US001 Quiero que esta aplicación pueda usarse en mi celular o</w:t>
+                              </w:r>
+                            </w:p>
+                          </w:txbxContent>
+                        </v:textbox>
+                      </v:rect>
+                      <v:rect id="Rectángulo 35" o:spid="_x0000_s1063" style="position:absolute;left:36626;top:30761;width:20460;height:1588;visibility:visible;mso-wrap-style:square;v-text-anchor:top" o:gfxdata="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" filled="f" stroked="f">
+                        <v:textbox inset="0,0,0,0">
+                          <w:txbxContent>
+                            <w:p>
+                              <w:pPr>
+                                <w:spacing w:line="258" w:lineRule="auto"/>
+                                <w:textDirection w:val="btLr"/>
+                              </w:pPr>
+                              <w:r>
+                                <w:rPr>
+                                  <w:rFonts w:ascii="Arial" w:eastAsia="Arial" w:hAnsi="Arial" w:cs="Arial"/>
+                                  <w:sz w:val="20"/>
+                                </w:rPr>
+                                <w:t xml:space="preserve"> en cualquier otro dispositiv</w:t>
+                              </w:r>
+                            </w:p>
+                          </w:txbxContent>
+                        </v:textbox>
+                      </v:rect>
+                      <v:rect id="Rectángulo 36" o:spid="_x0000_s1064" style="position:absolute;left:52010;top:30761;width:939;height:1588;visibility:visible;mso-wrap-style:square;v-text-anchor:top" o:gfxdata="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" filled="f" stroked="f">
+                        <v:textbox inset="0,0,0,0">
+                          <w:txbxContent>
+                            <w:p>
+                              <w:pPr>
+                                <w:spacing w:line="258" w:lineRule="auto"/>
+                                <w:textDirection w:val="btLr"/>
+                              </w:pPr>
+                              <w:r>
+                                <w:rPr>
+                                  <w:rFonts w:ascii="Arial" w:eastAsia="Arial" w:hAnsi="Arial" w:cs="Arial"/>
+                                  <w:sz w:val="20"/>
+                                </w:rPr>
+                                <w:t>o</w:t>
+                              </w:r>
+                            </w:p>
+                          </w:txbxContent>
+                        </v:textbox>
+                      </v:rect>
+                      <v:rect id="Rectángulo 37" o:spid="_x0000_s1065" style="position:absolute;top:32221;width:47862;height:1588;visibility:visible;mso-wrap-style:square;v-text-anchor:top" o:gfxdata="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" filled="f" stroked="f">
+                        <v:textbox inset="0,0,0,0">
+                          <w:txbxContent>
+                            <w:p>
+                              <w:pPr>
+                                <w:spacing w:line="258" w:lineRule="auto"/>
+                                <w:textDirection w:val="btLr"/>
+                              </w:pPr>
+                              <w:r>
+                                <w:rPr>
+                                  <w:rFonts w:ascii="Arial" w:eastAsia="Arial" w:hAnsi="Arial" w:cs="Arial"/>
+                                  <w:sz w:val="20"/>
+                                </w:rPr>
+                                <w:t>#US002 Quiero poder registrarme como paciente o como medic</w:t>
+                              </w:r>
+                            </w:p>
+                          </w:txbxContent>
+                        </v:textbox>
+                      </v:rect>
+                      <v:rect id="Rectángulo 38" o:spid="_x0000_s1066" style="position:absolute;left:35986;top:32221;width:940;height:1588;visibility:visible;mso-wrap-style:square;v-text-anchor:top" o:gfxdata="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" filled="f" stroked="f">
+                        <v:textbox inset="0,0,0,0">
+                          <w:txbxContent>
+                            <w:p>
+                              <w:pPr>
+                                <w:spacing w:line="258" w:lineRule="auto"/>
+                                <w:textDirection w:val="btLr"/>
+                              </w:pPr>
+                              <w:r>
+                                <w:rPr>
+                                  <w:rFonts w:ascii="Arial" w:eastAsia="Arial" w:hAnsi="Arial" w:cs="Arial"/>
+                                  <w:sz w:val="20"/>
+                                </w:rPr>
+                                <w:t>o</w:t>
+                              </w:r>
+                            </w:p>
+                          </w:txbxContent>
+                        </v:textbox>
+                      </v:rect>
+                      <v:rect id="Rectángulo 39" o:spid="_x0000_s1067" style="position:absolute;top:33741;width:24681;height:1588;visibility:visible;mso-wrap-style:square;v-text-anchor:top" o:gfxdata="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" filled="f" stroked="f">
+                        <v:textbox inset="0,0,0,0">
+                          <w:txbxContent>
+                            <w:p>
+                              <w:pPr>
+                                <w:spacing w:line="258" w:lineRule="auto"/>
+                                <w:textDirection w:val="btLr"/>
+                              </w:pPr>
+                              <w:r>
+                                <w:rPr>
+                                  <w:rFonts w:ascii="Arial" w:eastAsia="Arial" w:hAnsi="Arial" w:cs="Arial"/>
+                                  <w:sz w:val="20"/>
+                                </w:rPr>
+                                <w:t>#TK001 Crear archivo index.html</w:t>
+                              </w:r>
+                            </w:p>
+                          </w:txbxContent>
+                        </v:textbox>
+                      </v:rect>
+                      <v:rect id="Rectángulo 40" o:spid="_x0000_s1068" style="position:absolute;left:21312;top:35215;width:939;height:1588;visibility:visible;mso-wrap-style:square;v-text-anchor:top" o:gfxdata="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" filled="f" stroked="f">
+                        <v:textbox inset="0,0,0,0">
+                          <w:txbxContent>
+                            <w:p>
+                              <w:pPr>
+                                <w:spacing w:line="258" w:lineRule="auto"/>
+                                <w:textDirection w:val="btLr"/>
+                              </w:pPr>
+                              <w:r>
+                                <w:rPr>
+                                  <w:rFonts w:ascii="Arial" w:eastAsia="Arial" w:hAnsi="Arial" w:cs="Arial"/>
+                                  <w:sz w:val="20"/>
+                                </w:rPr>
+                                <w:t>a</w:t>
+                              </w:r>
+                            </w:p>
+                          </w:txbxContent>
+                        </v:textbox>
+                      </v:rect>
+                      <v:rect id="Rectángulo 41" o:spid="_x0000_s1069" style="position:absolute;top:35215;width:24214;height:1588;visibility:visible;mso-wrap-style:square;v-text-anchor:top" o:gfxdata="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" filled="f" stroked="f">
+                        <v:textbox inset="0,0,0,0">
+                          <w:txbxContent>
+                            <w:p>
+                              <w:pPr>
+                                <w:spacing w:line="258" w:lineRule="auto"/>
+                                <w:textDirection w:val="btLr"/>
+                              </w:pPr>
+                              <w:r>
+                                <w:rPr>
+                                  <w:rFonts w:ascii="Arial" w:eastAsia="Arial" w:hAnsi="Arial" w:cs="Arial"/>
+                                  <w:sz w:val="20"/>
+                                </w:rPr>
+                                <w:t xml:space="preserve">#TK002 Definir metadatos de la </w:t>
+                              </w:r>
+                            </w:p>
+                          </w:txbxContent>
+                        </v:textbox>
+                      </v:rect>
+                      <v:rect id="Rectángulo 42" o:spid="_x0000_s1070" style="position:absolute;left:18206;top:35215;width:4131;height:1588;visibility:visible;mso-wrap-style:square;v-text-anchor:top" o:gfxdata="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" filled="f" stroked="f">
+                        <v:textbox inset="0,0,0,0">
+                          <w:txbxContent>
+                            <w:p>
+                              <w:pPr>
+                                <w:spacing w:line="258" w:lineRule="auto"/>
+                                <w:textDirection w:val="btLr"/>
+                              </w:pPr>
+                              <w:r>
+                                <w:rPr>
+                                  <w:rFonts w:ascii="Arial" w:eastAsia="Arial" w:hAnsi="Arial" w:cs="Arial"/>
+                                  <w:sz w:val="20"/>
+                                </w:rPr>
+                                <w:t>págin</w:t>
+                              </w:r>
+                            </w:p>
+                          </w:txbxContent>
+                        </v:textbox>
+                      </v:rect>
+                      <v:rect id="Rectángulo 43" o:spid="_x0000_s1071" style="position:absolute;top:36676;width:23933;height:1587;visibility:visible;mso-wrap-style:square;v-text-anchor:top" o:gfxdata="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" filled="f" stroked="f">
+                        <v:textbox inset="0,0,0,0">
+                          <w:txbxContent>
+                            <w:p>
+                              <w:pPr>
+                                <w:spacing w:line="258" w:lineRule="auto"/>
+                                <w:textDirection w:val="btLr"/>
+                              </w:pPr>
+                              <w:r>
+                                <w:rPr>
+                                  <w:rFonts w:ascii="Arial" w:eastAsia="Arial" w:hAnsi="Arial" w:cs="Arial"/>
+                                  <w:sz w:val="20"/>
+                                </w:rPr>
+                                <w:t>#TK003 Crear etiquetas de sem</w:t>
+                              </w:r>
+                            </w:p>
+                          </w:txbxContent>
+                        </v:textbox>
+                      </v:rect>
+                      <v:rect id="Rectángulo 44" o:spid="_x0000_s1072" style="position:absolute;left:17994;top:36676;width:3567;height:1587;visibility:visible;mso-wrap-style:square;v-text-anchor:top" o:gfxdata="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" filled="f" stroked="f">
+                        <v:textbox inset="0,0,0,0">
+                          <w:txbxContent>
+                            <w:p>
+                              <w:pPr>
+                                <w:spacing w:line="258" w:lineRule="auto"/>
+                                <w:textDirection w:val="btLr"/>
+                              </w:pPr>
+                              <w:r>
+                                <w:rPr>
+                                  <w:rFonts w:ascii="Arial" w:eastAsia="Arial" w:hAnsi="Arial" w:cs="Arial"/>
+                                  <w:sz w:val="20"/>
+                                </w:rPr>
+                                <w:t>ántic</w:t>
+                              </w:r>
+                            </w:p>
+                          </w:txbxContent>
+                        </v:textbox>
+                      </v:rect>
+                      <v:rect id="Rectángulo 45" o:spid="_x0000_s1073" style="position:absolute;left:20675;top:36676;width:5540;height:1587;visibility:visible;mso-wrap-style:square;v-text-anchor:top" o:gfxdata="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" filled="f" stroked="f">
+                        <v:textbox inset="0,0,0,0">
+                          <w:txbxContent>
+                            <w:p>
+                              <w:pPr>
+                                <w:spacing w:line="258" w:lineRule="auto"/>
+                                <w:textDirection w:val="btLr"/>
+                              </w:pPr>
+                              <w:r>
+                                <w:rPr>
+                                  <w:rFonts w:ascii="Arial" w:eastAsia="Arial" w:hAnsi="Arial" w:cs="Arial"/>
+                                  <w:sz w:val="20"/>
+                                </w:rPr>
+                                <w:t>a pedid</w:t>
+                              </w:r>
+                            </w:p>
+                          </w:txbxContent>
+                        </v:textbox>
+                      </v:rect>
+                      <v:rect id="Rectángulo 46" o:spid="_x0000_s1074" style="position:absolute;left:24840;top:36676;width:940;height:1587;visibility:visible;mso-wrap-style:square;v-text-anchor:top" o:gfxdata="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" filled="f" stroked="f">
+                        <v:textbox inset="0,0,0,0">
+                          <w:txbxContent>
+                            <w:p>
+                              <w:pPr>
+                                <w:spacing w:line="258" w:lineRule="auto"/>
+                                <w:textDirection w:val="btLr"/>
+                              </w:pPr>
+                              <w:r>
+                                <w:rPr>
+                                  <w:rFonts w:ascii="Arial" w:eastAsia="Arial" w:hAnsi="Arial" w:cs="Arial"/>
+                                  <w:sz w:val="20"/>
+                                </w:rPr>
+                                <w:t>a</w:t>
+                              </w:r>
+                            </w:p>
+                          </w:txbxContent>
+                        </v:textbox>
+                      </v:rect>
+                      <v:rect id="Rectángulo 47" o:spid="_x0000_s1075" style="position:absolute;top:38136;width:24558;height:1588;visibility:visible;mso-wrap-style:square;v-text-anchor:top" o:gfxdata="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" filled="f" stroked="f">
+                        <v:textbox inset="0,0,0,0">
+                          <w:txbxContent>
+                            <w:p>
+                              <w:pPr>
+                                <w:spacing w:line="258" w:lineRule="auto"/>
+                                <w:textDirection w:val="btLr"/>
+                              </w:pPr>
+                              <w:r>
+                                <w:rPr>
+                                  <w:rFonts w:ascii="Arial" w:eastAsia="Arial" w:hAnsi="Arial" w:cs="Arial"/>
+                                  <w:sz w:val="20"/>
+                                </w:rPr>
+                                <w:t>#TK004 Vincular el archivo estilo</w:t>
+                              </w:r>
+                            </w:p>
+                          </w:txbxContent>
+                        </v:textbox>
+                      </v:rect>
+                      <v:rect id="Rectángulo 48" o:spid="_x0000_s1076" style="position:absolute;left:18464;top:38136;width:3002;height:1588;visibility:visible;mso-wrap-style:square;v-text-anchor:top" o:gfxdata="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" filled="f" stroked="f">
+                        <v:textbox inset="0,0,0,0">
+                          <w:txbxContent>
+                            <w:p>
+                              <w:pPr>
+                                <w:spacing w:line="258" w:lineRule="auto"/>
+                                <w:textDirection w:val="btLr"/>
+                              </w:pPr>
+                              <w:r>
+                                <w:rPr>
+                                  <w:rFonts w:ascii="Arial" w:eastAsia="Arial" w:hAnsi="Arial" w:cs="Arial"/>
+                                  <w:sz w:val="20"/>
+                                </w:rPr>
+                                <w:t>s.cs</w:t>
+                              </w:r>
+                            </w:p>
+                          </w:txbxContent>
+                        </v:textbox>
+                      </v:rect>
+                      <v:rect id="Rectángulo 49" o:spid="_x0000_s1077" style="position:absolute;left:20721;top:38136;width:845;height:1588;visibility:visible;mso-wrap-style:square;v-text-anchor:top" o:gfxdata="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" filled="f" stroked="f">
+                        <v:textbox inset="0,0,0,0">
+                          <w:txbxContent>
+                            <w:p>
+                              <w:pPr>
+                                <w:spacing w:line="258" w:lineRule="auto"/>
+                                <w:textDirection w:val="btLr"/>
+                              </w:pPr>
+                              <w:r>
+                                <w:rPr>
+                                  <w:rFonts w:ascii="Arial" w:eastAsia="Arial" w:hAnsi="Arial" w:cs="Arial"/>
+                                  <w:sz w:val="20"/>
+                                </w:rPr>
+                                <w:t>s</w:t>
+                              </w:r>
+                            </w:p>
+                          </w:txbxContent>
+                        </v:textbox>
+                      </v:rect>
+                      <v:rect id="Rectángulo 50" o:spid="_x0000_s1078" style="position:absolute;top:39596;width:24025;height:1588;visibility:visible;mso-wrap-style:square;v-text-anchor:top" o:gfxdata="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" filled="f" stroked="f">
+                        <v:textbox inset="0,0,0,0">
+                          <w:txbxContent>
+                            <w:p>
+                              <w:pPr>
+                                <w:spacing w:line="258" w:lineRule="auto"/>
+                                <w:textDirection w:val="btLr"/>
+                              </w:pPr>
+                              <w:r>
+                                <w:rPr>
+                                  <w:rFonts w:ascii="Arial" w:eastAsia="Arial" w:hAnsi="Arial" w:cs="Arial"/>
+                                  <w:sz w:val="20"/>
+                                </w:rPr>
+                                <w:t>#TK005 Estructurar el código cs</w:t>
+                              </w:r>
+                            </w:p>
+                          </w:txbxContent>
+                        </v:textbox>
+                      </v:rect>
+                      <v:rect id="Rectángulo 51" o:spid="_x0000_s1079" style="position:absolute;left:18063;top:39596;width:845;height:1588;visibility:visible;mso-wrap-style:square;v-text-anchor:top" o:gfxdata="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" filled="f" stroked="f">
+                        <v:textbox inset="0,0,0,0">
+                          <w:txbxContent>
+                            <w:p>
+                              <w:pPr>
+                                <w:spacing w:line="258" w:lineRule="auto"/>
+                                <w:textDirection w:val="btLr"/>
+                              </w:pPr>
+                              <w:r>
+                                <w:rPr>
+                                  <w:rFonts w:ascii="Arial" w:eastAsia="Arial" w:hAnsi="Arial" w:cs="Arial"/>
+                                  <w:sz w:val="20"/>
+                                </w:rPr>
+                                <w:t>s</w:t>
+                              </w:r>
+                            </w:p>
+                          </w:txbxContent>
+                        </v:textbox>
+                      </v:rect>
+                      <v:rect id="Rectángulo 52" o:spid="_x0000_s1080" style="position:absolute;top:41057;width:38949;height:1587;visibility:visible;mso-wrap-style:square;v-text-anchor:top" o:gfxdata="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" filled="f" stroked="f">
+                        <v:textbox inset="0,0,0,0">
+                          <w:txbxContent>
+                            <w:p>
+                              <w:pPr>
+                                <w:spacing w:line="258" w:lineRule="auto"/>
+                                <w:textDirection w:val="btLr"/>
+                              </w:pPr>
+                              <w:r>
+                                <w:rPr>
+                                  <w:rFonts w:ascii="Arial" w:eastAsia="Arial" w:hAnsi="Arial" w:cs="Arial"/>
+                                  <w:sz w:val="20"/>
+                                </w:rPr>
+                                <w:t>#TK006 crear formulario para login usuario paciente</w:t>
+                              </w:r>
+                            </w:p>
+                          </w:txbxContent>
+                        </v:textbox>
+                      </v:rect>
+                      <v:rect id="Rectángulo 53" o:spid="_x0000_s1081" style="position:absolute;left:29285;top:41057;width:469;height:1587;visibility:visible;mso-wrap-style:square;v-text-anchor:top" o:gfxdata="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" filled="f" stroked="f">
+                        <v:textbox inset="0,0,0,0">
+                          <w:txbxContent>
+                            <w:p>
+                              <w:pPr>
+                                <w:spacing w:line="258" w:lineRule="auto"/>
+                                <w:textDirection w:val="btLr"/>
+                              </w:pPr>
+                              <w:r>
+                                <w:rPr>
+                                  <w:rFonts w:ascii="Arial" w:eastAsia="Arial" w:hAnsi="Arial" w:cs="Arial"/>
+                                  <w:sz w:val="20"/>
+                                </w:rPr>
+                                <w:t>.</w:t>
+                              </w:r>
+                            </w:p>
+                          </w:txbxContent>
+                        </v:textbox>
+                      </v:rect>
+                      <v:rect id="Rectángulo 54" o:spid="_x0000_s1082" style="position:absolute;top:42517;width:18489;height:1588;visibility:visible;mso-wrap-style:square;v-text-anchor:top" o:gfxdata="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" filled="f" stroked="f">
+                        <v:textbox inset="0,0,0,0">
+                          <w:txbxContent>
+                            <w:p>
+                              <w:pPr>
+                                <w:spacing w:line="258" w:lineRule="auto"/>
+                                <w:textDirection w:val="btLr"/>
+                              </w:pPr>
+                              <w:r>
+                                <w:rPr>
+                                  <w:rFonts w:ascii="Arial" w:eastAsia="Arial" w:hAnsi="Arial" w:cs="Arial"/>
+                                  <w:sz w:val="20"/>
+                                </w:rPr>
+                                <w:t>#TK007 darle estilo CSS</w:t>
+                              </w:r>
+                            </w:p>
+                          </w:txbxContent>
+                        </v:textbox>
+                      </v:rect>
+                      <v:rect id="Rectángulo 55" o:spid="_x0000_s1083" style="position:absolute;top:43978;width:18674;height:1587;visibility:visible;mso-wrap-style:square;v-text-anchor:top" o:gfxdata="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" filled="f" stroked="f">
+                        <v:textbox inset="0,0,0,0">
+                          <w:txbxContent>
+                            <w:p>
+                              <w:pPr>
+                                <w:spacing w:line="258" w:lineRule="auto"/>
+                                <w:textDirection w:val="btLr"/>
+                              </w:pPr>
+                              <w:r>
+                                <w:rPr>
+                                  <w:rFonts w:ascii="Arial" w:eastAsia="Arial" w:hAnsi="Arial" w:cs="Arial"/>
+                                  <w:sz w:val="20"/>
+                                </w:rPr>
+                                <w:t xml:space="preserve">#TK008 crear formulario </w:t>
+                              </w:r>
+                            </w:p>
+                          </w:txbxContent>
+                        </v:textbox>
+                      </v:rect>
+                      <v:rect id="Rectángulo 56" o:spid="_x0000_s1084" style="position:absolute;left:14040;top:43978;width:19335;height:1587;visibility:visible;mso-wrap-style:square;v-text-anchor:top" o:gfxdata="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" filled="f" stroked="f">
+                        <v:textbox inset="0,0,0,0">
+                          <w:txbxContent>
+                            <w:p>
+                              <w:pPr>
+                                <w:spacing w:line="258" w:lineRule="auto"/>
+                                <w:textDirection w:val="btLr"/>
+                              </w:pPr>
+                              <w:r>
+                                <w:rPr>
+                                  <w:rFonts w:ascii="Arial" w:eastAsia="Arial" w:hAnsi="Arial" w:cs="Arial"/>
+                                  <w:sz w:val="20"/>
+                                </w:rPr>
+                                <w:t>para login usuario medico</w:t>
+                              </w:r>
+                            </w:p>
+                          </w:txbxContent>
+                        </v:textbox>
+                      </v:rect>
+                      <v:rect id="Rectángulo 57" o:spid="_x0000_s1085" style="position:absolute;left:28578;top:43978;width:469;height:1587;visibility:visible;mso-wrap-style:square;v-text-anchor:top" o:gfxdata="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" filled="f" stroked="f">
+                        <v:textbox inset="0,0,0,0">
+                          <w:txbxContent>
+                            <w:p>
+                              <w:pPr>
+                                <w:spacing w:line="258" w:lineRule="auto"/>
+                                <w:textDirection w:val="btLr"/>
+                              </w:pPr>
+                              <w:r>
+                                <w:rPr>
+                                  <w:rFonts w:ascii="Arial" w:eastAsia="Arial" w:hAnsi="Arial" w:cs="Arial"/>
+                                  <w:sz w:val="20"/>
+                                </w:rPr>
+                                <w:t>.</w:t>
+                              </w:r>
+                            </w:p>
+                          </w:txbxContent>
+                        </v:textbox>
+                      </v:rect>
+                      <v:rect id="Rectángulo 58" o:spid="_x0000_s1086" style="position:absolute;top:45438;width:18489;height:1588;visibility:visible;mso-wrap-style:square;v-text-anchor:top" o:gfxdata="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" filled="f" stroked="f">
+                        <v:textbox inset="0,0,0,0">
+                          <w:txbxContent>
+                            <w:p>
+                              <w:pPr>
+                                <w:spacing w:line="258" w:lineRule="auto"/>
+                                <w:textDirection w:val="btLr"/>
+                              </w:pPr>
+                              <w:r>
+                                <w:rPr>
+                                  <w:rFonts w:ascii="Arial" w:eastAsia="Arial" w:hAnsi="Arial" w:cs="Arial"/>
+                                  <w:sz w:val="20"/>
+                                </w:rPr>
+                                <w:t>#TK009 darle estilo CSS</w:t>
+                              </w:r>
+                            </w:p>
+                          </w:txbxContent>
+                        </v:textbox>
+                      </v:rect>
+                      <v:rect id="Rectángulo 59" o:spid="_x0000_s1087" style="position:absolute;left:13901;top:45438;width:469;height:1588;visibility:visible;mso-wrap-style:square;v-text-anchor:top" o:gfxdata="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" filled="f" stroked="f">
+                        <v:textbox inset="0,0,0,0">
+                          <w:txbxContent>
+                            <w:p>
+                              <w:pPr>
+                                <w:spacing w:line="258" w:lineRule="auto"/>
+                                <w:textDirection w:val="btLr"/>
+                              </w:pPr>
+                              <w:r>
+                                <w:rPr>
+                                  <w:rFonts w:ascii="Arial" w:eastAsia="Arial" w:hAnsi="Arial" w:cs="Arial"/>
+                                  <w:sz w:val="20"/>
+                                </w:rPr>
+                                <w:t>.</w:t>
+                              </w:r>
+                            </w:p>
+                          </w:txbxContent>
+                        </v:textbox>
+                      </v:rect>
+                      <v:rect id="Rectángulo 60" o:spid="_x0000_s1088" style="position:absolute;top:46898;width:31814;height:1588;visibility:visible;mso-wrap-style:square;v-text-anchor:top" o:gfxdata="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" filled="f" stroked="f">
+                        <v:textbox inset="0,0,0,0">
+                          <w:txbxContent>
+                            <w:p>
+                              <w:pPr>
+                                <w:spacing w:line="258" w:lineRule="auto"/>
+                                <w:textDirection w:val="btLr"/>
+                              </w:pPr>
+                              <w:r>
+                                <w:rPr>
+                                  <w:rFonts w:ascii="Arial" w:eastAsia="Arial" w:hAnsi="Arial" w:cs="Arial"/>
+                                  <w:sz w:val="20"/>
+                                </w:rPr>
+                                <w:t>#TK010 Escribir el código javascript nativo</w:t>
+                              </w:r>
+                            </w:p>
+                          </w:txbxContent>
+                        </v:textbox>
+                      </v:rect>
+                      <v:rect id="Rectángulo 61" o:spid="_x0000_s1089" style="position:absolute;left:23920;top:46898;width:469;height:1588;visibility:visible;mso-wrap-style:square;v-text-anchor:top" o:gfxdata="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" filled="f" stroked="f">
+                        <v:textbox inset="0,0,0,0">
+                          <w:txbxContent>
+                            <w:p>
+                              <w:pPr>
+                                <w:spacing w:line="258" w:lineRule="auto"/>
+                                <w:textDirection w:val="btLr"/>
+                              </w:pPr>
+                              <w:r>
+                                <w:rPr>
+                                  <w:rFonts w:ascii="Arial" w:eastAsia="Arial" w:hAnsi="Arial" w:cs="Arial"/>
+                                  <w:sz w:val="20"/>
+                                </w:rPr>
+                                <w:t>.</w:t>
+                              </w:r>
+                            </w:p>
+                          </w:txbxContent>
+                        </v:textbox>
+                      </v:rect>
+                    </v:group>
+                  </v:group>
+                  <v:shapetype id="_x0000_t75" coordsize="21600,21600" o:spt="75" o:preferrelative="t" path="m@4@5l@4@11@9@11@9@5xe" filled="f" stroked="f">
+                    <v:stroke joinstyle="miter"/>
+                    <v:formulas>
+                      <v:f eqn="if lineDrawn pixelLineWidth 0"/>
+                      <v:f eqn="sum @0 1 0"/>
+                      <v:f eqn="sum 0 0 @1"/>
+                      <v:f eqn="prod @2 1 2"/>
+                      <v:f eqn="prod @3 21600 pixelWidth"/>
+                      <v:f eqn="prod @3 21600 pixelHeight"/>
+                      <v:f eqn="sum @0 0 1"/>
+                      <v:f eqn="prod @6 1 2"/>
+                      <v:f eqn="prod @7 21600 pixelWidth"/>
+                      <v:f eqn="sum @8 21600 0"/>
+                      <v:f eqn="prod @7 21600 pixelHeight"/>
+                      <v:f eqn="sum @10 21600 0"/>
+                    </v:formulas>
+                    <v:path o:extrusionok="f" gradientshapeok="t" o:connecttype="rect"/>
+                    <o:lock v:ext="edit" aspectratio="t"/>
+                  </v:shapetype>
+                  <v:shape id="Shape 61" o:spid="_x0000_s1090" type="#_x0000_t75" style="position:absolute;left:22758;top:10537;width:59817;height:32099;visibility:visible;mso-wrap-style:square" o:preferrelative="f" o:gfxdata="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">
+                    <v:imagedata r:id="rId16" o:title=""/>
+                  </v:shape>
+                </v:group>
+                <w10:anchorlock/>
+              </v:group>
+            </w:pict>
           </mc:Fallback>
         </mc:AlternateContent>
       </w:r>
@@ -8233,59 +8230,8 @@
           <w:sz w:val="20"/>
           <w:szCs w:val="20"/>
         </w:rPr>
-        <w:t xml:space="preserve">#TK014 </w:t>
-      </w:r>
-      <w:proofErr w:type="gramStart"/>
-      <w:r>
-        <w:rPr>
-          <w:rFonts w:ascii="Arial" w:eastAsia="Arial" w:hAnsi="Arial" w:cs="Arial"/>
-          <w:color w:val="000001"/>
-          <w:sz w:val="20"/>
-          <w:szCs w:val="20"/>
-        </w:rPr>
-        <w:t>Consultas :</w:t>
-      </w:r>
-      <w:proofErr w:type="gramEnd"/>
-      <w:r>
-        <w:rPr>
-          <w:rFonts w:ascii="Arial" w:eastAsia="Arial" w:hAnsi="Arial" w:cs="Arial"/>
-          <w:color w:val="000001"/>
-          <w:sz w:val="20"/>
-          <w:szCs w:val="20"/>
-        </w:rPr>
-        <w:t xml:space="preserve"> </w:t>
-      </w:r>
-      <w:proofErr w:type="spellStart"/>
-      <w:r>
-        <w:rPr>
-          <w:rFonts w:ascii="Arial" w:eastAsia="Arial" w:hAnsi="Arial" w:cs="Arial"/>
-          <w:color w:val="000001"/>
-          <w:sz w:val="20"/>
-          <w:szCs w:val="20"/>
-        </w:rPr>
-        <w:t>Insert</w:t>
-      </w:r>
-      <w:proofErr w:type="spellEnd"/>
-      <w:r>
-        <w:rPr>
-          <w:rFonts w:ascii="Arial" w:eastAsia="Arial" w:hAnsi="Arial" w:cs="Arial"/>
-          <w:color w:val="000001"/>
-          <w:sz w:val="20"/>
-          <w:szCs w:val="20"/>
-        </w:rPr>
-        <w:t xml:space="preserve"> - </w:t>
-      </w:r>
-      <w:proofErr w:type="spellStart"/>
-      <w:r>
-        <w:rPr>
-          <w:rFonts w:ascii="Arial" w:eastAsia="Arial" w:hAnsi="Arial" w:cs="Arial"/>
-          <w:color w:val="000001"/>
-          <w:sz w:val="20"/>
-          <w:szCs w:val="20"/>
-        </w:rPr>
-        <w:t>Select</w:t>
-      </w:r>
-      <w:proofErr w:type="spellEnd"/>
+        <w:t>#TK014 Consultas : Insert - Select</w:t>
+      </w:r>
     </w:p>
     <w:p>
       <w:pPr>
@@ -8305,27 +8251,7 @@
           <w:sz w:val="20"/>
           <w:szCs w:val="20"/>
         </w:rPr>
-        <w:t xml:space="preserve">#TK015 Consultas: </w:t>
-      </w:r>
-      <w:proofErr w:type="spellStart"/>
-      <w:r>
-        <w:rPr>
-          <w:rFonts w:ascii="Arial" w:eastAsia="Arial" w:hAnsi="Arial" w:cs="Arial"/>
-          <w:color w:val="000001"/>
-          <w:sz w:val="20"/>
-          <w:szCs w:val="20"/>
-        </w:rPr>
-        <w:t>Update</w:t>
-      </w:r>
-      <w:proofErr w:type="spellEnd"/>
-      <w:r>
-        <w:rPr>
-          <w:rFonts w:ascii="Arial" w:eastAsia="Arial" w:hAnsi="Arial" w:cs="Arial"/>
-          <w:color w:val="000001"/>
-          <w:sz w:val="20"/>
-          <w:szCs w:val="20"/>
-        </w:rPr>
-        <w:t xml:space="preserve"> - JOIN</w:t>
+        <w:t>#TK015 Consultas: Update - JOIN</w:t>
       </w:r>
     </w:p>
     <w:p>
@@ -8346,59 +8272,8 @@
           <w:sz w:val="20"/>
           <w:szCs w:val="20"/>
         </w:rPr>
-        <w:t xml:space="preserve">#TK016 Modelo de Caso de Uso de cada </w:t>
-      </w:r>
-      <w:proofErr w:type="spellStart"/>
-      <w:r>
-        <w:rPr>
-          <w:rFonts w:ascii="Arial" w:eastAsia="Arial" w:hAnsi="Arial" w:cs="Arial"/>
-          <w:color w:val="000001"/>
-          <w:sz w:val="20"/>
-          <w:szCs w:val="20"/>
-        </w:rPr>
-        <w:t>modularización</w:t>
-      </w:r>
-      <w:proofErr w:type="spellEnd"/>
-      <w:r>
-        <w:rPr>
-          <w:rFonts w:ascii="Arial" w:eastAsia="Arial" w:hAnsi="Arial" w:cs="Arial"/>
-          <w:color w:val="000001"/>
-          <w:sz w:val="20"/>
-          <w:szCs w:val="20"/>
-        </w:rPr>
-        <w:t xml:space="preserve"> de </w:t>
-      </w:r>
-      <w:proofErr w:type="spellStart"/>
-      <w:r>
-        <w:rPr>
-          <w:rFonts w:ascii="Arial" w:eastAsia="Arial" w:hAnsi="Arial" w:cs="Arial"/>
-          <w:color w:val="000001"/>
-          <w:sz w:val="20"/>
-          <w:szCs w:val="20"/>
-        </w:rPr>
-        <w:t>Insert</w:t>
-      </w:r>
-      <w:proofErr w:type="spellEnd"/>
-      <w:r>
-        <w:rPr>
-          <w:rFonts w:ascii="Arial" w:eastAsia="Arial" w:hAnsi="Arial" w:cs="Arial"/>
-          <w:color w:val="000001"/>
-          <w:sz w:val="20"/>
-          <w:szCs w:val="20"/>
-        </w:rPr>
-        <w:t xml:space="preserve"> y </w:t>
-      </w:r>
-      <w:proofErr w:type="spellStart"/>
-      <w:r>
-        <w:rPr>
-          <w:rFonts w:ascii="Arial" w:eastAsia="Arial" w:hAnsi="Arial" w:cs="Arial"/>
-          <w:color w:val="000001"/>
-          <w:sz w:val="20"/>
-          <w:szCs w:val="20"/>
-        </w:rPr>
-        <w:t>Select</w:t>
-      </w:r>
-      <w:proofErr w:type="spellEnd"/>
+        <w:t>#TK016 Modelo de Caso de Uso de cada modularización de Insert y Select</w:t>
+      </w:r>
     </w:p>
     <w:p>
       <w:pPr>
@@ -8418,47 +8293,7 @@
           <w:sz w:val="20"/>
           <w:szCs w:val="20"/>
         </w:rPr>
-        <w:t xml:space="preserve">#TK017 Modelo de Caso de Uso de cada </w:t>
-      </w:r>
-      <w:proofErr w:type="spellStart"/>
-      <w:r>
-        <w:rPr>
-          <w:rFonts w:ascii="Arial" w:eastAsia="Arial" w:hAnsi="Arial" w:cs="Arial"/>
-          <w:color w:val="000001"/>
-          <w:sz w:val="20"/>
-          <w:szCs w:val="20"/>
-        </w:rPr>
-        <w:t>modularización</w:t>
-      </w:r>
-      <w:proofErr w:type="spellEnd"/>
-      <w:r>
-        <w:rPr>
-          <w:rFonts w:ascii="Arial" w:eastAsia="Arial" w:hAnsi="Arial" w:cs="Arial"/>
-          <w:color w:val="000001"/>
-          <w:sz w:val="20"/>
-          <w:szCs w:val="20"/>
-        </w:rPr>
-        <w:t xml:space="preserve"> de </w:t>
-      </w:r>
-      <w:proofErr w:type="spellStart"/>
-      <w:r>
-        <w:rPr>
-          <w:rFonts w:ascii="Arial" w:eastAsia="Arial" w:hAnsi="Arial" w:cs="Arial"/>
-          <w:color w:val="000001"/>
-          <w:sz w:val="20"/>
-          <w:szCs w:val="20"/>
-        </w:rPr>
-        <w:t>Update</w:t>
-      </w:r>
-      <w:proofErr w:type="spellEnd"/>
-      <w:r>
-        <w:rPr>
-          <w:rFonts w:ascii="Arial" w:eastAsia="Arial" w:hAnsi="Arial" w:cs="Arial"/>
-          <w:color w:val="000001"/>
-          <w:sz w:val="20"/>
-          <w:szCs w:val="20"/>
-        </w:rPr>
-        <w:t xml:space="preserve"> y JOIN</w:t>
+        <w:t>#TK017 Modelo de Caso de Uso de cada modularización de Update y JOIN</w:t>
       </w:r>
     </w:p>
     <w:tbl>
@@ -8488,7 +8323,6 @@
             </w:tcBorders>
           </w:tcPr>
           <w:p>
-            <w:proofErr w:type="spellStart"/>
             <w:r>
               <w:rPr>
                 <w:rFonts w:ascii="Arial" w:eastAsia="Arial" w:hAnsi="Arial" w:cs="Arial"/>
@@ -8496,17 +8330,7 @@
                 <w:sz w:val="20"/>
                 <w:szCs w:val="20"/>
               </w:rPr>
-              <w:t>N°</w:t>
-            </w:r>
-            <w:proofErr w:type="spellEnd"/>
-            <w:r>
-              <w:rPr>
-                <w:rFonts w:ascii="Arial" w:eastAsia="Arial" w:hAnsi="Arial" w:cs="Arial"/>
-                <w:b/>
-                <w:sz w:val="20"/>
-                <w:szCs w:val="20"/>
-              </w:rPr>
-              <w:t xml:space="preserve"> de sprint</w:t>
+              <w:t>N° de sprint</w:t>
             </w:r>
           </w:p>
         </w:tc>
@@ -8668,15 +8492,7 @@
           </w:tcPr>
           <w:p>
             <w:r>
-              <w:t xml:space="preserve">Fecha Inicio = 17/09/2022 </w:t>
-            </w:r>
-            <w:proofErr w:type="gramStart"/>
-            <w:r>
-              <w:t>-  Fecha</w:t>
-            </w:r>
-            <w:proofErr w:type="gramEnd"/>
-            <w:r>
-              <w:t xml:space="preserve"> de Fin = 03/10/2022</w:t>
+              <w:t>Fecha Inicio = 17/09/2022 -  Fecha de Fin = 03/10/2022</w:t>
             </w:r>
           </w:p>
         </w:tc>
@@ -8743,7 +8559,6 @@
             </w:tcBorders>
           </w:tcPr>
           <w:p>
-            <w:proofErr w:type="spellStart"/>
             <w:r>
               <w:rPr>
                 <w:rFonts w:ascii="Arial" w:eastAsia="Arial" w:hAnsi="Arial" w:cs="Arial"/>
@@ -8751,17 +8566,7 @@
                 <w:sz w:val="20"/>
                 <w:szCs w:val="20"/>
               </w:rPr>
-              <w:t>N°</w:t>
-            </w:r>
-            <w:proofErr w:type="spellEnd"/>
-            <w:r>
-              <w:rPr>
-                <w:rFonts w:ascii="Arial" w:eastAsia="Arial" w:hAnsi="Arial" w:cs="Arial"/>
-                <w:b/>
-                <w:sz w:val="20"/>
-                <w:szCs w:val="20"/>
-              </w:rPr>
-              <w:t xml:space="preserve"> de sprint</w:t>
+              <w:t>N° de sprint</w:t>
             </w:r>
           </w:p>
         </w:tc>
@@ -8887,15 +8692,7 @@
           </w:p>
           <w:p>
             <w:r>
-              <w:t xml:space="preserve">Añadir funcionalidades con </w:t>
-            </w:r>
-            <w:proofErr w:type="spellStart"/>
-            <w:r>
-              <w:t>Javascript</w:t>
-            </w:r>
-            <w:proofErr w:type="spellEnd"/>
-            <w:r>
-              <w:t>.</w:t>
+              <w:t>Añadir funcionalidades con Javascript.</w:t>
             </w:r>
           </w:p>
         </w:tc>
@@ -8939,15 +8736,7 @@
           </w:tcPr>
           <w:p>
             <w:r>
-              <w:t xml:space="preserve">Fecha Inicio = 03/10/2022 </w:t>
-            </w:r>
-            <w:proofErr w:type="gramStart"/>
-            <w:r>
-              <w:t>-  Fecha</w:t>
-            </w:r>
-            <w:proofErr w:type="gramEnd"/>
-            <w:r>
-              <w:t xml:space="preserve"> de Fin = 17/10/2022</w:t>
+              <w:t>Fecha Inicio = 03/10/2022 -  Fecha de Fin = 17/10/2022</w:t>
             </w:r>
           </w:p>
         </w:tc>
@@ -9006,7 +8795,6 @@
             </w:tcBorders>
           </w:tcPr>
           <w:p>
-            <w:proofErr w:type="spellStart"/>
             <w:r>
               <w:rPr>
                 <w:rFonts w:ascii="Arial" w:eastAsia="Arial" w:hAnsi="Arial" w:cs="Arial"/>
@@ -9014,17 +8802,7 @@
                 <w:sz w:val="20"/>
                 <w:szCs w:val="20"/>
               </w:rPr>
-              <w:t>N°</w:t>
-            </w:r>
-            <w:proofErr w:type="spellEnd"/>
-            <w:r>
-              <w:rPr>
-                <w:rFonts w:ascii="Arial" w:eastAsia="Arial" w:hAnsi="Arial" w:cs="Arial"/>
-                <w:b/>
-                <w:sz w:val="20"/>
-                <w:szCs w:val="20"/>
-              </w:rPr>
-              <w:t xml:space="preserve"> de sprint</w:t>
+              <w:t>N° de sprint</w:t>
             </w:r>
           </w:p>
         </w:tc>
@@ -9163,18 +8941,8 @@
                 <w:sz w:val="20"/>
                 <w:szCs w:val="20"/>
               </w:rPr>
-              <w:t xml:space="preserve">Validar formularios con </w:t>
-            </w:r>
-            <w:proofErr w:type="spellStart"/>
-            <w:r>
-              <w:rPr>
-                <w:rFonts w:ascii="Arial" w:eastAsia="Arial" w:hAnsi="Arial" w:cs="Arial"/>
-                <w:sz w:val="20"/>
-                <w:szCs w:val="20"/>
-              </w:rPr>
-              <w:t>Javascript</w:t>
-            </w:r>
-            <w:proofErr w:type="spellEnd"/>
+              <w:t>Validar formularios con Javascript</w:t>
+            </w:r>
           </w:p>
         </w:tc>
       </w:tr>
@@ -9219,21 +8987,7 @@
               <w:rPr>
                 <w:i/>
               </w:rPr>
-              <w:t xml:space="preserve">Fecha Inicio = 17/10/2022 </w:t>
-            </w:r>
-            <w:proofErr w:type="gramStart"/>
-            <w:r>
-              <w:rPr>
-                <w:i/>
-              </w:rPr>
-              <w:t>-  Fecha</w:t>
-            </w:r>
-            <w:proofErr w:type="gramEnd"/>
-            <w:r>
-              <w:rPr>
-                <w:i/>
-              </w:rPr>
-              <w:t xml:space="preserve"> de Fin = 14/11/2022</w:t>
+              <w:t>Fecha Inicio = 17/10/2022 -  Fecha de Fin = 14/11/2022</w:t>
             </w:r>
           </w:p>
         </w:tc>
@@ -9302,15 +9056,7 @@
       <w:bookmarkEnd w:id="14"/>
       <w:r>
         <w:lastRenderedPageBreak/>
-        <w:t xml:space="preserve">Aplicación </w:t>
-      </w:r>
-      <w:proofErr w:type="spellStart"/>
-      <w:r>
-        <w:t>ecommerce</w:t>
-      </w:r>
-      <w:proofErr w:type="spellEnd"/>
-      <w:r>
-        <w:t xml:space="preserve"> SALUS</w:t>
+        <w:t>Aplicación ecommerce SALUS</w:t>
       </w:r>
     </w:p>
     <w:p>
@@ -9335,59 +9081,7 @@
           <w:szCs w:val="23"/>
           <w:shd w:val="clear" w:color="auto" w:fill="F8F9FA"/>
         </w:rPr>
-        <w:t xml:space="preserve">La “consultora ISPC”, </w:t>
-      </w:r>
-      <w:proofErr w:type="gramStart"/>
-      <w:r>
-        <w:rPr>
-          <w:rFonts w:ascii="Roboto" w:eastAsia="Roboto" w:hAnsi="Roboto" w:cs="Roboto"/>
-          <w:b/>
-          <w:i/>
-          <w:color w:val="1D2125"/>
-          <w:sz w:val="23"/>
-          <w:szCs w:val="23"/>
-          <w:shd w:val="clear" w:color="auto" w:fill="F8F9FA"/>
-        </w:rPr>
-        <w:t>solicita  en</w:t>
-      </w:r>
-      <w:proofErr w:type="gramEnd"/>
-      <w:r>
-        <w:rPr>
-          <w:rFonts w:ascii="Roboto" w:eastAsia="Roboto" w:hAnsi="Roboto" w:cs="Roboto"/>
-          <w:b/>
-          <w:i/>
-          <w:color w:val="1D2125"/>
-          <w:sz w:val="23"/>
-          <w:szCs w:val="23"/>
-          <w:shd w:val="clear" w:color="auto" w:fill="F8F9FA"/>
-        </w:rPr>
-        <w:t xml:space="preserve"> esta oportunidad, incorporar un módulo de e-</w:t>
-      </w:r>
-      <w:proofErr w:type="spellStart"/>
-      <w:r>
-        <w:rPr>
-          <w:rFonts w:ascii="Roboto" w:eastAsia="Roboto" w:hAnsi="Roboto" w:cs="Roboto"/>
-          <w:b/>
-          <w:i/>
-          <w:color w:val="1D2125"/>
-          <w:sz w:val="23"/>
-          <w:szCs w:val="23"/>
-          <w:shd w:val="clear" w:color="auto" w:fill="F8F9FA"/>
-        </w:rPr>
-        <w:t>commerce</w:t>
-      </w:r>
-      <w:proofErr w:type="spellEnd"/>
-      <w:r>
-        <w:rPr>
-          <w:rFonts w:ascii="Roboto" w:eastAsia="Roboto" w:hAnsi="Roboto" w:cs="Roboto"/>
-          <w:b/>
-          <w:i/>
-          <w:color w:val="1D2125"/>
-          <w:sz w:val="23"/>
-          <w:szCs w:val="23"/>
-          <w:shd w:val="clear" w:color="auto" w:fill="F8F9FA"/>
-        </w:rPr>
-        <w:t xml:space="preserve"> para comercializar sus productos y/o servicios online.</w:t>
+        <w:t>La “consultora ISPC”, solicita  en esta oportunidad, incorporar un módulo de e-commerce para comercializar sus productos y/o servicios online.</w:t>
       </w:r>
     </w:p>
     <w:p>
@@ -9577,25 +9271,14 @@
           <w:szCs w:val="20"/>
         </w:rPr>
       </w:pPr>
-      <w:proofErr w:type="gramStart"/>
-      <w:r>
-        <w:rPr>
-          <w:rFonts w:ascii="Arial" w:eastAsia="Arial" w:hAnsi="Arial" w:cs="Arial"/>
-          <w:color w:val="000001"/>
-          <w:sz w:val="20"/>
-          <w:szCs w:val="20"/>
-        </w:rPr>
-        <w:t>Tareas a realizar</w:t>
-      </w:r>
-      <w:proofErr w:type="gramEnd"/>
-      <w:r>
-        <w:rPr>
-          <w:rFonts w:ascii="Arial" w:eastAsia="Arial" w:hAnsi="Arial" w:cs="Arial"/>
-          <w:color w:val="000001"/>
-          <w:sz w:val="20"/>
-          <w:szCs w:val="20"/>
-        </w:rPr>
-        <w:t xml:space="preserve"> (#TK00)</w:t>
+      <w:r>
+        <w:rPr>
+          <w:rFonts w:ascii="Arial" w:eastAsia="Arial" w:hAnsi="Arial" w:cs="Arial"/>
+          <w:color w:val="000001"/>
+          <w:sz w:val="20"/>
+          <w:szCs w:val="20"/>
+        </w:rPr>
+        <w:t>Tareas a realizar (#TK00)</w:t>
       </w:r>
     </w:p>
     <w:p>
@@ -9719,27 +9402,7 @@
           <w:szCs w:val="20"/>
         </w:rPr>
         <w:tab/>
-        <w:t xml:space="preserve">CREAR ARCHIVO HTML DONDE SE </w:t>
-      </w:r>
-      <w:proofErr w:type="gramStart"/>
-      <w:r>
-        <w:rPr>
-          <w:rFonts w:ascii="Arial" w:eastAsia="Arial" w:hAnsi="Arial" w:cs="Arial"/>
-          <w:color w:val="000001"/>
-          <w:sz w:val="20"/>
-          <w:szCs w:val="20"/>
-        </w:rPr>
-        <w:t>LISTARAN</w:t>
-      </w:r>
-      <w:proofErr w:type="gramEnd"/>
-      <w:r>
-        <w:rPr>
-          <w:rFonts w:ascii="Arial" w:eastAsia="Arial" w:hAnsi="Arial" w:cs="Arial"/>
-          <w:color w:val="000001"/>
-          <w:sz w:val="20"/>
-          <w:szCs w:val="20"/>
-        </w:rPr>
-        <w:t xml:space="preserve"> LOS HISTORIALES DE COMPRA</w:t>
+        <w:t>CREAR ARCHIVO HTML DONDE SE LISTARAN LOS HISTORIALES DE COMPRA</w:t>
       </w:r>
     </w:p>
     <w:p>
@@ -9863,27 +9526,7 @@
           <w:szCs w:val="20"/>
         </w:rPr>
         <w:tab/>
-        <w:t xml:space="preserve">EDITAR DER BASE DE DATOS PARA </w:t>
-      </w:r>
-      <w:proofErr w:type="gramStart"/>
-      <w:r>
-        <w:rPr>
-          <w:rFonts w:ascii="Arial" w:eastAsia="Arial" w:hAnsi="Arial" w:cs="Arial"/>
-          <w:color w:val="000001"/>
-          <w:sz w:val="20"/>
-          <w:szCs w:val="20"/>
-        </w:rPr>
-        <w:t>TABLA  SERVICIOS</w:t>
-      </w:r>
-      <w:proofErr w:type="gramEnd"/>
-      <w:r>
-        <w:rPr>
-          <w:rFonts w:ascii="Arial" w:eastAsia="Arial" w:hAnsi="Arial" w:cs="Arial"/>
-          <w:color w:val="000001"/>
-          <w:sz w:val="20"/>
-          <w:szCs w:val="20"/>
-        </w:rPr>
-        <w:t>_ODONTOLOGICOS , VENTAS_SERVICIOS</w:t>
+        <w:t>EDITAR DER BASE DE DATOS PARA TABLA  SERVICIOS_ODONTOLOGICOS , VENTAS_SERVICIOS</w:t>
       </w:r>
     </w:p>
     <w:p>
@@ -9977,27 +9620,7 @@
           <w:szCs w:val="20"/>
         </w:rPr>
         <w:tab/>
-        <w:t xml:space="preserve">Actualizar datos en el </w:t>
-      </w:r>
-      <w:proofErr w:type="spellStart"/>
-      <w:r>
-        <w:rPr>
-          <w:rFonts w:ascii="Arial" w:eastAsia="Arial" w:hAnsi="Arial" w:cs="Arial"/>
-          <w:color w:val="000001"/>
-          <w:sz w:val="20"/>
-          <w:szCs w:val="20"/>
-        </w:rPr>
-        <w:t>doc</w:t>
-      </w:r>
-      <w:proofErr w:type="spellEnd"/>
-      <w:r>
-        <w:rPr>
-          <w:rFonts w:ascii="Arial" w:eastAsia="Arial" w:hAnsi="Arial" w:cs="Arial"/>
-          <w:color w:val="000001"/>
-          <w:sz w:val="20"/>
-          <w:szCs w:val="20"/>
-        </w:rPr>
-        <w:t xml:space="preserve"> IEE830</w:t>
+        <w:t>Actualizar datos en el doc IEE830</w:t>
       </w:r>
     </w:p>
     <w:p>
@@ -10090,27 +9713,7 @@
           <w:szCs w:val="20"/>
         </w:rPr>
         <w:tab/>
-        <w:t xml:space="preserve">INVESTIGAR COMO PONER LA </w:t>
-      </w:r>
-      <w:proofErr w:type="gramStart"/>
-      <w:r>
-        <w:rPr>
-          <w:rFonts w:ascii="Arial" w:eastAsia="Arial" w:hAnsi="Arial" w:cs="Arial"/>
-          <w:color w:val="000001"/>
-          <w:sz w:val="20"/>
-          <w:szCs w:val="20"/>
-        </w:rPr>
-        <w:t>PAGINA  EN</w:t>
-      </w:r>
-      <w:proofErr w:type="gramEnd"/>
-      <w:r>
-        <w:rPr>
-          <w:rFonts w:ascii="Arial" w:eastAsia="Arial" w:hAnsi="Arial" w:cs="Arial"/>
-          <w:color w:val="000001"/>
-          <w:sz w:val="20"/>
-          <w:szCs w:val="20"/>
-        </w:rPr>
-        <w:t xml:space="preserve"> ALGUN SERVIDOR DE PRUEBA COMO AWS O DE ORACLE</w:t>
+        <w:t>INVESTIGAR COMO PONER LA PAGINA  EN ALGUN SERVIDOR DE PRUEBA COMO AWS O DE ORACLE</w:t>
       </w:r>
     </w:p>
     <w:p>
@@ -10202,7 +9805,6 @@
             </w:tcBorders>
           </w:tcPr>
           <w:p>
-            <w:proofErr w:type="spellStart"/>
             <w:r>
               <w:rPr>
                 <w:rFonts w:ascii="Arial" w:eastAsia="Arial" w:hAnsi="Arial" w:cs="Arial"/>
@@ -10210,17 +9812,7 @@
                 <w:sz w:val="20"/>
                 <w:szCs w:val="20"/>
               </w:rPr>
-              <w:t>N°</w:t>
-            </w:r>
-            <w:proofErr w:type="spellEnd"/>
-            <w:r>
-              <w:rPr>
-                <w:rFonts w:ascii="Arial" w:eastAsia="Arial" w:hAnsi="Arial" w:cs="Arial"/>
-                <w:b/>
-                <w:sz w:val="20"/>
-                <w:szCs w:val="20"/>
-              </w:rPr>
-              <w:t xml:space="preserve"> de sprint</w:t>
+              <w:t>N° de sprint</w:t>
             </w:r>
           </w:p>
         </w:tc>
@@ -10381,15 +9973,7 @@
           </w:tcPr>
           <w:p>
             <w:r>
-              <w:t xml:space="preserve">Fecha Inicio = 17/09/2022 </w:t>
-            </w:r>
-            <w:proofErr w:type="gramStart"/>
-            <w:r>
-              <w:t>-  Fecha</w:t>
-            </w:r>
-            <w:proofErr w:type="gramEnd"/>
-            <w:r>
-              <w:t xml:space="preserve"> de Fin = 03/10/2022</w:t>
+              <w:t>Fecha Inicio = 17/09/2022 -  Fecha de Fin = 03/10/2022</w:t>
             </w:r>
           </w:p>
         </w:tc>

</xml_diff>

<commit_message>
peparando repo local para subir avannce en endopint django
</commit_message>
<xml_diff>
--- a/Documentacion/IEEE830.docx
+++ b/Documentacion/IEEE830.docx
@@ -203,39 +203,58 @@
               </wp:inline>
             </w:drawing>
           </mc:Choice>
-          <mc:Fallback xmlns:dgm="http://schemas.openxmlformats.org/drawingml/2006/diagram" xmlns:lc="http://schemas.openxmlformats.org/drawingml/2006/lockedCanvas" xmlns:c="http://schemas.openxmlformats.org/drawingml/2006/chart" xmlns:pic="http://schemas.openxmlformats.org/drawingml/2006/picture" xmlns:a="http://schemas.openxmlformats.org/drawingml/2006/main" xmlns:sl="http://schemas.openxmlformats.org/schemaLibrary/2006/main">
-            <w:drawing>
-              <wp:inline distB="0" distT="0" distL="0" distR="0">
-                <wp:extent cx="3657600" cy="12700"/>
-                <wp:effectExtent b="0" l="0" r="0" t="0"/>
-                <wp:docPr id="10400" name="image3.png"/>
-                <a:graphic>
-                  <a:graphicData uri="http://schemas.openxmlformats.org/drawingml/2006/picture">
-                    <pic:pic>
-                      <pic:nvPicPr>
-                        <pic:cNvPr id="0" name="image3.png"/>
-                        <pic:cNvPicPr preferRelativeResize="0"/>
-                      </pic:nvPicPr>
-                      <pic:blipFill>
-                        <a:blip r:embed="rId7"/>
-                        <a:srcRect/>
-                        <a:stretch>
-                          <a:fillRect/>
-                        </a:stretch>
-                      </pic:blipFill>
-                      <pic:spPr>
-                        <a:xfrm>
-                          <a:off x="0" y="0"/>
-                          <a:ext cx="3657600" cy="12700"/>
-                        </a:xfrm>
-                        <a:prstGeom prst="rect"/>
-                        <a:ln/>
-                      </pic:spPr>
-                    </pic:pic>
-                  </a:graphicData>
-                </a:graphic>
-              </wp:inline>
-            </w:drawing>
+          <mc:Fallback>
+            <w:pict>
+              <v:group w14:anchorId="73981DFD" id="Grupo 10400" o:spid="_x0000_s1026" style="width:4in;height:1pt;mso-position-horizontal-relative:char;mso-position-vertical-relative:line" coordorigin="35172,37727" coordsize="36576,136" o:gfxdata="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">
+                <v:group id="Grupo 1" o:spid="_x0000_s1027" style="position:absolute;left:35172;top:37736;width:36576;height:127" coordorigin="35172,37715" coordsize="36576,148" o:gfxdata="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">
+                  <v:rect id="Rectángulo 2" o:spid="_x0000_s1028" style="position:absolute;left:35172;top:37715;width:36576;height:148;visibility:visible;mso-wrap-style:square;v-text-anchor:middle" o:gfxdata="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" filled="f" stroked="f">
+                    <v:textbox inset="2.53958mm,2.53958mm,2.53958mm,2.53958mm">
+                      <w:txbxContent>
+                        <w:p>
+                          <w:pPr>
+                            <w:spacing w:after="0" w:line="240" w:lineRule="auto"/>
+                            <w:textDirection w:val="btLr"/>
+                          </w:pPr>
+                        </w:p>
+                      </w:txbxContent>
+                    </v:textbox>
+                  </v:rect>
+                  <v:group id="Grupo 3" o:spid="_x0000_s1029" style="position:absolute;left:35172;top:37736;width:36576;height:127" coordorigin="35172,37672" coordsize="36576,190" o:gfxdata="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">
+                    <v:rect id="Rectángulo 4" o:spid="_x0000_s1030" style="position:absolute;left:35172;top:37672;width:36576;height:191;visibility:visible;mso-wrap-style:square;v-text-anchor:middle" o:gfxdata="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" filled="f" stroked="f">
+                      <v:textbox inset="2.53958mm,2.53958mm,2.53958mm,2.53958mm">
+                        <w:txbxContent>
+                          <w:p>
+                            <w:pPr>
+                              <w:spacing w:after="0" w:line="240" w:lineRule="auto"/>
+                              <w:textDirection w:val="btLr"/>
+                            </w:pPr>
+                          </w:p>
+                        </w:txbxContent>
+                      </v:textbox>
+                    </v:rect>
+                    <v:group id="Grupo 5" o:spid="_x0000_s1031" style="position:absolute;left:35172;top:37736;width:36576;height:127" coordsize="36576,127" o:gfxdata="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">
+                      <v:rect id="Rectángulo 6" o:spid="_x0000_s1032" style="position:absolute;width:36576;height:127;visibility:visible;mso-wrap-style:square;v-text-anchor:middle" o:gfxdata="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" filled="f" stroked="f">
+                        <v:textbox inset="2.53958mm,2.53958mm,2.53958mm,2.53958mm">
+                          <w:txbxContent>
+                            <w:p>
+                              <w:pPr>
+                                <w:spacing w:after="0" w:line="240" w:lineRule="auto"/>
+                                <w:textDirection w:val="btLr"/>
+                              </w:pPr>
+                            </w:p>
+                          </w:txbxContent>
+                        </v:textbox>
+                      </v:rect>
+                      <v:shape id="Forma libre: forma 7" o:spid="_x0000_s1033" style="position:absolute;width:36576;height:0;visibility:visible;mso-wrap-style:square;v-text-anchor:middle" coordsize="3657600,120000" o:gfxdata="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" path="m,l3657600,e" filled="f" strokecolor="#292929" strokeweight="1pt">
+                        <v:stroke startarrowwidth="narrow" startarrowlength="short" endarrowwidth="narrow" endarrowlength="short" miterlimit="83231f" joinstyle="miter"/>
+                        <v:path arrowok="t" o:extrusionok="f"/>
+                      </v:shape>
+                    </v:group>
+                  </v:group>
+                </v:group>
+                <w10:anchorlock/>
+              </v:group>
+            </w:pict>
           </mc:Fallback>
         </mc:AlternateContent>
       </w:r>
@@ -277,7 +296,6 @@
         <w:ind w:left="2362"/>
         <w:jc w:val="center"/>
       </w:pPr>
-      <w:proofErr w:type="spellStart"/>
       <w:r>
         <w:rPr>
           <w:rFonts w:ascii="Arial" w:eastAsia="Arial" w:hAnsi="Arial" w:cs="Arial"/>
@@ -286,25 +304,22 @@
         </w:rPr>
         <w:t>Salus</w:t>
       </w:r>
-      <w:proofErr w:type="spellEnd"/>
       <w:r>
         <w:rPr>
           <w:rFonts w:ascii="Arial" w:eastAsia="Arial" w:hAnsi="Arial" w:cs="Arial"/>
           <w:sz w:val="32"/>
           <w:szCs w:val="32"/>
         </w:rPr>
-        <w:t xml:space="preserve"> </w:t>
-      </w:r>
-      <w:proofErr w:type="spellStart"/>
+        <w:t xml:space="preserve"> Ecommerce</w:t>
+      </w:r>
       <w:r>
         <w:rPr>
           <w:rFonts w:ascii="Arial" w:eastAsia="Arial" w:hAnsi="Arial" w:cs="Arial"/>
           <w:sz w:val="32"/>
           <w:szCs w:val="32"/>
         </w:rPr>
-        <w:t>Ecommerce</w:t>
-      </w:r>
-      <w:proofErr w:type="spellEnd"/>
+        <w:t xml:space="preserve"> online</w:t>
+      </w:r>
     </w:p>
     <w:p>
       <w:pPr>
@@ -507,39 +522,58 @@
               </wp:inline>
             </w:drawing>
           </mc:Choice>
-          <mc:Fallback xmlns:dgm="http://schemas.openxmlformats.org/drawingml/2006/diagram" xmlns:lc="http://schemas.openxmlformats.org/drawingml/2006/lockedCanvas" xmlns:c="http://schemas.openxmlformats.org/drawingml/2006/chart" xmlns:pic="http://schemas.openxmlformats.org/drawingml/2006/picture" xmlns:a="http://schemas.openxmlformats.org/drawingml/2006/main" xmlns:sl="http://schemas.openxmlformats.org/schemaLibrary/2006/main">
-            <w:drawing>
-              <wp:inline distB="0" distT="0" distL="0" distR="0">
-                <wp:extent cx="3784600" cy="12700"/>
-                <wp:effectExtent b="0" l="0" r="0" t="0"/>
-                <wp:docPr id="10399" name="image2.png"/>
-                <a:graphic>
-                  <a:graphicData uri="http://schemas.openxmlformats.org/drawingml/2006/picture">
-                    <pic:pic>
-                      <pic:nvPicPr>
-                        <pic:cNvPr id="0" name="image2.png"/>
-                        <pic:cNvPicPr preferRelativeResize="0"/>
-                      </pic:nvPicPr>
-                      <pic:blipFill>
-                        <a:blip r:embed="rId8"/>
-                        <a:srcRect/>
-                        <a:stretch>
-                          <a:fillRect/>
-                        </a:stretch>
-                      </pic:blipFill>
-                      <pic:spPr>
-                        <a:xfrm>
-                          <a:off x="0" y="0"/>
-                          <a:ext cx="3784600" cy="12700"/>
-                        </a:xfrm>
-                        <a:prstGeom prst="rect"/>
-                        <a:ln/>
-                      </pic:spPr>
-                    </pic:pic>
-                  </a:graphicData>
-                </a:graphic>
-              </wp:inline>
-            </w:drawing>
+          <mc:Fallback>
+            <w:pict>
+              <v:group w14:anchorId="3B4F91DF" id="Grupo 10399" o:spid="_x0000_s1034" style="width:298pt;height:1pt;mso-position-horizontal-relative:char;mso-position-vertical-relative:line" coordorigin="34537,37727" coordsize="37846,136" o:gfxdata="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">
+                <v:group id="Grupo 8" o:spid="_x0000_s1035" style="position:absolute;left:34537;top:37736;width:37846;height:127" coordorigin="34537,37715" coordsize="37846,148" o:gfxdata="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">
+                  <v:rect id="Rectángulo 9" o:spid="_x0000_s1036" style="position:absolute;left:34537;top:37715;width:37846;height:148;visibility:visible;mso-wrap-style:square;v-text-anchor:middle" o:gfxdata="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" filled="f" stroked="f">
+                    <v:textbox inset="2.53958mm,2.53958mm,2.53958mm,2.53958mm">
+                      <w:txbxContent>
+                        <w:p>
+                          <w:pPr>
+                            <w:spacing w:after="0" w:line="240" w:lineRule="auto"/>
+                            <w:textDirection w:val="btLr"/>
+                          </w:pPr>
+                        </w:p>
+                      </w:txbxContent>
+                    </v:textbox>
+                  </v:rect>
+                  <v:group id="Grupo 10" o:spid="_x0000_s1037" style="position:absolute;left:34537;top:37736;width:37846;height:127" coordorigin="34537,37672" coordsize="37846,190" o:gfxdata="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">
+                    <v:rect id="Rectángulo 11" o:spid="_x0000_s1038" style="position:absolute;left:34537;top:37672;width:37846;height:191;visibility:visible;mso-wrap-style:square;v-text-anchor:middle" o:gfxdata="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" filled="f" stroked="f">
+                      <v:textbox inset="2.53958mm,2.53958mm,2.53958mm,2.53958mm">
+                        <w:txbxContent>
+                          <w:p>
+                            <w:pPr>
+                              <w:spacing w:after="0" w:line="240" w:lineRule="auto"/>
+                              <w:textDirection w:val="btLr"/>
+                            </w:pPr>
+                          </w:p>
+                        </w:txbxContent>
+                      </v:textbox>
+                    </v:rect>
+                    <v:group id="Grupo 12" o:spid="_x0000_s1039" style="position:absolute;left:34537;top:37736;width:37846;height:127" coordsize="37846,127" o:gfxdata="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">
+                      <v:rect id="Rectángulo 13" o:spid="_x0000_s1040" style="position:absolute;width:37846;height:127;visibility:visible;mso-wrap-style:square;v-text-anchor:middle" o:gfxdata="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" filled="f" stroked="f">
+                        <v:textbox inset="2.53958mm,2.53958mm,2.53958mm,2.53958mm">
+                          <w:txbxContent>
+                            <w:p>
+                              <w:pPr>
+                                <w:spacing w:after="0" w:line="240" w:lineRule="auto"/>
+                                <w:textDirection w:val="btLr"/>
+                              </w:pPr>
+                            </w:p>
+                          </w:txbxContent>
+                        </v:textbox>
+                      </v:rect>
+                      <v:shape id="Forma libre: forma 14" o:spid="_x0000_s1041" style="position:absolute;width:37846;height:0;visibility:visible;mso-wrap-style:square;v-text-anchor:middle" coordsize="3784600,120000" o:gfxdata="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" path="m,l3784600,e" filled="f" strokecolor="#292929" strokeweight="1pt">
+                        <v:stroke startarrowwidth="narrow" startarrowlength="short" endarrowwidth="narrow" endarrowlength="short" miterlimit="83231f" joinstyle="miter"/>
+                        <v:path arrowok="t" o:extrusionok="f"/>
+                      </v:shape>
+                    </v:group>
+                  </v:group>
+                </v:group>
+                <w10:anchorlock/>
+              </v:group>
+            </w:pict>
           </mc:Fallback>
         </mc:AlternateContent>
       </w:r>
@@ -714,27 +748,7 @@
                 <w:sz w:val="20"/>
                 <w:szCs w:val="20"/>
               </w:rPr>
-              <w:t xml:space="preserve">Verificado </w:t>
-            </w:r>
-            <w:proofErr w:type="spellStart"/>
-            <w:r>
-              <w:rPr>
-                <w:rFonts w:ascii="Arial" w:eastAsia="Arial" w:hAnsi="Arial" w:cs="Arial"/>
-                <w:b/>
-                <w:sz w:val="20"/>
-                <w:szCs w:val="20"/>
-              </w:rPr>
-              <w:t>dep</w:t>
-            </w:r>
-            <w:proofErr w:type="spellEnd"/>
-            <w:r>
-              <w:rPr>
-                <w:rFonts w:ascii="Arial" w:eastAsia="Arial" w:hAnsi="Arial" w:cs="Arial"/>
-                <w:b/>
-                <w:sz w:val="20"/>
-                <w:szCs w:val="20"/>
-              </w:rPr>
-              <w:t>. Calidad.</w:t>
+              <w:t>Verificado dep. Calidad.</w:t>
             </w:r>
           </w:p>
         </w:tc>
@@ -1200,13 +1214,8 @@
       <w:bookmarkEnd w:id="0"/>
       <w:r>
         <w:lastRenderedPageBreak/>
-        <w:t xml:space="preserve">1 </w:t>
-      </w:r>
-      <w:proofErr w:type="spellStart"/>
-      <w:r>
-        <w:t>Introduccion</w:t>
-      </w:r>
-      <w:proofErr w:type="spellEnd"/>
+        <w:t>1 Introduccion</w:t>
+      </w:r>
     </w:p>
     <w:p>
       <w:pPr>
@@ -1241,25 +1250,14 @@
           <w:szCs w:val="20"/>
         </w:rPr>
       </w:pPr>
-      <w:proofErr w:type="spellStart"/>
-      <w:r>
-        <w:rPr>
-          <w:rFonts w:ascii="Arial" w:eastAsia="Arial" w:hAnsi="Arial" w:cs="Arial"/>
-          <w:color w:val="000001"/>
-          <w:sz w:val="20"/>
-          <w:szCs w:val="20"/>
-        </w:rPr>
-        <w:t>Salus</w:t>
-      </w:r>
-      <w:proofErr w:type="spellEnd"/>
-      <w:r>
-        <w:rPr>
-          <w:rFonts w:ascii="Arial" w:eastAsia="Arial" w:hAnsi="Arial" w:cs="Arial"/>
-          <w:color w:val="000001"/>
-          <w:sz w:val="20"/>
-          <w:szCs w:val="20"/>
-        </w:rPr>
-        <w:t xml:space="preserve"> es un producto diseñado para trabajar sobre entornos web y para trabajar sobre entornos móviles.</w:t>
+      <w:r>
+        <w:rPr>
+          <w:rFonts w:ascii="Arial" w:eastAsia="Arial" w:hAnsi="Arial" w:cs="Arial"/>
+          <w:color w:val="000001"/>
+          <w:sz w:val="20"/>
+          <w:szCs w:val="20"/>
+        </w:rPr>
+        <w:t>Salus es un producto diseñado para trabajar sobre entornos web y para trabajar sobre entornos móviles.</w:t>
       </w:r>
     </w:p>
     <w:p>
@@ -1303,87 +1301,7 @@
           <w:sz w:val="20"/>
           <w:szCs w:val="20"/>
         </w:rPr>
-        <w:t>Se le incorpora en esta etapa (2023) un módulo de e-</w:t>
-      </w:r>
-      <w:proofErr w:type="spellStart"/>
-      <w:r>
-        <w:rPr>
-          <w:rFonts w:ascii="Arial" w:eastAsia="Arial" w:hAnsi="Arial" w:cs="Arial"/>
-          <w:color w:val="000001"/>
-          <w:sz w:val="20"/>
-          <w:szCs w:val="20"/>
-        </w:rPr>
-        <w:t>commerce</w:t>
-      </w:r>
-      <w:proofErr w:type="spellEnd"/>
-      <w:r>
-        <w:rPr>
-          <w:rFonts w:ascii="Arial" w:eastAsia="Arial" w:hAnsi="Arial" w:cs="Arial"/>
-          <w:color w:val="000001"/>
-          <w:sz w:val="20"/>
-          <w:szCs w:val="20"/>
-        </w:rPr>
-        <w:t xml:space="preserve"> relacionado al servicio </w:t>
-      </w:r>
-      <w:proofErr w:type="spellStart"/>
-      <w:r>
-        <w:rPr>
-          <w:rFonts w:ascii="Arial" w:eastAsia="Arial" w:hAnsi="Arial" w:cs="Arial"/>
-          <w:color w:val="000001"/>
-          <w:sz w:val="20"/>
-          <w:szCs w:val="20"/>
-        </w:rPr>
-        <w:t>odontologico</w:t>
-      </w:r>
-      <w:proofErr w:type="spellEnd"/>
-      <w:r>
-        <w:rPr>
-          <w:rFonts w:ascii="Arial" w:eastAsia="Arial" w:hAnsi="Arial" w:cs="Arial"/>
-          <w:color w:val="000001"/>
-          <w:sz w:val="20"/>
-          <w:szCs w:val="20"/>
-        </w:rPr>
-        <w:t xml:space="preserve"> </w:t>
-      </w:r>
-      <w:proofErr w:type="spellStart"/>
-      <w:r>
-        <w:rPr>
-          <w:rFonts w:ascii="Arial" w:eastAsia="Arial" w:hAnsi="Arial" w:cs="Arial"/>
-          <w:color w:val="000001"/>
-          <w:sz w:val="20"/>
-          <w:szCs w:val="20"/>
-        </w:rPr>
-        <w:t>Basico</w:t>
-      </w:r>
-      <w:proofErr w:type="spellEnd"/>
-      <w:r>
-        <w:rPr>
-          <w:rFonts w:ascii="Arial" w:eastAsia="Arial" w:hAnsi="Arial" w:cs="Arial"/>
-          <w:color w:val="000001"/>
-          <w:sz w:val="20"/>
-          <w:szCs w:val="20"/>
-        </w:rPr>
-        <w:t xml:space="preserve">, </w:t>
-      </w:r>
-      <w:proofErr w:type="spellStart"/>
-      <w:r>
-        <w:rPr>
-          <w:rFonts w:ascii="Arial" w:eastAsia="Arial" w:hAnsi="Arial" w:cs="Arial"/>
-          <w:color w:val="000001"/>
-          <w:sz w:val="20"/>
-          <w:szCs w:val="20"/>
-        </w:rPr>
-        <w:t>Estandar</w:t>
-      </w:r>
-      <w:proofErr w:type="spellEnd"/>
-      <w:r>
-        <w:rPr>
-          <w:rFonts w:ascii="Arial" w:eastAsia="Arial" w:hAnsi="Arial" w:cs="Arial"/>
-          <w:color w:val="000001"/>
-          <w:sz w:val="20"/>
-          <w:szCs w:val="20"/>
-        </w:rPr>
-        <w:t xml:space="preserve"> y Premium.</w:t>
+        <w:t>Se le incorpora en esta etapa (2023) un módulo de e-commerce relacionado al servicio odontologico Basico, Estandar y Premium.</w:t>
       </w:r>
     </w:p>
     <w:p>
@@ -1442,47 +1360,7 @@
           <w:sz w:val="20"/>
           <w:szCs w:val="20"/>
         </w:rPr>
-        <w:t xml:space="preserve">Con el fin </w:t>
-      </w:r>
-      <w:proofErr w:type="gramStart"/>
-      <w:r>
-        <w:rPr>
-          <w:rFonts w:ascii="Arial" w:eastAsia="Arial" w:hAnsi="Arial" w:cs="Arial"/>
-          <w:color w:val="000001"/>
-          <w:sz w:val="20"/>
-          <w:szCs w:val="20"/>
-        </w:rPr>
-        <w:t>de  sumar</w:t>
-      </w:r>
-      <w:proofErr w:type="gramEnd"/>
-      <w:r>
-        <w:rPr>
-          <w:rFonts w:ascii="Arial" w:eastAsia="Arial" w:hAnsi="Arial" w:cs="Arial"/>
-          <w:color w:val="000001"/>
-          <w:sz w:val="20"/>
-          <w:szCs w:val="20"/>
-        </w:rPr>
-        <w:t xml:space="preserve"> un servicio se le anexara un módulo </w:t>
-      </w:r>
-      <w:proofErr w:type="spellStart"/>
-      <w:r>
-        <w:rPr>
-          <w:rFonts w:ascii="Arial" w:eastAsia="Arial" w:hAnsi="Arial" w:cs="Arial"/>
-          <w:color w:val="000001"/>
-          <w:sz w:val="20"/>
-          <w:szCs w:val="20"/>
-        </w:rPr>
-        <w:t>ecommerce</w:t>
-      </w:r>
-      <w:proofErr w:type="spellEnd"/>
-      <w:r>
-        <w:rPr>
-          <w:rFonts w:ascii="Arial" w:eastAsia="Arial" w:hAnsi="Arial" w:cs="Arial"/>
-          <w:color w:val="000001"/>
-          <w:sz w:val="20"/>
-          <w:szCs w:val="20"/>
-        </w:rPr>
-        <w:t>:</w:t>
+        <w:t>Con el fin de  sumar un servicio se le anexara un módulo ecommerce:</w:t>
       </w:r>
     </w:p>
     <w:p>
@@ -1496,25 +1374,14 @@
           <w:szCs w:val="20"/>
         </w:rPr>
       </w:pPr>
-      <w:proofErr w:type="spellStart"/>
-      <w:r>
-        <w:rPr>
-          <w:rFonts w:ascii="Arial" w:eastAsia="Arial" w:hAnsi="Arial" w:cs="Arial"/>
-          <w:color w:val="000001"/>
-          <w:sz w:val="20"/>
-          <w:szCs w:val="20"/>
-        </w:rPr>
-        <w:t>Basico</w:t>
-      </w:r>
-      <w:proofErr w:type="spellEnd"/>
-      <w:r>
-        <w:rPr>
-          <w:rFonts w:ascii="Arial" w:eastAsia="Arial" w:hAnsi="Arial" w:cs="Arial"/>
-          <w:color w:val="000001"/>
-          <w:sz w:val="20"/>
-          <w:szCs w:val="20"/>
-        </w:rPr>
-        <w:t>:</w:t>
+      <w:r>
+        <w:rPr>
+          <w:rFonts w:ascii="Arial" w:eastAsia="Arial" w:hAnsi="Arial" w:cs="Arial"/>
+          <w:color w:val="000001"/>
+          <w:sz w:val="20"/>
+          <w:szCs w:val="20"/>
+        </w:rPr>
+        <w:t>Basico:</w:t>
       </w:r>
     </w:p>
     <w:p>
@@ -1528,25 +1395,14 @@
           <w:szCs w:val="20"/>
         </w:rPr>
       </w:pPr>
-      <w:proofErr w:type="spellStart"/>
-      <w:r>
-        <w:rPr>
-          <w:rFonts w:ascii="Arial" w:eastAsia="Arial" w:hAnsi="Arial" w:cs="Arial"/>
-          <w:color w:val="000001"/>
-          <w:sz w:val="20"/>
-          <w:szCs w:val="20"/>
-        </w:rPr>
-        <w:t>Estandar</w:t>
-      </w:r>
-      <w:proofErr w:type="spellEnd"/>
-      <w:r>
-        <w:rPr>
-          <w:rFonts w:ascii="Arial" w:eastAsia="Arial" w:hAnsi="Arial" w:cs="Arial"/>
-          <w:color w:val="000001"/>
-          <w:sz w:val="20"/>
-          <w:szCs w:val="20"/>
-        </w:rPr>
-        <w:t>:</w:t>
+      <w:r>
+        <w:rPr>
+          <w:rFonts w:ascii="Arial" w:eastAsia="Arial" w:hAnsi="Arial" w:cs="Arial"/>
+          <w:color w:val="000001"/>
+          <w:sz w:val="20"/>
+          <w:szCs w:val="20"/>
+        </w:rPr>
+        <w:t>Estandar:</w:t>
       </w:r>
     </w:p>
     <w:p>
@@ -1961,7 +1817,7 @@
             <w:pPr>
               <w:ind w:left="3"/>
             </w:pPr>
-            <w:hyperlink r:id="rId9">
+            <w:hyperlink r:id="rId5">
               <w:r>
                 <w:rPr>
                   <w:rFonts w:ascii="Arial" w:eastAsia="Arial" w:hAnsi="Arial" w:cs="Arial"/>
@@ -2458,7 +2314,7 @@
             <w:pPr>
               <w:ind w:left="3"/>
             </w:pPr>
-            <w:hyperlink r:id="rId10">
+            <w:hyperlink r:id="rId6">
               <w:r>
                 <w:rPr>
                   <w:rFonts w:ascii="Arial" w:eastAsia="Arial" w:hAnsi="Arial" w:cs="Arial"/>
@@ -2730,7 +2586,7 @@
               </w:rPr>
               <w:t xml:space="preserve">mail: </w:t>
             </w:r>
-            <w:hyperlink r:id="rId11">
+            <w:hyperlink r:id="rId7">
               <w:r>
                 <w:rPr>
                   <w:rFonts w:ascii="Arial" w:eastAsia="Arial" w:hAnsi="Arial" w:cs="Arial"/>
@@ -2844,25 +2700,7 @@
                 <w:sz w:val="20"/>
                 <w:szCs w:val="20"/>
               </w:rPr>
-              <w:t xml:space="preserve">desarrollador </w:t>
-            </w:r>
-            <w:proofErr w:type="spellStart"/>
-            <w:r>
-              <w:rPr>
-                <w:rFonts w:ascii="Arial" w:eastAsia="Arial" w:hAnsi="Arial" w:cs="Arial"/>
-                <w:sz w:val="20"/>
-                <w:szCs w:val="20"/>
-              </w:rPr>
-              <w:t>team</w:t>
-            </w:r>
-            <w:proofErr w:type="spellEnd"/>
-            <w:r>
-              <w:rPr>
-                <w:rFonts w:ascii="Arial" w:eastAsia="Arial" w:hAnsi="Arial" w:cs="Arial"/>
-                <w:sz w:val="20"/>
-                <w:szCs w:val="20"/>
-              </w:rPr>
-              <w:t xml:space="preserve"> scrum</w:t>
+              <w:t>desarrollador team scrum</w:t>
             </w:r>
           </w:p>
         </w:tc>
@@ -3048,7 +2886,7 @@
               </w:rPr>
               <w:t xml:space="preserve">mail: </w:t>
             </w:r>
-            <w:hyperlink r:id="rId12">
+            <w:hyperlink r:id="rId8">
               <w:r>
                 <w:rPr>
                   <w:rFonts w:ascii="Arial" w:eastAsia="Arial" w:hAnsi="Arial" w:cs="Arial"/>
@@ -3110,18 +2948,8 @@
                 <w:sz w:val="20"/>
                 <w:szCs w:val="20"/>
               </w:rPr>
-              <w:t xml:space="preserve">Melani E. Quiroga </w:t>
-            </w:r>
-            <w:proofErr w:type="spellStart"/>
-            <w:r>
-              <w:rPr>
-                <w:rFonts w:ascii="Arial" w:eastAsia="Arial" w:hAnsi="Arial" w:cs="Arial"/>
-                <w:sz w:val="20"/>
-                <w:szCs w:val="20"/>
-              </w:rPr>
-              <w:t>Lopez</w:t>
-            </w:r>
-            <w:proofErr w:type="spellEnd"/>
+              <w:t>Melani E. Quiroga Lopez</w:t>
+            </w:r>
           </w:p>
         </w:tc>
       </w:tr>
@@ -3330,7 +3158,7 @@
               </w:rPr>
               <w:t xml:space="preserve">mail: </w:t>
             </w:r>
-            <w:hyperlink r:id="rId13">
+            <w:hyperlink r:id="rId9">
               <w:r>
                 <w:rPr>
                   <w:rFonts w:ascii="Arial" w:eastAsia="Arial" w:hAnsi="Arial" w:cs="Arial"/>
@@ -3621,7 +3449,7 @@
               </w:rPr>
               <w:t xml:space="preserve">mail: </w:t>
             </w:r>
-            <w:hyperlink r:id="rId14">
+            <w:hyperlink r:id="rId10">
               <w:r>
                 <w:rPr>
                   <w:rFonts w:ascii="Arial" w:eastAsia="Arial" w:hAnsi="Arial" w:cs="Arial"/>
@@ -3717,34 +3545,14 @@
             <w:pPr>
               <w:ind w:left="3"/>
             </w:pPr>
-            <w:proofErr w:type="spellStart"/>
-            <w:r>
-              <w:rPr>
-                <w:rFonts w:ascii="Arial" w:eastAsia="Arial" w:hAnsi="Arial" w:cs="Arial"/>
-                <w:sz w:val="20"/>
-                <w:szCs w:val="20"/>
-              </w:rPr>
-              <w:t>Gaston</w:t>
-            </w:r>
-            <w:proofErr w:type="spellEnd"/>
-            <w:r>
-              <w:rPr>
-                <w:rFonts w:ascii="Arial" w:eastAsia="Arial" w:hAnsi="Arial" w:cs="Arial"/>
-                <w:sz w:val="20"/>
-                <w:szCs w:val="20"/>
-              </w:rPr>
-              <w:t xml:space="preserve"> </w:t>
-            </w:r>
-            <w:proofErr w:type="spellStart"/>
-            <w:r>
-              <w:rPr>
-                <w:rFonts w:ascii="Arial" w:eastAsia="Arial" w:hAnsi="Arial" w:cs="Arial"/>
-                <w:sz w:val="20"/>
-                <w:szCs w:val="20"/>
-              </w:rPr>
-              <w:t>Scattarella</w:t>
-            </w:r>
-            <w:proofErr w:type="spellEnd"/>
+            <w:r>
+              <w:rPr>
+                <w:rFonts w:ascii="Arial" w:eastAsia="Arial" w:hAnsi="Arial" w:cs="Arial"/>
+                <w:sz w:val="20"/>
+                <w:szCs w:val="20"/>
+              </w:rPr>
+              <w:t>Gaston Scattarella</w:t>
+            </w:r>
           </w:p>
         </w:tc>
       </w:tr>
@@ -3966,7 +3774,7 @@
               </w:rPr>
               <w:t xml:space="preserve">mail: </w:t>
             </w:r>
-            <w:hyperlink r:id="rId15">
+            <w:hyperlink r:id="rId11">
               <w:r>
                 <w:rPr>
                   <w:rFonts w:ascii="Arial" w:eastAsia="Arial" w:hAnsi="Arial" w:cs="Arial"/>
@@ -4052,23 +3860,13 @@
             <w:pPr>
               <w:ind w:left="3"/>
             </w:pPr>
-            <w:proofErr w:type="spellStart"/>
-            <w:r>
-              <w:rPr>
-                <w:rFonts w:ascii="Arial" w:eastAsia="Arial" w:hAnsi="Arial" w:cs="Arial"/>
-                <w:sz w:val="20"/>
-                <w:szCs w:val="20"/>
-              </w:rPr>
-              <w:t>Alvarez</w:t>
-            </w:r>
-            <w:proofErr w:type="spellEnd"/>
-            <w:r>
-              <w:rPr>
-                <w:rFonts w:ascii="Arial" w:eastAsia="Arial" w:hAnsi="Arial" w:cs="Arial"/>
-                <w:sz w:val="20"/>
-                <w:szCs w:val="20"/>
-              </w:rPr>
-              <w:t xml:space="preserve"> Jesica Silvina Soledad</w:t>
+            <w:r>
+              <w:rPr>
+                <w:rFonts w:ascii="Arial" w:eastAsia="Arial" w:hAnsi="Arial" w:cs="Arial"/>
+                <w:sz w:val="20"/>
+                <w:szCs w:val="20"/>
+              </w:rPr>
+              <w:t>Alvarez Jesica Silvina Soledad</w:t>
             </w:r>
           </w:p>
         </w:tc>
@@ -4291,7 +4089,7 @@
               </w:rPr>
               <w:t xml:space="preserve">mail: </w:t>
             </w:r>
-            <w:hyperlink r:id="rId16">
+            <w:hyperlink r:id="rId12">
               <w:r>
                 <w:rPr>
                   <w:rFonts w:ascii="Arial" w:eastAsia="Arial" w:hAnsi="Arial" w:cs="Arial"/>
@@ -4380,43 +4178,7 @@
                 <w:sz w:val="20"/>
                 <w:szCs w:val="20"/>
               </w:rPr>
-              <w:t xml:space="preserve">Luis </w:t>
-            </w:r>
-            <w:proofErr w:type="spellStart"/>
-            <w:r>
-              <w:rPr>
-                <w:rFonts w:ascii="Arial" w:eastAsia="Arial" w:hAnsi="Arial" w:cs="Arial"/>
-                <w:sz w:val="20"/>
-                <w:szCs w:val="20"/>
-              </w:rPr>
-              <w:t>Anibal</w:t>
-            </w:r>
-            <w:proofErr w:type="spellEnd"/>
-            <w:r>
-              <w:rPr>
-                <w:rFonts w:ascii="Arial" w:eastAsia="Arial" w:hAnsi="Arial" w:cs="Arial"/>
-                <w:sz w:val="20"/>
-                <w:szCs w:val="20"/>
-              </w:rPr>
-              <w:t xml:space="preserve"> </w:t>
-            </w:r>
-            <w:proofErr w:type="spellStart"/>
-            <w:r>
-              <w:rPr>
-                <w:rFonts w:ascii="Arial" w:eastAsia="Arial" w:hAnsi="Arial" w:cs="Arial"/>
-                <w:sz w:val="20"/>
-                <w:szCs w:val="20"/>
-              </w:rPr>
-              <w:t>Hernandez</w:t>
-            </w:r>
-            <w:proofErr w:type="spellEnd"/>
-            <w:r>
-              <w:rPr>
-                <w:rFonts w:ascii="Arial" w:eastAsia="Arial" w:hAnsi="Arial" w:cs="Arial"/>
-                <w:sz w:val="20"/>
-                <w:szCs w:val="20"/>
-              </w:rPr>
-              <w:t xml:space="preserve"> Altuve</w:t>
+              <w:t>Luis Anibal Hernandez Altuve</w:t>
             </w:r>
           </w:p>
         </w:tc>
@@ -4628,7 +4390,7 @@
             </w:tcBorders>
           </w:tcPr>
           <w:p>
-            <w:hyperlink r:id="rId17">
+            <w:hyperlink r:id="rId13">
               <w:r>
                 <w:rPr>
                   <w:rFonts w:ascii="Arial" w:eastAsia="Arial" w:hAnsi="Arial" w:cs="Arial"/>
@@ -5190,27 +4952,7 @@
           <w:sz w:val="20"/>
           <w:szCs w:val="20"/>
         </w:rPr>
-        <w:t xml:space="preserve">Se realiza una introducción del proyecto “SALUS”, brindando una visión general de la especificación de recursos </w:t>
-      </w:r>
-      <w:proofErr w:type="gramStart"/>
-      <w:r>
-        <w:rPr>
-          <w:rFonts w:ascii="Arial" w:eastAsia="Arial" w:hAnsi="Arial" w:cs="Arial"/>
-          <w:color w:val="000001"/>
-          <w:sz w:val="20"/>
-          <w:szCs w:val="20"/>
-        </w:rPr>
-        <w:t>del mismo</w:t>
-      </w:r>
-      <w:proofErr w:type="gramEnd"/>
-      <w:r>
-        <w:rPr>
-          <w:rFonts w:ascii="Arial" w:eastAsia="Arial" w:hAnsi="Arial" w:cs="Arial"/>
-          <w:color w:val="000001"/>
-          <w:sz w:val="20"/>
-          <w:szCs w:val="20"/>
-        </w:rPr>
-        <w:t>.</w:t>
+        <w:t>Se realiza una introducción del proyecto “SALUS”, brindando una visión general de la especificación de recursos del mismo.</w:t>
       </w:r>
     </w:p>
     <w:p>
@@ -5263,15 +5005,7 @@
       <w:bookmarkStart w:id="7" w:name="_heading=h.1t3h5sf" w:colFirst="0" w:colLast="0"/>
       <w:bookmarkEnd w:id="7"/>
       <w:r>
-        <w:t xml:space="preserve">2 </w:t>
-      </w:r>
-      <w:proofErr w:type="gramStart"/>
-      <w:r>
-        <w:t>Descripción</w:t>
-      </w:r>
-      <w:proofErr w:type="gramEnd"/>
-      <w:r>
-        <w:t xml:space="preserve"> general</w:t>
+        <w:t>2 Descripción general</w:t>
       </w:r>
     </w:p>
     <w:p>
@@ -5296,25 +5030,14 @@
           <w:szCs w:val="20"/>
         </w:rPr>
       </w:pPr>
-      <w:proofErr w:type="spellStart"/>
-      <w:r>
-        <w:rPr>
-          <w:rFonts w:ascii="Arial" w:eastAsia="Arial" w:hAnsi="Arial" w:cs="Arial"/>
-          <w:color w:val="000001"/>
-          <w:sz w:val="20"/>
-          <w:szCs w:val="20"/>
-        </w:rPr>
-        <w:t>Salus</w:t>
-      </w:r>
-      <w:proofErr w:type="spellEnd"/>
-      <w:r>
-        <w:rPr>
-          <w:rFonts w:ascii="Arial" w:eastAsia="Arial" w:hAnsi="Arial" w:cs="Arial"/>
-          <w:color w:val="000001"/>
-          <w:sz w:val="20"/>
-          <w:szCs w:val="20"/>
-        </w:rPr>
-        <w:t xml:space="preserve"> será un producto diseñado para trabajar sobre entornos web y para trabajar sobre entornos móviles.</w:t>
+      <w:r>
+        <w:rPr>
+          <w:rFonts w:ascii="Arial" w:eastAsia="Arial" w:hAnsi="Arial" w:cs="Arial"/>
+          <w:color w:val="000001"/>
+          <w:sz w:val="20"/>
+          <w:szCs w:val="20"/>
+        </w:rPr>
+        <w:t>Salus será un producto diseñado para trabajar sobre entornos web y para trabajar sobre entornos móviles.</w:t>
       </w:r>
     </w:p>
     <w:p>
@@ -5335,27 +5058,7 @@
           <w:sz w:val="20"/>
           <w:szCs w:val="20"/>
         </w:rPr>
-        <w:t xml:space="preserve">Nuestro compromiso es con la accesibilidad, la agilidad y la conectividad entre usuarios e instituciones y facilitar el trabajo del sistema de salud y sus pacientes por medio de </w:t>
-      </w:r>
-      <w:proofErr w:type="gramStart"/>
-      <w:r>
-        <w:rPr>
-          <w:rFonts w:ascii="Arial" w:eastAsia="Arial" w:hAnsi="Arial" w:cs="Arial"/>
-          <w:color w:val="000001"/>
-          <w:sz w:val="20"/>
-          <w:szCs w:val="20"/>
-        </w:rPr>
-        <w:t>las mismas</w:t>
-      </w:r>
-      <w:proofErr w:type="gramEnd"/>
-      <w:r>
-        <w:rPr>
-          <w:rFonts w:ascii="Arial" w:eastAsia="Arial" w:hAnsi="Arial" w:cs="Arial"/>
-          <w:color w:val="000001"/>
-          <w:sz w:val="20"/>
-          <w:szCs w:val="20"/>
-        </w:rPr>
-        <w:t>.</w:t>
+        <w:t>Nuestro compromiso es con la accesibilidad, la agilidad y la conectividad entre usuarios e instituciones y facilitar el trabajo del sistema de salud y sus pacientes por medio de las mismas.</w:t>
       </w:r>
     </w:p>
     <w:p>
@@ -5588,18 +5291,8 @@
                 <w:sz w:val="20"/>
                 <w:szCs w:val="20"/>
               </w:rPr>
-              <w:t>US-P (</w:t>
-            </w:r>
-            <w:proofErr w:type="gramStart"/>
-            <w:r>
-              <w:rPr>
-                <w:rFonts w:ascii="Arial" w:eastAsia="Arial" w:hAnsi="Arial" w:cs="Arial"/>
-                <w:sz w:val="20"/>
-                <w:szCs w:val="20"/>
-              </w:rPr>
-              <w:t>Usuario Paciencia?</w:t>
-            </w:r>
-            <w:proofErr w:type="gramEnd"/>
+              <w:t>US-P (Usuario Paciencia?</w:t>
+            </w:r>
           </w:p>
         </w:tc>
       </w:tr>
@@ -5696,25 +5389,7 @@
                 <w:sz w:val="20"/>
                 <w:szCs w:val="20"/>
               </w:rPr>
-              <w:t xml:space="preserve">Carga sus estudios, consultas, diagnósticos, </w:t>
-            </w:r>
-            <w:proofErr w:type="spellStart"/>
-            <w:r>
-              <w:rPr>
-                <w:rFonts w:ascii="Arial" w:eastAsia="Arial" w:hAnsi="Arial" w:cs="Arial"/>
-                <w:sz w:val="20"/>
-                <w:szCs w:val="20"/>
-              </w:rPr>
-              <w:t>etc</w:t>
-            </w:r>
-            <w:proofErr w:type="spellEnd"/>
-            <w:r>
-              <w:rPr>
-                <w:rFonts w:ascii="Arial" w:eastAsia="Arial" w:hAnsi="Arial" w:cs="Arial"/>
-                <w:sz w:val="20"/>
-                <w:szCs w:val="20"/>
-              </w:rPr>
-              <w:t xml:space="preserve"> y comparte está información con US-M</w:t>
+              <w:t>Carga sus estudios, consultas, diagnósticos, etc y comparte está información con US-M</w:t>
             </w:r>
           </w:p>
         </w:tc>
@@ -5780,27 +5455,7 @@
           <w:sz w:val="20"/>
           <w:szCs w:val="20"/>
         </w:rPr>
-        <w:t xml:space="preserve">US-M consultara la información de US-P por medio de </w:t>
-      </w:r>
-      <w:proofErr w:type="spellStart"/>
-      <w:r>
-        <w:rPr>
-          <w:rFonts w:ascii="Arial" w:eastAsia="Arial" w:hAnsi="Arial" w:cs="Arial"/>
-          <w:color w:val="000001"/>
-          <w:sz w:val="20"/>
-          <w:szCs w:val="20"/>
-        </w:rPr>
-        <w:t>Salus</w:t>
-      </w:r>
-      <w:proofErr w:type="spellEnd"/>
-      <w:r>
-        <w:rPr>
-          <w:rFonts w:ascii="Arial" w:eastAsia="Arial" w:hAnsi="Arial" w:cs="Arial"/>
-          <w:color w:val="000001"/>
-          <w:sz w:val="20"/>
-          <w:szCs w:val="20"/>
-        </w:rPr>
-        <w:t>, con un previo consentimiento de US-P.</w:t>
+        <w:t>US-M consultara la información de US-P por medio de Salus, con un previo consentimiento de US-P.</w:t>
       </w:r>
     </w:p>
     <w:p>
@@ -5856,27 +5511,7 @@
           <w:sz w:val="20"/>
           <w:szCs w:val="20"/>
         </w:rPr>
-        <w:t xml:space="preserve">La documentación </w:t>
-      </w:r>
-      <w:proofErr w:type="spellStart"/>
-      <w:r>
-        <w:rPr>
-          <w:rFonts w:ascii="Arial" w:eastAsia="Arial" w:hAnsi="Arial" w:cs="Arial"/>
-          <w:color w:val="000001"/>
-          <w:sz w:val="20"/>
-          <w:szCs w:val="20"/>
-        </w:rPr>
-        <w:t>sera</w:t>
-      </w:r>
-      <w:proofErr w:type="spellEnd"/>
-      <w:r>
-        <w:rPr>
-          <w:rFonts w:ascii="Arial" w:eastAsia="Arial" w:hAnsi="Arial" w:cs="Arial"/>
-          <w:color w:val="000001"/>
-          <w:sz w:val="20"/>
-          <w:szCs w:val="20"/>
-        </w:rPr>
-        <w:t xml:space="preserve"> recolectada en la wiki del repositorio GitHub del proyecto</w:t>
+        <w:t>La documentación sera recolectada en la wiki del repositorio GitHub del proyecto</w:t>
       </w:r>
     </w:p>
     <w:p>
@@ -5897,27 +5532,7 @@
           <w:sz w:val="20"/>
           <w:szCs w:val="20"/>
         </w:rPr>
-        <w:t xml:space="preserve">Lenguaje de programación usado en </w:t>
-      </w:r>
-      <w:proofErr w:type="spellStart"/>
-      <w:r>
-        <w:rPr>
-          <w:rFonts w:ascii="Arial" w:eastAsia="Arial" w:hAnsi="Arial" w:cs="Arial"/>
-          <w:color w:val="000001"/>
-          <w:sz w:val="20"/>
-          <w:szCs w:val="20"/>
-        </w:rPr>
-        <w:t>FronEnd</w:t>
-      </w:r>
-      <w:proofErr w:type="spellEnd"/>
-      <w:r>
-        <w:rPr>
-          <w:rFonts w:ascii="Arial" w:eastAsia="Arial" w:hAnsi="Arial" w:cs="Arial"/>
-          <w:color w:val="000001"/>
-          <w:sz w:val="20"/>
-          <w:szCs w:val="20"/>
-        </w:rPr>
-        <w:t xml:space="preserve"> HTML5 CSS3 Y JavaScript</w:t>
+        <w:t>Lenguaje de programación usado en FronEnd HTML5 CSS3 Y JavaScript</w:t>
       </w:r>
     </w:p>
     <w:p>
@@ -5938,27 +5553,7 @@
           <w:sz w:val="20"/>
           <w:szCs w:val="20"/>
         </w:rPr>
-        <w:t xml:space="preserve">Lenguaje de programación usado en </w:t>
-      </w:r>
-      <w:proofErr w:type="spellStart"/>
-      <w:r>
-        <w:rPr>
-          <w:rFonts w:ascii="Arial" w:eastAsia="Arial" w:hAnsi="Arial" w:cs="Arial"/>
-          <w:color w:val="000001"/>
-          <w:sz w:val="20"/>
-          <w:szCs w:val="20"/>
-        </w:rPr>
-        <w:t>BackEnd</w:t>
-      </w:r>
-      <w:proofErr w:type="spellEnd"/>
-      <w:r>
-        <w:rPr>
-          <w:rFonts w:ascii="Arial" w:eastAsia="Arial" w:hAnsi="Arial" w:cs="Arial"/>
-          <w:color w:val="000001"/>
-          <w:sz w:val="20"/>
-          <w:szCs w:val="20"/>
-        </w:rPr>
-        <w:t xml:space="preserve"> Python 3</w:t>
+        <w:t>Lenguaje de programación usado en BackEnd Python 3</w:t>
       </w:r>
     </w:p>
     <w:p>
@@ -5979,107 +5574,7 @@
           <w:sz w:val="20"/>
           <w:szCs w:val="20"/>
         </w:rPr>
-        <w:t xml:space="preserve">Lenguaje de programación usado para bases de datos SQL Servidores en la empresa al inicio no serán accesibles debido a esto será alojada la base de datos y la página web en un servidor virtual como Hostinger. El software debe ser </w:t>
-      </w:r>
-      <w:proofErr w:type="spellStart"/>
-      <w:r>
-        <w:rPr>
-          <w:rFonts w:ascii="Arial" w:eastAsia="Arial" w:hAnsi="Arial" w:cs="Arial"/>
-          <w:color w:val="000001"/>
-          <w:sz w:val="20"/>
-          <w:szCs w:val="20"/>
-        </w:rPr>
-        <w:t>cross-platform</w:t>
-      </w:r>
-      <w:proofErr w:type="spellEnd"/>
-      <w:r>
-        <w:rPr>
-          <w:rFonts w:ascii="Arial" w:eastAsia="Arial" w:hAnsi="Arial" w:cs="Arial"/>
-          <w:color w:val="000001"/>
-          <w:sz w:val="20"/>
-          <w:szCs w:val="20"/>
-        </w:rPr>
-        <w:t xml:space="preserve"> (todas las plataformas más comunes, </w:t>
-      </w:r>
-      <w:proofErr w:type="spellStart"/>
-      <w:r>
-        <w:rPr>
-          <w:rFonts w:ascii="Arial" w:eastAsia="Arial" w:hAnsi="Arial" w:cs="Arial"/>
-          <w:color w:val="000001"/>
-          <w:sz w:val="20"/>
-          <w:szCs w:val="20"/>
-        </w:rPr>
-        <w:t>Win</w:t>
-      </w:r>
-      <w:proofErr w:type="spellEnd"/>
-      <w:r>
-        <w:rPr>
-          <w:rFonts w:ascii="Arial" w:eastAsia="Arial" w:hAnsi="Arial" w:cs="Arial"/>
-          <w:color w:val="000001"/>
-          <w:sz w:val="20"/>
-          <w:szCs w:val="20"/>
-        </w:rPr>
-        <w:t xml:space="preserve">, Mac, Linux, </w:t>
-      </w:r>
-      <w:proofErr w:type="spellStart"/>
-      <w:r>
-        <w:rPr>
-          <w:rFonts w:ascii="Arial" w:eastAsia="Arial" w:hAnsi="Arial" w:cs="Arial"/>
-          <w:color w:val="000001"/>
-          <w:sz w:val="20"/>
-          <w:szCs w:val="20"/>
-        </w:rPr>
-        <w:t>IOs</w:t>
-      </w:r>
-      <w:proofErr w:type="spellEnd"/>
-      <w:r>
-        <w:rPr>
-          <w:rFonts w:ascii="Arial" w:eastAsia="Arial" w:hAnsi="Arial" w:cs="Arial"/>
-          <w:color w:val="000001"/>
-          <w:sz w:val="20"/>
-          <w:szCs w:val="20"/>
-        </w:rPr>
-        <w:t xml:space="preserve">, </w:t>
-      </w:r>
-      <w:proofErr w:type="spellStart"/>
-      <w:r>
-        <w:rPr>
-          <w:rFonts w:ascii="Arial" w:eastAsia="Arial" w:hAnsi="Arial" w:cs="Arial"/>
-          <w:color w:val="000001"/>
-          <w:sz w:val="20"/>
-          <w:szCs w:val="20"/>
-        </w:rPr>
-        <w:t>android</w:t>
-      </w:r>
-      <w:proofErr w:type="spellEnd"/>
-      <w:r>
-        <w:rPr>
-          <w:rFonts w:ascii="Arial" w:eastAsia="Arial" w:hAnsi="Arial" w:cs="Arial"/>
-          <w:color w:val="000001"/>
-          <w:sz w:val="20"/>
-          <w:szCs w:val="20"/>
-        </w:rPr>
-        <w:t xml:space="preserve">, </w:t>
-      </w:r>
-      <w:proofErr w:type="spellStart"/>
-      <w:r>
-        <w:rPr>
-          <w:rFonts w:ascii="Arial" w:eastAsia="Arial" w:hAnsi="Arial" w:cs="Arial"/>
-          <w:color w:val="000001"/>
-          <w:sz w:val="20"/>
-          <w:szCs w:val="20"/>
-        </w:rPr>
-        <w:t>etc</w:t>
-      </w:r>
-      <w:proofErr w:type="spellEnd"/>
-      <w:r>
-        <w:rPr>
-          <w:rFonts w:ascii="Arial" w:eastAsia="Arial" w:hAnsi="Arial" w:cs="Arial"/>
-          <w:color w:val="000001"/>
-          <w:sz w:val="20"/>
-          <w:szCs w:val="20"/>
-        </w:rPr>
-        <w:t>).</w:t>
+        <w:t>Lenguaje de programación usado para bases de datos SQL Servidores en la empresa al inicio no serán accesibles debido a esto será alojada la base de datos y la página web en un servidor virtual como Hostinger. El software debe ser cross-platform (todas las plataformas más comunes, Win, Mac, Linux, IOs, android, etc).</w:t>
       </w:r>
     </w:p>
     <w:p>
@@ -6097,15 +5592,7 @@
       <w:bookmarkStart w:id="11" w:name="_heading=h.3rdcrjn" w:colFirst="0" w:colLast="0"/>
       <w:bookmarkEnd w:id="11"/>
       <w:r>
-        <w:t xml:space="preserve">3 </w:t>
-      </w:r>
-      <w:proofErr w:type="gramStart"/>
-      <w:r>
-        <w:t>Requisitos</w:t>
-      </w:r>
-      <w:proofErr w:type="gramEnd"/>
-      <w:r>
-        <w:t xml:space="preserve"> específicos</w:t>
+        <w:t>3 Requisitos específicos</w:t>
       </w:r>
     </w:p>
     <w:p>
@@ -6141,15 +5628,7 @@
       <w:bookmarkEnd w:id="12"/>
       <w:r>
         <w:lastRenderedPageBreak/>
-        <w:t xml:space="preserve">3.2 </w:t>
-      </w:r>
-      <w:proofErr w:type="spellStart"/>
-      <w:r>
-        <w:t>Product</w:t>
-      </w:r>
-      <w:proofErr w:type="spellEnd"/>
-      <w:r>
-        <w:t xml:space="preserve"> Backlog</w:t>
+        <w:t>3.2 Product Backlog</w:t>
       </w:r>
     </w:p>
     <w:p>
@@ -6197,7 +5676,7 @@
                     <pic:cNvPicPr preferRelativeResize="0"/>
                   </pic:nvPicPr>
                   <pic:blipFill>
-                    <a:blip r:embed="rId18"/>
+                    <a:blip r:embed="rId14"/>
                     <a:srcRect/>
                     <a:stretch>
                       <a:fillRect/>
@@ -7032,17 +6511,8 @@
                                         <w:rFonts w:ascii="Arial" w:eastAsia="Arial" w:hAnsi="Arial" w:cs="Arial"/>
                                         <w:sz w:val="20"/>
                                       </w:rPr>
-                                      <w:t xml:space="preserve"> en cualquier otro </w:t>
+                                      <w:t xml:space="preserve"> en cualquier otro dispositiv</w:t>
                                     </w:r>
-                                    <w:proofErr w:type="spellStart"/>
-                                    <w:r>
-                                      <w:rPr>
-                                        <w:rFonts w:ascii="Arial" w:eastAsia="Arial" w:hAnsi="Arial" w:cs="Arial"/>
-                                        <w:sz w:val="20"/>
-                                      </w:rPr>
-                                      <w:t>dispositiv</w:t>
-                                    </w:r>
-                                    <w:proofErr w:type="spellEnd"/>
                                   </w:p>
                                 </w:txbxContent>
                               </wps:txbx>
@@ -7115,17 +6585,8 @@
                                         <w:rFonts w:ascii="Arial" w:eastAsia="Arial" w:hAnsi="Arial" w:cs="Arial"/>
                                         <w:sz w:val="20"/>
                                       </w:rPr>
-                                      <w:t xml:space="preserve">#US002 Quiero poder registrarme como paciente o como </w:t>
+                                      <w:t>#US002 Quiero poder registrarme como paciente o como medic</w:t>
                                     </w:r>
-                                    <w:proofErr w:type="spellStart"/>
-                                    <w:r>
-                                      <w:rPr>
-                                        <w:rFonts w:ascii="Arial" w:eastAsia="Arial" w:hAnsi="Arial" w:cs="Arial"/>
-                                        <w:sz w:val="20"/>
-                                      </w:rPr>
-                                      <w:t>medic</w:t>
-                                    </w:r>
-                                    <w:proofErr w:type="spellEnd"/>
                                   </w:p>
                                 </w:txbxContent>
                               </wps:txbx>
@@ -7304,7 +6765,6 @@
                                       <w:spacing w:line="258" w:lineRule="auto"/>
                                       <w:textDirection w:val="btLr"/>
                                     </w:pPr>
-                                    <w:proofErr w:type="spellStart"/>
                                     <w:r>
                                       <w:rPr>
                                         <w:rFonts w:ascii="Arial" w:eastAsia="Arial" w:hAnsi="Arial" w:cs="Arial"/>
@@ -7312,7 +6772,6 @@
                                       </w:rPr>
                                       <w:t>págin</w:t>
                                     </w:r>
-                                    <w:proofErr w:type="spellEnd"/>
                                   </w:p>
                                 </w:txbxContent>
                               </wps:txbx>
@@ -7348,17 +6807,8 @@
                                         <w:rFonts w:ascii="Arial" w:eastAsia="Arial" w:hAnsi="Arial" w:cs="Arial"/>
                                         <w:sz w:val="20"/>
                                       </w:rPr>
-                                      <w:t xml:space="preserve">#TK003 Crear etiquetas de </w:t>
+                                      <w:t>#TK003 Crear etiquetas de sem</w:t>
                                     </w:r>
-                                    <w:proofErr w:type="spellStart"/>
-                                    <w:r>
-                                      <w:rPr>
-                                        <w:rFonts w:ascii="Arial" w:eastAsia="Arial" w:hAnsi="Arial" w:cs="Arial"/>
-                                        <w:sz w:val="20"/>
-                                      </w:rPr>
-                                      <w:t>sem</w:t>
-                                    </w:r>
-                                    <w:proofErr w:type="spellEnd"/>
                                   </w:p>
                                 </w:txbxContent>
                               </wps:txbx>
@@ -7389,7 +6839,6 @@
                                       <w:spacing w:line="258" w:lineRule="auto"/>
                                       <w:textDirection w:val="btLr"/>
                                     </w:pPr>
-                                    <w:proofErr w:type="spellStart"/>
                                     <w:r>
                                       <w:rPr>
                                         <w:rFonts w:ascii="Arial" w:eastAsia="Arial" w:hAnsi="Arial" w:cs="Arial"/>
@@ -7397,7 +6846,6 @@
                                       </w:rPr>
                                       <w:t>ántic</w:t>
                                     </w:r>
-                                    <w:proofErr w:type="spellEnd"/>
                                   </w:p>
                                 </w:txbxContent>
                               </wps:txbx>
@@ -7539,7 +6987,6 @@
                                       <w:spacing w:line="258" w:lineRule="auto"/>
                                       <w:textDirection w:val="btLr"/>
                                     </w:pPr>
-                                    <w:proofErr w:type="spellStart"/>
                                     <w:r>
                                       <w:rPr>
                                         <w:rFonts w:ascii="Arial" w:eastAsia="Arial" w:hAnsi="Arial" w:cs="Arial"/>
@@ -7547,7 +6994,6 @@
                                       </w:rPr>
                                       <w:t>s.cs</w:t>
                                     </w:r>
-                                    <w:proofErr w:type="spellEnd"/>
                                   </w:p>
                                 </w:txbxContent>
                               </wps:txbx>
@@ -7620,17 +7066,8 @@
                                         <w:rFonts w:ascii="Arial" w:eastAsia="Arial" w:hAnsi="Arial" w:cs="Arial"/>
                                         <w:sz w:val="20"/>
                                       </w:rPr>
-                                      <w:t xml:space="preserve">#TK005 Estructurar el código </w:t>
+                                      <w:t>#TK005 Estructurar el código cs</w:t>
                                     </w:r>
-                                    <w:proofErr w:type="spellStart"/>
-                                    <w:r>
-                                      <w:rPr>
-                                        <w:rFonts w:ascii="Arial" w:eastAsia="Arial" w:hAnsi="Arial" w:cs="Arial"/>
-                                        <w:sz w:val="20"/>
-                                      </w:rPr>
-                                      <w:t>cs</w:t>
-                                    </w:r>
-                                    <w:proofErr w:type="spellEnd"/>
                                   </w:p>
                                 </w:txbxContent>
                               </wps:txbx>
@@ -7703,23 +7140,7 @@
                                         <w:rFonts w:ascii="Arial" w:eastAsia="Arial" w:hAnsi="Arial" w:cs="Arial"/>
                                         <w:sz w:val="20"/>
                                       </w:rPr>
-                                      <w:t xml:space="preserve">#TK006 crear formulario para </w:t>
-                                    </w:r>
-                                    <w:proofErr w:type="spellStart"/>
-                                    <w:r>
-                                      <w:rPr>
-                                        <w:rFonts w:ascii="Arial" w:eastAsia="Arial" w:hAnsi="Arial" w:cs="Arial"/>
-                                        <w:sz w:val="20"/>
-                                      </w:rPr>
-                                      <w:t>login</w:t>
-                                    </w:r>
-                                    <w:proofErr w:type="spellEnd"/>
-                                    <w:r>
-                                      <w:rPr>
-                                        <w:rFonts w:ascii="Arial" w:eastAsia="Arial" w:hAnsi="Arial" w:cs="Arial"/>
-                                        <w:sz w:val="20"/>
-                                      </w:rPr>
-                                      <w:t xml:space="preserve"> usuario paciente</w:t>
+                                      <w:t>#TK006 crear formulario para login usuario paciente</w:t>
                                     </w:r>
                                   </w:p>
                                 </w:txbxContent>
@@ -7867,23 +7288,7 @@
                                         <w:rFonts w:ascii="Arial" w:eastAsia="Arial" w:hAnsi="Arial" w:cs="Arial"/>
                                         <w:sz w:val="20"/>
                                       </w:rPr>
-                                      <w:t xml:space="preserve">para </w:t>
-                                    </w:r>
-                                    <w:proofErr w:type="spellStart"/>
-                                    <w:r>
-                                      <w:rPr>
-                                        <w:rFonts w:ascii="Arial" w:eastAsia="Arial" w:hAnsi="Arial" w:cs="Arial"/>
-                                        <w:sz w:val="20"/>
-                                      </w:rPr>
-                                      <w:t>login</w:t>
-                                    </w:r>
-                                    <w:proofErr w:type="spellEnd"/>
-                                    <w:r>
-                                      <w:rPr>
-                                        <w:rFonts w:ascii="Arial" w:eastAsia="Arial" w:hAnsi="Arial" w:cs="Arial"/>
-                                        <w:sz w:val="20"/>
-                                      </w:rPr>
-                                      <w:t xml:space="preserve"> usuario medico</w:t>
+                                      <w:t>para login usuario medico</w:t>
                                     </w:r>
                                   </w:p>
                                 </w:txbxContent>
@@ -8031,23 +7436,7 @@
                                         <w:rFonts w:ascii="Arial" w:eastAsia="Arial" w:hAnsi="Arial" w:cs="Arial"/>
                                         <w:sz w:val="20"/>
                                       </w:rPr>
-                                      <w:t xml:space="preserve">#TK010 Escribir el código </w:t>
-                                    </w:r>
-                                    <w:proofErr w:type="spellStart"/>
-                                    <w:r>
-                                      <w:rPr>
-                                        <w:rFonts w:ascii="Arial" w:eastAsia="Arial" w:hAnsi="Arial" w:cs="Arial"/>
-                                        <w:sz w:val="20"/>
-                                      </w:rPr>
-                                      <w:t>javascript</w:t>
-                                    </w:r>
-                                    <w:proofErr w:type="spellEnd"/>
-                                    <w:r>
-                                      <w:rPr>
-                                        <w:rFonts w:ascii="Arial" w:eastAsia="Arial" w:hAnsi="Arial" w:cs="Arial"/>
-                                        <w:sz w:val="20"/>
-                                      </w:rPr>
-                                      <w:t xml:space="preserve"> nativo</w:t>
+                                      <w:t>#TK010 Escribir el código javascript nativo</w:t>
                                     </w:r>
                                   </w:p>
                                 </w:txbxContent>
@@ -8101,7 +7490,7 @@
                             <pic:cNvPicPr preferRelativeResize="0"/>
                           </pic:nvPicPr>
                           <pic:blipFill rotWithShape="1">
-                            <a:blip r:embed="rId19">
+                            <a:blip r:embed="rId15">
                               <a:alphaModFix/>
                             </a:blip>
                             <a:srcRect/>
@@ -8128,39 +7517,647 @@
               </wp:inline>
             </w:drawing>
           </mc:Choice>
-          <mc:Fallback xmlns:dgm="http://schemas.openxmlformats.org/drawingml/2006/diagram" xmlns:lc="http://schemas.openxmlformats.org/drawingml/2006/lockedCanvas" xmlns:c="http://schemas.openxmlformats.org/drawingml/2006/chart" xmlns:pic="http://schemas.openxmlformats.org/drawingml/2006/picture" xmlns:a="http://schemas.openxmlformats.org/drawingml/2006/main" xmlns:sl="http://schemas.openxmlformats.org/schemaLibrary/2006/main">
-            <w:drawing>
-              <wp:inline distB="0" distT="0" distL="0" distR="0">
-                <wp:extent cx="5419725" cy="4714300"/>
-                <wp:effectExtent b="0" l="0" r="0" t="0"/>
-                <wp:docPr id="10401" name="image4.png"/>
-                <a:graphic>
-                  <a:graphicData uri="http://schemas.openxmlformats.org/drawingml/2006/picture">
-                    <pic:pic>
-                      <pic:nvPicPr>
-                        <pic:cNvPr id="0" name="image4.png"/>
-                        <pic:cNvPicPr preferRelativeResize="0"/>
-                      </pic:nvPicPr>
-                      <pic:blipFill>
-                        <a:blip r:embed="rId20"/>
-                        <a:srcRect/>
-                        <a:stretch>
-                          <a:fillRect/>
-                        </a:stretch>
-                      </pic:blipFill>
-                      <pic:spPr>
-                        <a:xfrm>
-                          <a:off x="0" y="0"/>
-                          <a:ext cx="5419725" cy="4714300"/>
-                        </a:xfrm>
-                        <a:prstGeom prst="rect"/>
-                        <a:ln/>
-                      </pic:spPr>
-                    </pic:pic>
-                  </a:graphicData>
-                </a:graphic>
-              </wp:inline>
-            </w:drawing>
+          <mc:Fallback>
+            <w:pict>
+              <v:group w14:anchorId="2086ADAC" id="Grupo 10401" o:spid="_x0000_s1042" style="width:426.75pt;height:371.2pt;mso-position-horizontal-relative:char;mso-position-vertical-relative:line" coordorigin="26361,14228" coordsize="54197,47143" o:gfxdata="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">
+                <v:group id="Grupo 15" o:spid="_x0000_s1043" style="position:absolute;left:26361;top:14228;width:54197;height:47143" coordorigin="22758,10537" coordsize="59817,52039" o:gfxdata="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">
+                  <v:rect id="Rectángulo 16" o:spid="_x0000_s1044" style="position:absolute;left:22758;top:10537;width:59817;height:52039;visibility:visible;mso-wrap-style:square;v-text-anchor:middle" o:gfxdata="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" filled="f" stroked="f">
+                    <v:textbox inset="2.53958mm,2.53958mm,2.53958mm,2.53958mm">
+                      <w:txbxContent>
+                        <w:p>
+                          <w:pPr>
+                            <w:spacing w:after="0" w:line="240" w:lineRule="auto"/>
+                            <w:textDirection w:val="btLr"/>
+                          </w:pPr>
+                        </w:p>
+                      </w:txbxContent>
+                    </v:textbox>
+                  </v:rect>
+                  <v:group id="Grupo 17" o:spid="_x0000_s1045" style="position:absolute;left:26361;top:13023;width:54197;height:49553" coordorigin="26361,13023" coordsize="57087,49553" o:gfxdata="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">
+                    <v:rect id="Rectángulo 18" o:spid="_x0000_s1046" style="position:absolute;left:26361;top:13023;width:57087;height:49553;visibility:visible;mso-wrap-style:square;v-text-anchor:middle" o:gfxdata="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" filled="f" stroked="f">
+                      <v:textbox inset="2.53958mm,2.53958mm,2.53958mm,2.53958mm">
+                        <w:txbxContent>
+                          <w:p>
+                            <w:pPr>
+                              <w:spacing w:after="0" w:line="240" w:lineRule="auto"/>
+                              <w:textDirection w:val="btLr"/>
+                            </w:pPr>
+                          </w:p>
+                        </w:txbxContent>
+                      </v:textbox>
+                    </v:rect>
+                    <v:group id="Grupo 19" o:spid="_x0000_s1047" style="position:absolute;left:26361;top:13023;width:57087;height:49553" coordsize="57086,49552" o:gfxdata="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">
+                      <v:rect id="Rectángulo 20" o:spid="_x0000_s1048" style="position:absolute;width:54197;height:49552;visibility:visible;mso-wrap-style:square;v-text-anchor:middle" o:gfxdata="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" filled="f" stroked="f">
+                        <v:textbox inset="2.53958mm,2.53958mm,2.53958mm,2.53958mm">
+                          <w:txbxContent>
+                            <w:p>
+                              <w:pPr>
+                                <w:spacing w:after="0" w:line="240" w:lineRule="auto"/>
+                                <w:textDirection w:val="btLr"/>
+                              </w:pPr>
+                            </w:p>
+                          </w:txbxContent>
+                        </v:textbox>
+                      </v:rect>
+                      <v:shape id="Forma libre: forma 21" o:spid="_x0000_s1049" style="position:absolute;top:30494;width:52716;height:1461;visibility:visible;mso-wrap-style:square;v-text-anchor:middle" coordsize="5271608,146038" o:gfxdata="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" path="m,l5271608,r,146038l,146038,,e" fillcolor="#f6f8fa" stroked="f">
+                        <v:path arrowok="t" o:extrusionok="f"/>
+                      </v:shape>
+                      <v:shape id="Forma libre: forma 22" o:spid="_x0000_s1050" style="position:absolute;top:31955;width:36692;height:1460;visibility:visible;mso-wrap-style:square;v-text-anchor:middle" coordsize="3669292,146038" o:gfxdata="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" path="m,l3669292,r,146038l,146038,,e" fillcolor="#f6f8fa" stroked="f">
+                        <v:path arrowok="t" o:extrusionok="f"/>
+                      </v:shape>
+                      <v:shape id="Forma libre: forma 23" o:spid="_x0000_s1051" style="position:absolute;top:33415;width:18557;height:1534;visibility:visible;mso-wrap-style:square;v-text-anchor:middle" coordsize="1855721,153339" o:gfxdata="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" path="m,l1855721,r,153339l,153339,,e" fillcolor="#f6f8fa" stroked="f">
+                        <v:path arrowok="t" o:extrusionok="f"/>
+                      </v:shape>
+                      <v:shape id="Forma libre: forma 24" o:spid="_x0000_s1052" style="position:absolute;top:34949;width:22018;height:1460;visibility:visible;mso-wrap-style:square;v-text-anchor:middle" coordsize="2201860,146038" o:gfxdata="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" path="m,l2201860,r,146038l,146038,,e" fillcolor="#f6f8fa" stroked="f">
+                        <v:path arrowok="t" o:extrusionok="f"/>
+                      </v:shape>
+                      <v:shape id="Forma libre: forma 25" o:spid="_x0000_s1053" style="position:absolute;top:36409;width:25546;height:1460;visibility:visible;mso-wrap-style:square;v-text-anchor:middle" coordsize="2554694,146038" o:gfxdata="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" path="m,l2554694,r,146038l,146038,,e" fillcolor="#f6f8fa" stroked="f">
+                        <v:path arrowok="t" o:extrusionok="f"/>
+                      </v:shape>
+                      <v:shape id="Forma libre: forma 26" o:spid="_x0000_s1054" style="position:absolute;top:37869;width:21356;height:1461;visibility:visible;mso-wrap-style:square;v-text-anchor:middle" coordsize="2135656,146038" o:gfxdata="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" path="m,l2135656,r,146038l,146038,,e" fillcolor="#f6f8fa" stroked="f">
+                        <v:path arrowok="t" o:extrusionok="f"/>
+                      </v:shape>
+                      <v:shape id="Forma libre: forma 27" o:spid="_x0000_s1055" style="position:absolute;top:39330;width:18698;height:1460;visibility:visible;mso-wrap-style:square;v-text-anchor:middle" coordsize="1869854,146038" o:gfxdata="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" path="m,l1869854,r,146038l,146038,,e" fillcolor="#f6f8fa" stroked="f">
+                        <v:path arrowok="t" o:extrusionok="f"/>
+                      </v:shape>
+                      <v:shape id="Forma libre: forma 28" o:spid="_x0000_s1056" style="position:absolute;top:40790;width:29638;height:1461;visibility:visible;mso-wrap-style:square;v-text-anchor:middle" coordsize="2963811,146038" o:gfxdata="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" path="m,l2963811,r,146038l,146038,,e" fillcolor="#f6f8fa" stroked="f">
+                        <v:path arrowok="t" o:extrusionok="f"/>
+                      </v:shape>
+                      <v:shape id="Forma libre: forma 29" o:spid="_x0000_s1057" style="position:absolute;top:42251;width:13901;height:1460;visibility:visible;mso-wrap-style:square;v-text-anchor:middle" coordsize="1390133,146038" o:gfxdata="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" path="m,l1390133,r,146038l,146038,,e" fillcolor="#f6f8fa" stroked="f">
+                        <v:path arrowok="t" o:extrusionok="f"/>
+                      </v:shape>
+                      <v:shape id="Forma libre: forma 30" o:spid="_x0000_s1058" style="position:absolute;top:43711;width:28930;height:1460;visibility:visible;mso-wrap-style:square;v-text-anchor:middle" coordsize="2893083,146038" o:gfxdata="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" path="m,l2893083,r,146038l,146038,,e" fillcolor="#f6f8fa" stroked="f">
+                        <v:path arrowok="t" o:extrusionok="f"/>
+                      </v:shape>
+                      <v:shape id="Forma libre: forma 31" o:spid="_x0000_s1059" style="position:absolute;top:45171;width:14254;height:1461;visibility:visible;mso-wrap-style:square;v-text-anchor:middle" coordsize="1425404,146038" o:gfxdata="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" path="m,l1425404,r,146038l,146038,,e" fillcolor="#f6f8fa" stroked="f">
+                        <v:path arrowok="t" o:extrusionok="f"/>
+                      </v:shape>
+                      <v:shape id="Forma libre: forma 32" o:spid="_x0000_s1060" style="position:absolute;top:46632;width:24273;height:1460;visibility:visible;mso-wrap-style:square;v-text-anchor:middle" coordsize="2427309,146038" o:gfxdata="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" path="m,l2427309,r,146038l,146038,,e" fillcolor="#f6f8fa" stroked="f">
+                        <v:path arrowok="t" o:extrusionok="f"/>
+                      </v:shape>
+                      <v:shape id="Forma libre: forma 33" o:spid="_x0000_s1061" style="position:absolute;top:48092;width:34839;height:1460;visibility:visible;mso-wrap-style:square;v-text-anchor:middle" coordsize="3483945,146038" o:gfxdata="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" path="m,l3483945,r,146038l,146038,,e" fillcolor="#f6f8fa" stroked="f">
+                        <v:path arrowok="t" o:extrusionok="f"/>
+                      </v:shape>
+                      <v:rect id="Rectángulo 34" o:spid="_x0000_s1062" style="position:absolute;top:30761;width:48713;height:1588;visibility:visible;mso-wrap-style:square;v-text-anchor:top" o:gfxdata="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" filled="f" stroked="f">
+                        <v:textbox inset="0,0,0,0">
+                          <w:txbxContent>
+                            <w:p>
+                              <w:pPr>
+                                <w:spacing w:line="258" w:lineRule="auto"/>
+                                <w:textDirection w:val="btLr"/>
+                              </w:pPr>
+                              <w:r>
+                                <w:rPr>
+                                  <w:rFonts w:ascii="Arial" w:eastAsia="Arial" w:hAnsi="Arial" w:cs="Arial"/>
+                                  <w:sz w:val="20"/>
+                                </w:rPr>
+                                <w:t>#US001 Quiero que esta aplicación pueda usarse en mi celular o</w:t>
+                              </w:r>
+                            </w:p>
+                          </w:txbxContent>
+                        </v:textbox>
+                      </v:rect>
+                      <v:rect id="Rectángulo 35" o:spid="_x0000_s1063" style="position:absolute;left:36626;top:30761;width:20460;height:1588;visibility:visible;mso-wrap-style:square;v-text-anchor:top" o:gfxdata="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" filled="f" stroked="f">
+                        <v:textbox inset="0,0,0,0">
+                          <w:txbxContent>
+                            <w:p>
+                              <w:pPr>
+                                <w:spacing w:line="258" w:lineRule="auto"/>
+                                <w:textDirection w:val="btLr"/>
+                              </w:pPr>
+                              <w:r>
+                                <w:rPr>
+                                  <w:rFonts w:ascii="Arial" w:eastAsia="Arial" w:hAnsi="Arial" w:cs="Arial"/>
+                                  <w:sz w:val="20"/>
+                                </w:rPr>
+                                <w:t xml:space="preserve"> en cualquier otro dispositiv</w:t>
+                              </w:r>
+                            </w:p>
+                          </w:txbxContent>
+                        </v:textbox>
+                      </v:rect>
+                      <v:rect id="Rectángulo 36" o:spid="_x0000_s1064" style="position:absolute;left:52010;top:30761;width:939;height:1588;visibility:visible;mso-wrap-style:square;v-text-anchor:top" o:gfxdata="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" filled="f" stroked="f">
+                        <v:textbox inset="0,0,0,0">
+                          <w:txbxContent>
+                            <w:p>
+                              <w:pPr>
+                                <w:spacing w:line="258" w:lineRule="auto"/>
+                                <w:textDirection w:val="btLr"/>
+                              </w:pPr>
+                              <w:r>
+                                <w:rPr>
+                                  <w:rFonts w:ascii="Arial" w:eastAsia="Arial" w:hAnsi="Arial" w:cs="Arial"/>
+                                  <w:sz w:val="20"/>
+                                </w:rPr>
+                                <w:t>o</w:t>
+                              </w:r>
+                            </w:p>
+                          </w:txbxContent>
+                        </v:textbox>
+                      </v:rect>
+                      <v:rect id="Rectángulo 37" o:spid="_x0000_s1065" style="position:absolute;top:32221;width:47862;height:1588;visibility:visible;mso-wrap-style:square;v-text-anchor:top" o:gfxdata="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" filled="f" stroked="f">
+                        <v:textbox inset="0,0,0,0">
+                          <w:txbxContent>
+                            <w:p>
+                              <w:pPr>
+                                <w:spacing w:line="258" w:lineRule="auto"/>
+                                <w:textDirection w:val="btLr"/>
+                              </w:pPr>
+                              <w:r>
+                                <w:rPr>
+                                  <w:rFonts w:ascii="Arial" w:eastAsia="Arial" w:hAnsi="Arial" w:cs="Arial"/>
+                                  <w:sz w:val="20"/>
+                                </w:rPr>
+                                <w:t>#US002 Quiero poder registrarme como paciente o como medic</w:t>
+                              </w:r>
+                            </w:p>
+                          </w:txbxContent>
+                        </v:textbox>
+                      </v:rect>
+                      <v:rect id="Rectángulo 38" o:spid="_x0000_s1066" style="position:absolute;left:35986;top:32221;width:940;height:1588;visibility:visible;mso-wrap-style:square;v-text-anchor:top" o:gfxdata="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" filled="f" stroked="f">
+                        <v:textbox inset="0,0,0,0">
+                          <w:txbxContent>
+                            <w:p>
+                              <w:pPr>
+                                <w:spacing w:line="258" w:lineRule="auto"/>
+                                <w:textDirection w:val="btLr"/>
+                              </w:pPr>
+                              <w:r>
+                                <w:rPr>
+                                  <w:rFonts w:ascii="Arial" w:eastAsia="Arial" w:hAnsi="Arial" w:cs="Arial"/>
+                                  <w:sz w:val="20"/>
+                                </w:rPr>
+                                <w:t>o</w:t>
+                              </w:r>
+                            </w:p>
+                          </w:txbxContent>
+                        </v:textbox>
+                      </v:rect>
+                      <v:rect id="Rectángulo 39" o:spid="_x0000_s1067" style="position:absolute;top:33741;width:24681;height:1588;visibility:visible;mso-wrap-style:square;v-text-anchor:top" o:gfxdata="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" filled="f" stroked="f">
+                        <v:textbox inset="0,0,0,0">
+                          <w:txbxContent>
+                            <w:p>
+                              <w:pPr>
+                                <w:spacing w:line="258" w:lineRule="auto"/>
+                                <w:textDirection w:val="btLr"/>
+                              </w:pPr>
+                              <w:r>
+                                <w:rPr>
+                                  <w:rFonts w:ascii="Arial" w:eastAsia="Arial" w:hAnsi="Arial" w:cs="Arial"/>
+                                  <w:sz w:val="20"/>
+                                </w:rPr>
+                                <w:t>#TK001 Crear archivo index.html</w:t>
+                              </w:r>
+                            </w:p>
+                          </w:txbxContent>
+                        </v:textbox>
+                      </v:rect>
+                      <v:rect id="Rectángulo 40" o:spid="_x0000_s1068" style="position:absolute;left:21312;top:35215;width:939;height:1588;visibility:visible;mso-wrap-style:square;v-text-anchor:top" o:gfxdata="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" filled="f" stroked="f">
+                        <v:textbox inset="0,0,0,0">
+                          <w:txbxContent>
+                            <w:p>
+                              <w:pPr>
+                                <w:spacing w:line="258" w:lineRule="auto"/>
+                                <w:textDirection w:val="btLr"/>
+                              </w:pPr>
+                              <w:r>
+                                <w:rPr>
+                                  <w:rFonts w:ascii="Arial" w:eastAsia="Arial" w:hAnsi="Arial" w:cs="Arial"/>
+                                  <w:sz w:val="20"/>
+                                </w:rPr>
+                                <w:t>a</w:t>
+                              </w:r>
+                            </w:p>
+                          </w:txbxContent>
+                        </v:textbox>
+                      </v:rect>
+                      <v:rect id="Rectángulo 41" o:spid="_x0000_s1069" style="position:absolute;top:35215;width:24214;height:1588;visibility:visible;mso-wrap-style:square;v-text-anchor:top" o:gfxdata="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" filled="f" stroked="f">
+                        <v:textbox inset="0,0,0,0">
+                          <w:txbxContent>
+                            <w:p>
+                              <w:pPr>
+                                <w:spacing w:line="258" w:lineRule="auto"/>
+                                <w:textDirection w:val="btLr"/>
+                              </w:pPr>
+                              <w:r>
+                                <w:rPr>
+                                  <w:rFonts w:ascii="Arial" w:eastAsia="Arial" w:hAnsi="Arial" w:cs="Arial"/>
+                                  <w:sz w:val="20"/>
+                                </w:rPr>
+                                <w:t xml:space="preserve">#TK002 Definir metadatos de la </w:t>
+                              </w:r>
+                            </w:p>
+                          </w:txbxContent>
+                        </v:textbox>
+                      </v:rect>
+                      <v:rect id="Rectángulo 42" o:spid="_x0000_s1070" style="position:absolute;left:18206;top:35215;width:4131;height:1588;visibility:visible;mso-wrap-style:square;v-text-anchor:top" o:gfxdata="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" filled="f" stroked="f">
+                        <v:textbox inset="0,0,0,0">
+                          <w:txbxContent>
+                            <w:p>
+                              <w:pPr>
+                                <w:spacing w:line="258" w:lineRule="auto"/>
+                                <w:textDirection w:val="btLr"/>
+                              </w:pPr>
+                              <w:r>
+                                <w:rPr>
+                                  <w:rFonts w:ascii="Arial" w:eastAsia="Arial" w:hAnsi="Arial" w:cs="Arial"/>
+                                  <w:sz w:val="20"/>
+                                </w:rPr>
+                                <w:t>págin</w:t>
+                              </w:r>
+                            </w:p>
+                          </w:txbxContent>
+                        </v:textbox>
+                      </v:rect>
+                      <v:rect id="Rectángulo 43" o:spid="_x0000_s1071" style="position:absolute;top:36676;width:23933;height:1587;visibility:visible;mso-wrap-style:square;v-text-anchor:top" o:gfxdata="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" filled="f" stroked="f">
+                        <v:textbox inset="0,0,0,0">
+                          <w:txbxContent>
+                            <w:p>
+                              <w:pPr>
+                                <w:spacing w:line="258" w:lineRule="auto"/>
+                                <w:textDirection w:val="btLr"/>
+                              </w:pPr>
+                              <w:r>
+                                <w:rPr>
+                                  <w:rFonts w:ascii="Arial" w:eastAsia="Arial" w:hAnsi="Arial" w:cs="Arial"/>
+                                  <w:sz w:val="20"/>
+                                </w:rPr>
+                                <w:t>#TK003 Crear etiquetas de sem</w:t>
+                              </w:r>
+                            </w:p>
+                          </w:txbxContent>
+                        </v:textbox>
+                      </v:rect>
+                      <v:rect id="Rectángulo 44" o:spid="_x0000_s1072" style="position:absolute;left:17994;top:36676;width:3567;height:1587;visibility:visible;mso-wrap-style:square;v-text-anchor:top" o:gfxdata="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" filled="f" stroked="f">
+                        <v:textbox inset="0,0,0,0">
+                          <w:txbxContent>
+                            <w:p>
+                              <w:pPr>
+                                <w:spacing w:line="258" w:lineRule="auto"/>
+                                <w:textDirection w:val="btLr"/>
+                              </w:pPr>
+                              <w:r>
+                                <w:rPr>
+                                  <w:rFonts w:ascii="Arial" w:eastAsia="Arial" w:hAnsi="Arial" w:cs="Arial"/>
+                                  <w:sz w:val="20"/>
+                                </w:rPr>
+                                <w:t>ántic</w:t>
+                              </w:r>
+                            </w:p>
+                          </w:txbxContent>
+                        </v:textbox>
+                      </v:rect>
+                      <v:rect id="Rectángulo 45" o:spid="_x0000_s1073" style="position:absolute;left:20675;top:36676;width:5540;height:1587;visibility:visible;mso-wrap-style:square;v-text-anchor:top" o:gfxdata="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" filled="f" stroked="f">
+                        <v:textbox inset="0,0,0,0">
+                          <w:txbxContent>
+                            <w:p>
+                              <w:pPr>
+                                <w:spacing w:line="258" w:lineRule="auto"/>
+                                <w:textDirection w:val="btLr"/>
+                              </w:pPr>
+                              <w:r>
+                                <w:rPr>
+                                  <w:rFonts w:ascii="Arial" w:eastAsia="Arial" w:hAnsi="Arial" w:cs="Arial"/>
+                                  <w:sz w:val="20"/>
+                                </w:rPr>
+                                <w:t>a pedid</w:t>
+                              </w:r>
+                            </w:p>
+                          </w:txbxContent>
+                        </v:textbox>
+                      </v:rect>
+                      <v:rect id="Rectángulo 46" o:spid="_x0000_s1074" style="position:absolute;left:24840;top:36676;width:940;height:1587;visibility:visible;mso-wrap-style:square;v-text-anchor:top" o:gfxdata="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" filled="f" stroked="f">
+                        <v:textbox inset="0,0,0,0">
+                          <w:txbxContent>
+                            <w:p>
+                              <w:pPr>
+                                <w:spacing w:line="258" w:lineRule="auto"/>
+                                <w:textDirection w:val="btLr"/>
+                              </w:pPr>
+                              <w:r>
+                                <w:rPr>
+                                  <w:rFonts w:ascii="Arial" w:eastAsia="Arial" w:hAnsi="Arial" w:cs="Arial"/>
+                                  <w:sz w:val="20"/>
+                                </w:rPr>
+                                <w:t>a</w:t>
+                              </w:r>
+                            </w:p>
+                          </w:txbxContent>
+                        </v:textbox>
+                      </v:rect>
+                      <v:rect id="Rectángulo 47" o:spid="_x0000_s1075" style="position:absolute;top:38136;width:24558;height:1588;visibility:visible;mso-wrap-style:square;v-text-anchor:top" o:gfxdata="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" filled="f" stroked="f">
+                        <v:textbox inset="0,0,0,0">
+                          <w:txbxContent>
+                            <w:p>
+                              <w:pPr>
+                                <w:spacing w:line="258" w:lineRule="auto"/>
+                                <w:textDirection w:val="btLr"/>
+                              </w:pPr>
+                              <w:r>
+                                <w:rPr>
+                                  <w:rFonts w:ascii="Arial" w:eastAsia="Arial" w:hAnsi="Arial" w:cs="Arial"/>
+                                  <w:sz w:val="20"/>
+                                </w:rPr>
+                                <w:t>#TK004 Vincular el archivo estilo</w:t>
+                              </w:r>
+                            </w:p>
+                          </w:txbxContent>
+                        </v:textbox>
+                      </v:rect>
+                      <v:rect id="Rectángulo 48" o:spid="_x0000_s1076" style="position:absolute;left:18464;top:38136;width:3002;height:1588;visibility:visible;mso-wrap-style:square;v-text-anchor:top" o:gfxdata="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" filled="f" stroked="f">
+                        <v:textbox inset="0,0,0,0">
+                          <w:txbxContent>
+                            <w:p>
+                              <w:pPr>
+                                <w:spacing w:line="258" w:lineRule="auto"/>
+                                <w:textDirection w:val="btLr"/>
+                              </w:pPr>
+                              <w:r>
+                                <w:rPr>
+                                  <w:rFonts w:ascii="Arial" w:eastAsia="Arial" w:hAnsi="Arial" w:cs="Arial"/>
+                                  <w:sz w:val="20"/>
+                                </w:rPr>
+                                <w:t>s.cs</w:t>
+                              </w:r>
+                            </w:p>
+                          </w:txbxContent>
+                        </v:textbox>
+                      </v:rect>
+                      <v:rect id="Rectángulo 49" o:spid="_x0000_s1077" style="position:absolute;left:20721;top:38136;width:845;height:1588;visibility:visible;mso-wrap-style:square;v-text-anchor:top" o:gfxdata="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" filled="f" stroked="f">
+                        <v:textbox inset="0,0,0,0">
+                          <w:txbxContent>
+                            <w:p>
+                              <w:pPr>
+                                <w:spacing w:line="258" w:lineRule="auto"/>
+                                <w:textDirection w:val="btLr"/>
+                              </w:pPr>
+                              <w:r>
+                                <w:rPr>
+                                  <w:rFonts w:ascii="Arial" w:eastAsia="Arial" w:hAnsi="Arial" w:cs="Arial"/>
+                                  <w:sz w:val="20"/>
+                                </w:rPr>
+                                <w:t>s</w:t>
+                              </w:r>
+                            </w:p>
+                          </w:txbxContent>
+                        </v:textbox>
+                      </v:rect>
+                      <v:rect id="Rectángulo 50" o:spid="_x0000_s1078" style="position:absolute;top:39596;width:24025;height:1588;visibility:visible;mso-wrap-style:square;v-text-anchor:top" o:gfxdata="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" filled="f" stroked="f">
+                        <v:textbox inset="0,0,0,0">
+                          <w:txbxContent>
+                            <w:p>
+                              <w:pPr>
+                                <w:spacing w:line="258" w:lineRule="auto"/>
+                                <w:textDirection w:val="btLr"/>
+                              </w:pPr>
+                              <w:r>
+                                <w:rPr>
+                                  <w:rFonts w:ascii="Arial" w:eastAsia="Arial" w:hAnsi="Arial" w:cs="Arial"/>
+                                  <w:sz w:val="20"/>
+                                </w:rPr>
+                                <w:t>#TK005 Estructurar el código cs</w:t>
+                              </w:r>
+                            </w:p>
+                          </w:txbxContent>
+                        </v:textbox>
+                      </v:rect>
+                      <v:rect id="Rectángulo 51" o:spid="_x0000_s1079" style="position:absolute;left:18063;top:39596;width:845;height:1588;visibility:visible;mso-wrap-style:square;v-text-anchor:top" o:gfxdata="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" filled="f" stroked="f">
+                        <v:textbox inset="0,0,0,0">
+                          <w:txbxContent>
+                            <w:p>
+                              <w:pPr>
+                                <w:spacing w:line="258" w:lineRule="auto"/>
+                                <w:textDirection w:val="btLr"/>
+                              </w:pPr>
+                              <w:r>
+                                <w:rPr>
+                                  <w:rFonts w:ascii="Arial" w:eastAsia="Arial" w:hAnsi="Arial" w:cs="Arial"/>
+                                  <w:sz w:val="20"/>
+                                </w:rPr>
+                                <w:t>s</w:t>
+                              </w:r>
+                            </w:p>
+                          </w:txbxContent>
+                        </v:textbox>
+                      </v:rect>
+                      <v:rect id="Rectángulo 52" o:spid="_x0000_s1080" style="position:absolute;top:41057;width:38949;height:1587;visibility:visible;mso-wrap-style:square;v-text-anchor:top" o:gfxdata="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" filled="f" stroked="f">
+                        <v:textbox inset="0,0,0,0">
+                          <w:txbxContent>
+                            <w:p>
+                              <w:pPr>
+                                <w:spacing w:line="258" w:lineRule="auto"/>
+                                <w:textDirection w:val="btLr"/>
+                              </w:pPr>
+                              <w:r>
+                                <w:rPr>
+                                  <w:rFonts w:ascii="Arial" w:eastAsia="Arial" w:hAnsi="Arial" w:cs="Arial"/>
+                                  <w:sz w:val="20"/>
+                                </w:rPr>
+                                <w:t>#TK006 crear formulario para login usuario paciente</w:t>
+                              </w:r>
+                            </w:p>
+                          </w:txbxContent>
+                        </v:textbox>
+                      </v:rect>
+                      <v:rect id="Rectángulo 53" o:spid="_x0000_s1081" style="position:absolute;left:29285;top:41057;width:469;height:1587;visibility:visible;mso-wrap-style:square;v-text-anchor:top" o:gfxdata="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" filled="f" stroked="f">
+                        <v:textbox inset="0,0,0,0">
+                          <w:txbxContent>
+                            <w:p>
+                              <w:pPr>
+                                <w:spacing w:line="258" w:lineRule="auto"/>
+                                <w:textDirection w:val="btLr"/>
+                              </w:pPr>
+                              <w:r>
+                                <w:rPr>
+                                  <w:rFonts w:ascii="Arial" w:eastAsia="Arial" w:hAnsi="Arial" w:cs="Arial"/>
+                                  <w:sz w:val="20"/>
+                                </w:rPr>
+                                <w:t>.</w:t>
+                              </w:r>
+                            </w:p>
+                          </w:txbxContent>
+                        </v:textbox>
+                      </v:rect>
+                      <v:rect id="Rectángulo 54" o:spid="_x0000_s1082" style="position:absolute;top:42517;width:18489;height:1588;visibility:visible;mso-wrap-style:square;v-text-anchor:top" o:gfxdata="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" filled="f" stroked="f">
+                        <v:textbox inset="0,0,0,0">
+                          <w:txbxContent>
+                            <w:p>
+                              <w:pPr>
+                                <w:spacing w:line="258" w:lineRule="auto"/>
+                                <w:textDirection w:val="btLr"/>
+                              </w:pPr>
+                              <w:r>
+                                <w:rPr>
+                                  <w:rFonts w:ascii="Arial" w:eastAsia="Arial" w:hAnsi="Arial" w:cs="Arial"/>
+                                  <w:sz w:val="20"/>
+                                </w:rPr>
+                                <w:t>#TK007 darle estilo CSS</w:t>
+                              </w:r>
+                            </w:p>
+                          </w:txbxContent>
+                        </v:textbox>
+                      </v:rect>
+                      <v:rect id="Rectángulo 55" o:spid="_x0000_s1083" style="position:absolute;top:43978;width:18674;height:1587;visibility:visible;mso-wrap-style:square;v-text-anchor:top" o:gfxdata="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" filled="f" stroked="f">
+                        <v:textbox inset="0,0,0,0">
+                          <w:txbxContent>
+                            <w:p>
+                              <w:pPr>
+                                <w:spacing w:line="258" w:lineRule="auto"/>
+                                <w:textDirection w:val="btLr"/>
+                              </w:pPr>
+                              <w:r>
+                                <w:rPr>
+                                  <w:rFonts w:ascii="Arial" w:eastAsia="Arial" w:hAnsi="Arial" w:cs="Arial"/>
+                                  <w:sz w:val="20"/>
+                                </w:rPr>
+                                <w:t xml:space="preserve">#TK008 crear formulario </w:t>
+                              </w:r>
+                            </w:p>
+                          </w:txbxContent>
+                        </v:textbox>
+                      </v:rect>
+                      <v:rect id="Rectángulo 56" o:spid="_x0000_s1084" style="position:absolute;left:14040;top:43978;width:19335;height:1587;visibility:visible;mso-wrap-style:square;v-text-anchor:top" o:gfxdata="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" filled="f" stroked="f">
+                        <v:textbox inset="0,0,0,0">
+                          <w:txbxContent>
+                            <w:p>
+                              <w:pPr>
+                                <w:spacing w:line="258" w:lineRule="auto"/>
+                                <w:textDirection w:val="btLr"/>
+                              </w:pPr>
+                              <w:r>
+                                <w:rPr>
+                                  <w:rFonts w:ascii="Arial" w:eastAsia="Arial" w:hAnsi="Arial" w:cs="Arial"/>
+                                  <w:sz w:val="20"/>
+                                </w:rPr>
+                                <w:t>para login usuario medico</w:t>
+                              </w:r>
+                            </w:p>
+                          </w:txbxContent>
+                        </v:textbox>
+                      </v:rect>
+                      <v:rect id="Rectángulo 57" o:spid="_x0000_s1085" style="position:absolute;left:28578;top:43978;width:469;height:1587;visibility:visible;mso-wrap-style:square;v-text-anchor:top" o:gfxdata="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" filled="f" stroked="f">
+                        <v:textbox inset="0,0,0,0">
+                          <w:txbxContent>
+                            <w:p>
+                              <w:pPr>
+                                <w:spacing w:line="258" w:lineRule="auto"/>
+                                <w:textDirection w:val="btLr"/>
+                              </w:pPr>
+                              <w:r>
+                                <w:rPr>
+                                  <w:rFonts w:ascii="Arial" w:eastAsia="Arial" w:hAnsi="Arial" w:cs="Arial"/>
+                                  <w:sz w:val="20"/>
+                                </w:rPr>
+                                <w:t>.</w:t>
+                              </w:r>
+                            </w:p>
+                          </w:txbxContent>
+                        </v:textbox>
+                      </v:rect>
+                      <v:rect id="Rectángulo 58" o:spid="_x0000_s1086" style="position:absolute;top:45438;width:18489;height:1588;visibility:visible;mso-wrap-style:square;v-text-anchor:top" o:gfxdata="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" filled="f" stroked="f">
+                        <v:textbox inset="0,0,0,0">
+                          <w:txbxContent>
+                            <w:p>
+                              <w:pPr>
+                                <w:spacing w:line="258" w:lineRule="auto"/>
+                                <w:textDirection w:val="btLr"/>
+                              </w:pPr>
+                              <w:r>
+                                <w:rPr>
+                                  <w:rFonts w:ascii="Arial" w:eastAsia="Arial" w:hAnsi="Arial" w:cs="Arial"/>
+                                  <w:sz w:val="20"/>
+                                </w:rPr>
+                                <w:t>#TK009 darle estilo CSS</w:t>
+                              </w:r>
+                            </w:p>
+                          </w:txbxContent>
+                        </v:textbox>
+                      </v:rect>
+                      <v:rect id="Rectángulo 59" o:spid="_x0000_s1087" style="position:absolute;left:13901;top:45438;width:469;height:1588;visibility:visible;mso-wrap-style:square;v-text-anchor:top" o:gfxdata="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" filled="f" stroked="f">
+                        <v:textbox inset="0,0,0,0">
+                          <w:txbxContent>
+                            <w:p>
+                              <w:pPr>
+                                <w:spacing w:line="258" w:lineRule="auto"/>
+                                <w:textDirection w:val="btLr"/>
+                              </w:pPr>
+                              <w:r>
+                                <w:rPr>
+                                  <w:rFonts w:ascii="Arial" w:eastAsia="Arial" w:hAnsi="Arial" w:cs="Arial"/>
+                                  <w:sz w:val="20"/>
+                                </w:rPr>
+                                <w:t>.</w:t>
+                              </w:r>
+                            </w:p>
+                          </w:txbxContent>
+                        </v:textbox>
+                      </v:rect>
+                      <v:rect id="Rectángulo 60" o:spid="_x0000_s1088" style="position:absolute;top:46898;width:31814;height:1588;visibility:visible;mso-wrap-style:square;v-text-anchor:top" o:gfxdata="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" filled="f" stroked="f">
+                        <v:textbox inset="0,0,0,0">
+                          <w:txbxContent>
+                            <w:p>
+                              <w:pPr>
+                                <w:spacing w:line="258" w:lineRule="auto"/>
+                                <w:textDirection w:val="btLr"/>
+                              </w:pPr>
+                              <w:r>
+                                <w:rPr>
+                                  <w:rFonts w:ascii="Arial" w:eastAsia="Arial" w:hAnsi="Arial" w:cs="Arial"/>
+                                  <w:sz w:val="20"/>
+                                </w:rPr>
+                                <w:t>#TK010 Escribir el código javascript nativo</w:t>
+                              </w:r>
+                            </w:p>
+                          </w:txbxContent>
+                        </v:textbox>
+                      </v:rect>
+                      <v:rect id="Rectángulo 61" o:spid="_x0000_s1089" style="position:absolute;left:23920;top:46898;width:469;height:1588;visibility:visible;mso-wrap-style:square;v-text-anchor:top" o:gfxdata="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" filled="f" stroked="f">
+                        <v:textbox inset="0,0,0,0">
+                          <w:txbxContent>
+                            <w:p>
+                              <w:pPr>
+                                <w:spacing w:line="258" w:lineRule="auto"/>
+                                <w:textDirection w:val="btLr"/>
+                              </w:pPr>
+                              <w:r>
+                                <w:rPr>
+                                  <w:rFonts w:ascii="Arial" w:eastAsia="Arial" w:hAnsi="Arial" w:cs="Arial"/>
+                                  <w:sz w:val="20"/>
+                                </w:rPr>
+                                <w:t>.</w:t>
+                              </w:r>
+                            </w:p>
+                          </w:txbxContent>
+                        </v:textbox>
+                      </v:rect>
+                    </v:group>
+                  </v:group>
+                  <v:shapetype id="_x0000_t75" coordsize="21600,21600" o:spt="75" o:preferrelative="t" path="m@4@5l@4@11@9@11@9@5xe" filled="f" stroked="f">
+                    <v:stroke joinstyle="miter"/>
+                    <v:formulas>
+                      <v:f eqn="if lineDrawn pixelLineWidth 0"/>
+                      <v:f eqn="sum @0 1 0"/>
+                      <v:f eqn="sum 0 0 @1"/>
+                      <v:f eqn="prod @2 1 2"/>
+                      <v:f eqn="prod @3 21600 pixelWidth"/>
+                      <v:f eqn="prod @3 21600 pixelHeight"/>
+                      <v:f eqn="sum @0 0 1"/>
+                      <v:f eqn="prod @6 1 2"/>
+                      <v:f eqn="prod @7 21600 pixelWidth"/>
+                      <v:f eqn="sum @8 21600 0"/>
+                      <v:f eqn="prod @7 21600 pixelHeight"/>
+                      <v:f eqn="sum @10 21600 0"/>
+                    </v:formulas>
+                    <v:path o:extrusionok="f" gradientshapeok="t" o:connecttype="rect"/>
+                    <o:lock v:ext="edit" aspectratio="t"/>
+                  </v:shapetype>
+                  <v:shape id="Shape 61" o:spid="_x0000_s1090" type="#_x0000_t75" style="position:absolute;left:22758;top:10537;width:59817;height:32099;visibility:visible;mso-wrap-style:square" o:preferrelative="f" o:gfxdata="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">
+                    <v:imagedata r:id="rId16" o:title=""/>
+                  </v:shape>
+                </v:group>
+                <w10:anchorlock/>
+              </v:group>
+            </w:pict>
           </mc:Fallback>
         </mc:AlternateContent>
       </w:r>
@@ -8233,59 +8230,8 @@
           <w:sz w:val="20"/>
           <w:szCs w:val="20"/>
         </w:rPr>
-        <w:t xml:space="preserve">#TK014 </w:t>
-      </w:r>
-      <w:proofErr w:type="gramStart"/>
-      <w:r>
-        <w:rPr>
-          <w:rFonts w:ascii="Arial" w:eastAsia="Arial" w:hAnsi="Arial" w:cs="Arial"/>
-          <w:color w:val="000001"/>
-          <w:sz w:val="20"/>
-          <w:szCs w:val="20"/>
-        </w:rPr>
-        <w:t>Consultas :</w:t>
-      </w:r>
-      <w:proofErr w:type="gramEnd"/>
-      <w:r>
-        <w:rPr>
-          <w:rFonts w:ascii="Arial" w:eastAsia="Arial" w:hAnsi="Arial" w:cs="Arial"/>
-          <w:color w:val="000001"/>
-          <w:sz w:val="20"/>
-          <w:szCs w:val="20"/>
-        </w:rPr>
-        <w:t xml:space="preserve"> </w:t>
-      </w:r>
-      <w:proofErr w:type="spellStart"/>
-      <w:r>
-        <w:rPr>
-          <w:rFonts w:ascii="Arial" w:eastAsia="Arial" w:hAnsi="Arial" w:cs="Arial"/>
-          <w:color w:val="000001"/>
-          <w:sz w:val="20"/>
-          <w:szCs w:val="20"/>
-        </w:rPr>
-        <w:t>Insert</w:t>
-      </w:r>
-      <w:proofErr w:type="spellEnd"/>
-      <w:r>
-        <w:rPr>
-          <w:rFonts w:ascii="Arial" w:eastAsia="Arial" w:hAnsi="Arial" w:cs="Arial"/>
-          <w:color w:val="000001"/>
-          <w:sz w:val="20"/>
-          <w:szCs w:val="20"/>
-        </w:rPr>
-        <w:t xml:space="preserve"> - </w:t>
-      </w:r>
-      <w:proofErr w:type="spellStart"/>
-      <w:r>
-        <w:rPr>
-          <w:rFonts w:ascii="Arial" w:eastAsia="Arial" w:hAnsi="Arial" w:cs="Arial"/>
-          <w:color w:val="000001"/>
-          <w:sz w:val="20"/>
-          <w:szCs w:val="20"/>
-        </w:rPr>
-        <w:t>Select</w:t>
-      </w:r>
-      <w:proofErr w:type="spellEnd"/>
+        <w:t>#TK014 Consultas : Insert - Select</w:t>
+      </w:r>
     </w:p>
     <w:p>
       <w:pPr>
@@ -8305,27 +8251,7 @@
           <w:sz w:val="20"/>
           <w:szCs w:val="20"/>
         </w:rPr>
-        <w:t xml:space="preserve">#TK015 Consultas: </w:t>
-      </w:r>
-      <w:proofErr w:type="spellStart"/>
-      <w:r>
-        <w:rPr>
-          <w:rFonts w:ascii="Arial" w:eastAsia="Arial" w:hAnsi="Arial" w:cs="Arial"/>
-          <w:color w:val="000001"/>
-          <w:sz w:val="20"/>
-          <w:szCs w:val="20"/>
-        </w:rPr>
-        <w:t>Update</w:t>
-      </w:r>
-      <w:proofErr w:type="spellEnd"/>
-      <w:r>
-        <w:rPr>
-          <w:rFonts w:ascii="Arial" w:eastAsia="Arial" w:hAnsi="Arial" w:cs="Arial"/>
-          <w:color w:val="000001"/>
-          <w:sz w:val="20"/>
-          <w:szCs w:val="20"/>
-        </w:rPr>
-        <w:t xml:space="preserve"> - JOIN</w:t>
+        <w:t>#TK015 Consultas: Update - JOIN</w:t>
       </w:r>
     </w:p>
     <w:p>
@@ -8346,59 +8272,8 @@
           <w:sz w:val="20"/>
           <w:szCs w:val="20"/>
         </w:rPr>
-        <w:t xml:space="preserve">#TK016 Modelo de Caso de Uso de cada </w:t>
-      </w:r>
-      <w:proofErr w:type="spellStart"/>
-      <w:r>
-        <w:rPr>
-          <w:rFonts w:ascii="Arial" w:eastAsia="Arial" w:hAnsi="Arial" w:cs="Arial"/>
-          <w:color w:val="000001"/>
-          <w:sz w:val="20"/>
-          <w:szCs w:val="20"/>
-        </w:rPr>
-        <w:t>modularización</w:t>
-      </w:r>
-      <w:proofErr w:type="spellEnd"/>
-      <w:r>
-        <w:rPr>
-          <w:rFonts w:ascii="Arial" w:eastAsia="Arial" w:hAnsi="Arial" w:cs="Arial"/>
-          <w:color w:val="000001"/>
-          <w:sz w:val="20"/>
-          <w:szCs w:val="20"/>
-        </w:rPr>
-        <w:t xml:space="preserve"> de </w:t>
-      </w:r>
-      <w:proofErr w:type="spellStart"/>
-      <w:r>
-        <w:rPr>
-          <w:rFonts w:ascii="Arial" w:eastAsia="Arial" w:hAnsi="Arial" w:cs="Arial"/>
-          <w:color w:val="000001"/>
-          <w:sz w:val="20"/>
-          <w:szCs w:val="20"/>
-        </w:rPr>
-        <w:t>Insert</w:t>
-      </w:r>
-      <w:proofErr w:type="spellEnd"/>
-      <w:r>
-        <w:rPr>
-          <w:rFonts w:ascii="Arial" w:eastAsia="Arial" w:hAnsi="Arial" w:cs="Arial"/>
-          <w:color w:val="000001"/>
-          <w:sz w:val="20"/>
-          <w:szCs w:val="20"/>
-        </w:rPr>
-        <w:t xml:space="preserve"> y </w:t>
-      </w:r>
-      <w:proofErr w:type="spellStart"/>
-      <w:r>
-        <w:rPr>
-          <w:rFonts w:ascii="Arial" w:eastAsia="Arial" w:hAnsi="Arial" w:cs="Arial"/>
-          <w:color w:val="000001"/>
-          <w:sz w:val="20"/>
-          <w:szCs w:val="20"/>
-        </w:rPr>
-        <w:t>Select</w:t>
-      </w:r>
-      <w:proofErr w:type="spellEnd"/>
+        <w:t>#TK016 Modelo de Caso de Uso de cada modularización de Insert y Select</w:t>
+      </w:r>
     </w:p>
     <w:p>
       <w:pPr>
@@ -8418,47 +8293,7 @@
           <w:sz w:val="20"/>
           <w:szCs w:val="20"/>
         </w:rPr>
-        <w:t xml:space="preserve">#TK017 Modelo de Caso de Uso de cada </w:t>
-      </w:r>
-      <w:proofErr w:type="spellStart"/>
-      <w:r>
-        <w:rPr>
-          <w:rFonts w:ascii="Arial" w:eastAsia="Arial" w:hAnsi="Arial" w:cs="Arial"/>
-          <w:color w:val="000001"/>
-          <w:sz w:val="20"/>
-          <w:szCs w:val="20"/>
-        </w:rPr>
-        <w:t>modularización</w:t>
-      </w:r>
-      <w:proofErr w:type="spellEnd"/>
-      <w:r>
-        <w:rPr>
-          <w:rFonts w:ascii="Arial" w:eastAsia="Arial" w:hAnsi="Arial" w:cs="Arial"/>
-          <w:color w:val="000001"/>
-          <w:sz w:val="20"/>
-          <w:szCs w:val="20"/>
-        </w:rPr>
-        <w:t xml:space="preserve"> de </w:t>
-      </w:r>
-      <w:proofErr w:type="spellStart"/>
-      <w:r>
-        <w:rPr>
-          <w:rFonts w:ascii="Arial" w:eastAsia="Arial" w:hAnsi="Arial" w:cs="Arial"/>
-          <w:color w:val="000001"/>
-          <w:sz w:val="20"/>
-          <w:szCs w:val="20"/>
-        </w:rPr>
-        <w:t>Update</w:t>
-      </w:r>
-      <w:proofErr w:type="spellEnd"/>
-      <w:r>
-        <w:rPr>
-          <w:rFonts w:ascii="Arial" w:eastAsia="Arial" w:hAnsi="Arial" w:cs="Arial"/>
-          <w:color w:val="000001"/>
-          <w:sz w:val="20"/>
-          <w:szCs w:val="20"/>
-        </w:rPr>
-        <w:t xml:space="preserve"> y JOIN</w:t>
+        <w:t>#TK017 Modelo de Caso de Uso de cada modularización de Update y JOIN</w:t>
       </w:r>
     </w:p>
     <w:tbl>
@@ -8488,7 +8323,6 @@
             </w:tcBorders>
           </w:tcPr>
           <w:p>
-            <w:proofErr w:type="spellStart"/>
             <w:r>
               <w:rPr>
                 <w:rFonts w:ascii="Arial" w:eastAsia="Arial" w:hAnsi="Arial" w:cs="Arial"/>
@@ -8496,17 +8330,7 @@
                 <w:sz w:val="20"/>
                 <w:szCs w:val="20"/>
               </w:rPr>
-              <w:t>N°</w:t>
-            </w:r>
-            <w:proofErr w:type="spellEnd"/>
-            <w:r>
-              <w:rPr>
-                <w:rFonts w:ascii="Arial" w:eastAsia="Arial" w:hAnsi="Arial" w:cs="Arial"/>
-                <w:b/>
-                <w:sz w:val="20"/>
-                <w:szCs w:val="20"/>
-              </w:rPr>
-              <w:t xml:space="preserve"> de sprint</w:t>
+              <w:t>N° de sprint</w:t>
             </w:r>
           </w:p>
         </w:tc>
@@ -8668,15 +8492,7 @@
           </w:tcPr>
           <w:p>
             <w:r>
-              <w:t xml:space="preserve">Fecha Inicio = 17/09/2022 </w:t>
-            </w:r>
-            <w:proofErr w:type="gramStart"/>
-            <w:r>
-              <w:t>-  Fecha</w:t>
-            </w:r>
-            <w:proofErr w:type="gramEnd"/>
-            <w:r>
-              <w:t xml:space="preserve"> de Fin = 03/10/2022</w:t>
+              <w:t>Fecha Inicio = 17/09/2022 -  Fecha de Fin = 03/10/2022</w:t>
             </w:r>
           </w:p>
         </w:tc>
@@ -8743,7 +8559,6 @@
             </w:tcBorders>
           </w:tcPr>
           <w:p>
-            <w:proofErr w:type="spellStart"/>
             <w:r>
               <w:rPr>
                 <w:rFonts w:ascii="Arial" w:eastAsia="Arial" w:hAnsi="Arial" w:cs="Arial"/>
@@ -8751,17 +8566,7 @@
                 <w:sz w:val="20"/>
                 <w:szCs w:val="20"/>
               </w:rPr>
-              <w:t>N°</w:t>
-            </w:r>
-            <w:proofErr w:type="spellEnd"/>
-            <w:r>
-              <w:rPr>
-                <w:rFonts w:ascii="Arial" w:eastAsia="Arial" w:hAnsi="Arial" w:cs="Arial"/>
-                <w:b/>
-                <w:sz w:val="20"/>
-                <w:szCs w:val="20"/>
-              </w:rPr>
-              <w:t xml:space="preserve"> de sprint</w:t>
+              <w:t>N° de sprint</w:t>
             </w:r>
           </w:p>
         </w:tc>
@@ -8887,15 +8692,7 @@
           </w:p>
           <w:p>
             <w:r>
-              <w:t xml:space="preserve">Añadir funcionalidades con </w:t>
-            </w:r>
-            <w:proofErr w:type="spellStart"/>
-            <w:r>
-              <w:t>Javascript</w:t>
-            </w:r>
-            <w:proofErr w:type="spellEnd"/>
-            <w:r>
-              <w:t>.</w:t>
+              <w:t>Añadir funcionalidades con Javascript.</w:t>
             </w:r>
           </w:p>
         </w:tc>
@@ -8939,15 +8736,7 @@
           </w:tcPr>
           <w:p>
             <w:r>
-              <w:t xml:space="preserve">Fecha Inicio = 03/10/2022 </w:t>
-            </w:r>
-            <w:proofErr w:type="gramStart"/>
-            <w:r>
-              <w:t>-  Fecha</w:t>
-            </w:r>
-            <w:proofErr w:type="gramEnd"/>
-            <w:r>
-              <w:t xml:space="preserve"> de Fin = 17/10/2022</w:t>
+              <w:t>Fecha Inicio = 03/10/2022 -  Fecha de Fin = 17/10/2022</w:t>
             </w:r>
           </w:p>
         </w:tc>
@@ -9006,7 +8795,6 @@
             </w:tcBorders>
           </w:tcPr>
           <w:p>
-            <w:proofErr w:type="spellStart"/>
             <w:r>
               <w:rPr>
                 <w:rFonts w:ascii="Arial" w:eastAsia="Arial" w:hAnsi="Arial" w:cs="Arial"/>
@@ -9014,17 +8802,7 @@
                 <w:sz w:val="20"/>
                 <w:szCs w:val="20"/>
               </w:rPr>
-              <w:t>N°</w:t>
-            </w:r>
-            <w:proofErr w:type="spellEnd"/>
-            <w:r>
-              <w:rPr>
-                <w:rFonts w:ascii="Arial" w:eastAsia="Arial" w:hAnsi="Arial" w:cs="Arial"/>
-                <w:b/>
-                <w:sz w:val="20"/>
-                <w:szCs w:val="20"/>
-              </w:rPr>
-              <w:t xml:space="preserve"> de sprint</w:t>
+              <w:t>N° de sprint</w:t>
             </w:r>
           </w:p>
         </w:tc>
@@ -9163,18 +8941,8 @@
                 <w:sz w:val="20"/>
                 <w:szCs w:val="20"/>
               </w:rPr>
-              <w:t xml:space="preserve">Validar formularios con </w:t>
-            </w:r>
-            <w:proofErr w:type="spellStart"/>
-            <w:r>
-              <w:rPr>
-                <w:rFonts w:ascii="Arial" w:eastAsia="Arial" w:hAnsi="Arial" w:cs="Arial"/>
-                <w:sz w:val="20"/>
-                <w:szCs w:val="20"/>
-              </w:rPr>
-              <w:t>Javascript</w:t>
-            </w:r>
-            <w:proofErr w:type="spellEnd"/>
+              <w:t>Validar formularios con Javascript</w:t>
+            </w:r>
           </w:p>
         </w:tc>
       </w:tr>
@@ -9219,21 +8987,7 @@
               <w:rPr>
                 <w:i/>
               </w:rPr>
-              <w:t xml:space="preserve">Fecha Inicio = 17/10/2022 </w:t>
-            </w:r>
-            <w:proofErr w:type="gramStart"/>
-            <w:r>
-              <w:rPr>
-                <w:i/>
-              </w:rPr>
-              <w:t>-  Fecha</w:t>
-            </w:r>
-            <w:proofErr w:type="gramEnd"/>
-            <w:r>
-              <w:rPr>
-                <w:i/>
-              </w:rPr>
-              <w:t xml:space="preserve"> de Fin = 14/11/2022</w:t>
+              <w:t>Fecha Inicio = 17/10/2022 -  Fecha de Fin = 14/11/2022</w:t>
             </w:r>
           </w:p>
         </w:tc>
@@ -9302,15 +9056,7 @@
       <w:bookmarkEnd w:id="14"/>
       <w:r>
         <w:lastRenderedPageBreak/>
-        <w:t xml:space="preserve">Aplicación </w:t>
-      </w:r>
-      <w:proofErr w:type="spellStart"/>
-      <w:r>
-        <w:t>ecommerce</w:t>
-      </w:r>
-      <w:proofErr w:type="spellEnd"/>
-      <w:r>
-        <w:t xml:space="preserve"> SALUS</w:t>
+        <w:t>Aplicación ecommerce SALUS</w:t>
       </w:r>
     </w:p>
     <w:p>
@@ -9335,59 +9081,7 @@
           <w:szCs w:val="23"/>
           <w:shd w:val="clear" w:color="auto" w:fill="F8F9FA"/>
         </w:rPr>
-        <w:t xml:space="preserve">La “consultora ISPC”, </w:t>
-      </w:r>
-      <w:proofErr w:type="gramStart"/>
-      <w:r>
-        <w:rPr>
-          <w:rFonts w:ascii="Roboto" w:eastAsia="Roboto" w:hAnsi="Roboto" w:cs="Roboto"/>
-          <w:b/>
-          <w:i/>
-          <w:color w:val="1D2125"/>
-          <w:sz w:val="23"/>
-          <w:szCs w:val="23"/>
-          <w:shd w:val="clear" w:color="auto" w:fill="F8F9FA"/>
-        </w:rPr>
-        <w:t>solicita  en</w:t>
-      </w:r>
-      <w:proofErr w:type="gramEnd"/>
-      <w:r>
-        <w:rPr>
-          <w:rFonts w:ascii="Roboto" w:eastAsia="Roboto" w:hAnsi="Roboto" w:cs="Roboto"/>
-          <w:b/>
-          <w:i/>
-          <w:color w:val="1D2125"/>
-          <w:sz w:val="23"/>
-          <w:szCs w:val="23"/>
-          <w:shd w:val="clear" w:color="auto" w:fill="F8F9FA"/>
-        </w:rPr>
-        <w:t xml:space="preserve"> esta oportunidad, incorporar un módulo de e-</w:t>
-      </w:r>
-      <w:proofErr w:type="spellStart"/>
-      <w:r>
-        <w:rPr>
-          <w:rFonts w:ascii="Roboto" w:eastAsia="Roboto" w:hAnsi="Roboto" w:cs="Roboto"/>
-          <w:b/>
-          <w:i/>
-          <w:color w:val="1D2125"/>
-          <w:sz w:val="23"/>
-          <w:szCs w:val="23"/>
-          <w:shd w:val="clear" w:color="auto" w:fill="F8F9FA"/>
-        </w:rPr>
-        <w:t>commerce</w:t>
-      </w:r>
-      <w:proofErr w:type="spellEnd"/>
-      <w:r>
-        <w:rPr>
-          <w:rFonts w:ascii="Roboto" w:eastAsia="Roboto" w:hAnsi="Roboto" w:cs="Roboto"/>
-          <w:b/>
-          <w:i/>
-          <w:color w:val="1D2125"/>
-          <w:sz w:val="23"/>
-          <w:szCs w:val="23"/>
-          <w:shd w:val="clear" w:color="auto" w:fill="F8F9FA"/>
-        </w:rPr>
-        <w:t xml:space="preserve"> para comercializar sus productos y/o servicios online.</w:t>
+        <w:t>La “consultora ISPC”, solicita  en esta oportunidad, incorporar un módulo de e-commerce para comercializar sus productos y/o servicios online.</w:t>
       </w:r>
     </w:p>
     <w:p>
@@ -9577,25 +9271,14 @@
           <w:szCs w:val="20"/>
         </w:rPr>
       </w:pPr>
-      <w:proofErr w:type="gramStart"/>
-      <w:r>
-        <w:rPr>
-          <w:rFonts w:ascii="Arial" w:eastAsia="Arial" w:hAnsi="Arial" w:cs="Arial"/>
-          <w:color w:val="000001"/>
-          <w:sz w:val="20"/>
-          <w:szCs w:val="20"/>
-        </w:rPr>
-        <w:t>Tareas a realizar</w:t>
-      </w:r>
-      <w:proofErr w:type="gramEnd"/>
-      <w:r>
-        <w:rPr>
-          <w:rFonts w:ascii="Arial" w:eastAsia="Arial" w:hAnsi="Arial" w:cs="Arial"/>
-          <w:color w:val="000001"/>
-          <w:sz w:val="20"/>
-          <w:szCs w:val="20"/>
-        </w:rPr>
-        <w:t xml:space="preserve"> (#TK00)</w:t>
+      <w:r>
+        <w:rPr>
+          <w:rFonts w:ascii="Arial" w:eastAsia="Arial" w:hAnsi="Arial" w:cs="Arial"/>
+          <w:color w:val="000001"/>
+          <w:sz w:val="20"/>
+          <w:szCs w:val="20"/>
+        </w:rPr>
+        <w:t>Tareas a realizar (#TK00)</w:t>
       </w:r>
     </w:p>
     <w:p>
@@ -9719,27 +9402,7 @@
           <w:szCs w:val="20"/>
         </w:rPr>
         <w:tab/>
-        <w:t xml:space="preserve">CREAR ARCHIVO HTML DONDE SE </w:t>
-      </w:r>
-      <w:proofErr w:type="gramStart"/>
-      <w:r>
-        <w:rPr>
-          <w:rFonts w:ascii="Arial" w:eastAsia="Arial" w:hAnsi="Arial" w:cs="Arial"/>
-          <w:color w:val="000001"/>
-          <w:sz w:val="20"/>
-          <w:szCs w:val="20"/>
-        </w:rPr>
-        <w:t>LISTARAN</w:t>
-      </w:r>
-      <w:proofErr w:type="gramEnd"/>
-      <w:r>
-        <w:rPr>
-          <w:rFonts w:ascii="Arial" w:eastAsia="Arial" w:hAnsi="Arial" w:cs="Arial"/>
-          <w:color w:val="000001"/>
-          <w:sz w:val="20"/>
-          <w:szCs w:val="20"/>
-        </w:rPr>
-        <w:t xml:space="preserve"> LOS HISTORIALES DE COMPRA</w:t>
+        <w:t>CREAR ARCHIVO HTML DONDE SE LISTARAN LOS HISTORIALES DE COMPRA</w:t>
       </w:r>
     </w:p>
     <w:p>
@@ -9863,27 +9526,7 @@
           <w:szCs w:val="20"/>
         </w:rPr>
         <w:tab/>
-        <w:t xml:space="preserve">EDITAR DER BASE DE DATOS PARA </w:t>
-      </w:r>
-      <w:proofErr w:type="gramStart"/>
-      <w:r>
-        <w:rPr>
-          <w:rFonts w:ascii="Arial" w:eastAsia="Arial" w:hAnsi="Arial" w:cs="Arial"/>
-          <w:color w:val="000001"/>
-          <w:sz w:val="20"/>
-          <w:szCs w:val="20"/>
-        </w:rPr>
-        <w:t>TABLA  SERVICIOS</w:t>
-      </w:r>
-      <w:proofErr w:type="gramEnd"/>
-      <w:r>
-        <w:rPr>
-          <w:rFonts w:ascii="Arial" w:eastAsia="Arial" w:hAnsi="Arial" w:cs="Arial"/>
-          <w:color w:val="000001"/>
-          <w:sz w:val="20"/>
-          <w:szCs w:val="20"/>
-        </w:rPr>
-        <w:t>_ODONTOLOGICOS , VENTAS_SERVICIOS</w:t>
+        <w:t>EDITAR DER BASE DE DATOS PARA TABLA  SERVICIOS_ODONTOLOGICOS , VENTAS_SERVICIOS</w:t>
       </w:r>
     </w:p>
     <w:p>
@@ -9977,27 +9620,7 @@
           <w:szCs w:val="20"/>
         </w:rPr>
         <w:tab/>
-        <w:t xml:space="preserve">Actualizar datos en el </w:t>
-      </w:r>
-      <w:proofErr w:type="spellStart"/>
-      <w:r>
-        <w:rPr>
-          <w:rFonts w:ascii="Arial" w:eastAsia="Arial" w:hAnsi="Arial" w:cs="Arial"/>
-          <w:color w:val="000001"/>
-          <w:sz w:val="20"/>
-          <w:szCs w:val="20"/>
-        </w:rPr>
-        <w:t>doc</w:t>
-      </w:r>
-      <w:proofErr w:type="spellEnd"/>
-      <w:r>
-        <w:rPr>
-          <w:rFonts w:ascii="Arial" w:eastAsia="Arial" w:hAnsi="Arial" w:cs="Arial"/>
-          <w:color w:val="000001"/>
-          <w:sz w:val="20"/>
-          <w:szCs w:val="20"/>
-        </w:rPr>
-        <w:t xml:space="preserve"> IEE830</w:t>
+        <w:t>Actualizar datos en el doc IEE830</w:t>
       </w:r>
     </w:p>
     <w:p>
@@ -10090,27 +9713,7 @@
           <w:szCs w:val="20"/>
         </w:rPr>
         <w:tab/>
-        <w:t xml:space="preserve">INVESTIGAR COMO PONER LA </w:t>
-      </w:r>
-      <w:proofErr w:type="gramStart"/>
-      <w:r>
-        <w:rPr>
-          <w:rFonts w:ascii="Arial" w:eastAsia="Arial" w:hAnsi="Arial" w:cs="Arial"/>
-          <w:color w:val="000001"/>
-          <w:sz w:val="20"/>
-          <w:szCs w:val="20"/>
-        </w:rPr>
-        <w:t>PAGINA  EN</w:t>
-      </w:r>
-      <w:proofErr w:type="gramEnd"/>
-      <w:r>
-        <w:rPr>
-          <w:rFonts w:ascii="Arial" w:eastAsia="Arial" w:hAnsi="Arial" w:cs="Arial"/>
-          <w:color w:val="000001"/>
-          <w:sz w:val="20"/>
-          <w:szCs w:val="20"/>
-        </w:rPr>
-        <w:t xml:space="preserve"> ALGUN SERVIDOR DE PRUEBA COMO AWS O DE ORACLE</w:t>
+        <w:t>INVESTIGAR COMO PONER LA PAGINA  EN ALGUN SERVIDOR DE PRUEBA COMO AWS O DE ORACLE</w:t>
       </w:r>
     </w:p>
     <w:p>
@@ -10202,7 +9805,6 @@
             </w:tcBorders>
           </w:tcPr>
           <w:p>
-            <w:proofErr w:type="spellStart"/>
             <w:r>
               <w:rPr>
                 <w:rFonts w:ascii="Arial" w:eastAsia="Arial" w:hAnsi="Arial" w:cs="Arial"/>
@@ -10210,17 +9812,7 @@
                 <w:sz w:val="20"/>
                 <w:szCs w:val="20"/>
               </w:rPr>
-              <w:t>N°</w:t>
-            </w:r>
-            <w:proofErr w:type="spellEnd"/>
-            <w:r>
-              <w:rPr>
-                <w:rFonts w:ascii="Arial" w:eastAsia="Arial" w:hAnsi="Arial" w:cs="Arial"/>
-                <w:b/>
-                <w:sz w:val="20"/>
-                <w:szCs w:val="20"/>
-              </w:rPr>
-              <w:t xml:space="preserve"> de sprint</w:t>
+              <w:t>N° de sprint</w:t>
             </w:r>
           </w:p>
         </w:tc>
@@ -10381,15 +9973,7 @@
           </w:tcPr>
           <w:p>
             <w:r>
-              <w:t xml:space="preserve">Fecha Inicio = 17/09/2022 </w:t>
-            </w:r>
-            <w:proofErr w:type="gramStart"/>
-            <w:r>
-              <w:t>-  Fecha</w:t>
-            </w:r>
-            <w:proofErr w:type="gramEnd"/>
-            <w:r>
-              <w:t xml:space="preserve"> de Fin = 03/10/2022</w:t>
+              <w:t>Fecha Inicio = 17/09/2022 -  Fecha de Fin = 03/10/2022</w:t>
             </w:r>
           </w:p>
         </w:tc>

</xml_diff>